<commit_message>
Imported the project to Intellij, working on removing the errors. And will finish all airport and passenger functionality first.
</commit_message>
<xml_diff>
--- a/project_description.docx
+++ b/project_description.docx
@@ -145,29 +145,363 @@
     </w:p>
     <w:p>
       <w:pPr>
-        <w:rPr>
-          <w:lang w:val="en-US"/>
-        </w:rPr>
-      </w:pPr>
-    </w:p>
-    <w:p>
-      <w:pPr>
-        <w:rPr>
-          <w:lang w:val="en-US"/>
-        </w:rPr>
-      </w:pPr>
-    </w:p>
-    <w:p>
-      <w:pPr>
-        <w:rPr>
-          <w:lang w:val="en-US"/>
-        </w:rPr>
-      </w:pPr>
+        <w:ind w:firstLine="720"/>
+        <w:rPr>
+          <w:lang w:val="en-US"/>
+        </w:rPr>
+      </w:pPr>
+      <w:r>
+        <w:rPr>
+          <w:lang w:val="en-US"/>
+        </w:rPr>
+        <w:t xml:space="preserve">Your task is to load, transfer and disembark passengers. Each passenger will have a list of destinations which is a list of airports and their starting airport. You will load a passenger to an airplane from its initial airport. From there the plane can fly to any airport it wants to, however, the passenger cannot </w:t>
+      </w:r>
+      <w:r>
+        <w:rPr>
+          <w:lang w:val="en-US"/>
+        </w:rPr>
+        <w:t xml:space="preserve">disembark from </w:t>
+      </w:r>
+      <w:r>
+        <w:rPr>
+          <w:lang w:val="en-US"/>
+        </w:rPr>
+        <w:t xml:space="preserve">the plane if the plane lands in an airport which is not a future destination of the passenger. </w:t>
+      </w:r>
+      <w:r>
+        <w:rPr>
+          <w:lang w:val="en-US"/>
+        </w:rPr>
+        <w:t xml:space="preserve">If you don’t want to take the passenger to one of its future destinations by the aircraft it’s in, you can transfer the passenger to another airplane in the current airport. </w:t>
+      </w:r>
+    </w:p>
+    <w:p>
+      <w:pPr>
+        <w:rPr>
+          <w:lang w:val="en-US"/>
+        </w:rPr>
+      </w:pPr>
+    </w:p>
+    <w:p>
+      <w:pPr>
+        <w:ind w:firstLine="720"/>
+        <w:rPr>
+          <w:lang w:val="en-US"/>
+        </w:rPr>
+      </w:pPr>
+      <w:r>
+        <w:rPr>
+          <w:lang w:val="en-US"/>
+        </w:rPr>
+        <w:t xml:space="preserve">If a passenger lands in an airport which has a higher index in the </w:t>
+      </w:r>
+      <w:proofErr w:type="gramStart"/>
+      <w:r>
+        <w:rPr>
+          <w:lang w:val="en-US"/>
+        </w:rPr>
+        <w:t>destinations</w:t>
+      </w:r>
+      <w:proofErr w:type="gramEnd"/>
+      <w:r>
+        <w:rPr>
+          <w:lang w:val="en-US"/>
+        </w:rPr>
+        <w:t xml:space="preserve"> airport list, then the </w:t>
+      </w:r>
       <w:proofErr w:type="spellStart"/>
       <w:r>
         <w:rPr>
           <w:lang w:val="en-US"/>
         </w:rPr>
+        <w:t>currentAirport</w:t>
+      </w:r>
+      <w:proofErr w:type="spellEnd"/>
+      <w:r>
+        <w:rPr>
+          <w:lang w:val="en-US"/>
+        </w:rPr>
+        <w:t xml:space="preserve"> integer will be set to the index of that airport. Passengers cannot disembark in airports that have a smaller index than the </w:t>
+      </w:r>
+      <w:proofErr w:type="spellStart"/>
+      <w:r>
+        <w:rPr>
+          <w:lang w:val="en-US"/>
+        </w:rPr>
+        <w:t>currentAirport</w:t>
+      </w:r>
+      <w:proofErr w:type="spellEnd"/>
+      <w:r>
+        <w:rPr>
+          <w:lang w:val="en-US"/>
+        </w:rPr>
+        <w:t xml:space="preserve"> index. </w:t>
+      </w:r>
+    </w:p>
+    <w:p>
+      <w:pPr>
+        <w:rPr>
+          <w:lang w:val="en-US"/>
+        </w:rPr>
+      </w:pPr>
+    </w:p>
+    <w:p>
+      <w:pPr>
+        <w:ind w:firstLine="720"/>
+        <w:rPr>
+          <w:lang w:val="en-US"/>
+        </w:rPr>
+      </w:pPr>
+      <w:r>
+        <w:rPr>
+          <w:lang w:val="en-US"/>
+        </w:rPr>
+        <w:t>I</w:t>
+      </w:r>
+      <w:r>
+        <w:rPr>
+          <w:lang w:val="en-US"/>
+        </w:rPr>
+        <w:t>n the input part</w:t>
+      </w:r>
+      <w:r>
+        <w:rPr>
+          <w:lang w:val="en-US"/>
+        </w:rPr>
+        <w:t xml:space="preserve">, destinations list of airports will be given as a list of integers. These integers are airport ID’s. </w:t>
+      </w:r>
+      <w:r>
+        <w:rPr>
+          <w:lang w:val="en-US"/>
+        </w:rPr>
+        <w:t xml:space="preserve">The airports which the passenger wants to visit will be in sorted order of airport types. If the index </w:t>
+      </w:r>
+      <w:proofErr w:type="spellStart"/>
+      <w:r>
+        <w:rPr>
+          <w:lang w:val="en-US"/>
+        </w:rPr>
+        <w:t>i</w:t>
+      </w:r>
+      <w:proofErr w:type="spellEnd"/>
+      <w:r>
+        <w:rPr>
+          <w:lang w:val="en-US"/>
+        </w:rPr>
+        <w:t xml:space="preserve"> is a hub airport, index </w:t>
+      </w:r>
+      <w:proofErr w:type="spellStart"/>
+      <w:r>
+        <w:rPr>
+          <w:lang w:val="en-US"/>
+        </w:rPr>
+        <w:t>i</w:t>
+      </w:r>
+      <w:proofErr w:type="spellEnd"/>
+      <w:r>
+        <w:rPr>
+          <w:lang w:val="en-US"/>
+        </w:rPr>
+        <w:t xml:space="preserve"> + 1 can be all three types of </w:t>
+      </w:r>
+      <w:proofErr w:type="gramStart"/>
+      <w:r>
+        <w:rPr>
+          <w:lang w:val="en-US"/>
+        </w:rPr>
+        <w:t>airports</w:t>
+      </w:r>
+      <w:proofErr w:type="gramEnd"/>
+      <w:r>
+        <w:rPr>
+          <w:lang w:val="en-US"/>
+        </w:rPr>
+        <w:t xml:space="preserve"> or the list could end. If the index </w:t>
+      </w:r>
+      <w:proofErr w:type="spellStart"/>
+      <w:r>
+        <w:rPr>
+          <w:lang w:val="en-US"/>
+        </w:rPr>
+        <w:t>i</w:t>
+      </w:r>
+      <w:proofErr w:type="spellEnd"/>
+      <w:r>
+        <w:rPr>
+          <w:lang w:val="en-US"/>
+        </w:rPr>
+        <w:t xml:space="preserve"> is a major airport, index </w:t>
+      </w:r>
+      <w:proofErr w:type="spellStart"/>
+      <w:r>
+        <w:rPr>
+          <w:lang w:val="en-US"/>
+        </w:rPr>
+        <w:t>i</w:t>
+      </w:r>
+      <w:proofErr w:type="spellEnd"/>
+      <w:r>
+        <w:rPr>
+          <w:lang w:val="en-US"/>
+        </w:rPr>
+        <w:t xml:space="preserve"> + 1 can be a major airport or a regional airport or the list could end. If the index </w:t>
+      </w:r>
+      <w:proofErr w:type="spellStart"/>
+      <w:r>
+        <w:rPr>
+          <w:lang w:val="en-US"/>
+        </w:rPr>
+        <w:t>i</w:t>
+      </w:r>
+      <w:proofErr w:type="spellEnd"/>
+      <w:r>
+        <w:rPr>
+          <w:lang w:val="en-US"/>
+        </w:rPr>
+        <w:t xml:space="preserve"> is a  regional airport, the list must end.</w:t>
+      </w:r>
+    </w:p>
+    <w:p>
+      <w:pPr>
+        <w:rPr>
+          <w:lang w:val="en-US"/>
+        </w:rPr>
+      </w:pPr>
+    </w:p>
+    <w:p>
+      <w:pPr>
+        <w:ind w:firstLine="720"/>
+        <w:rPr>
+          <w:lang w:val="en-US"/>
+        </w:rPr>
+      </w:pPr>
+      <w:r>
+        <w:rPr>
+          <w:lang w:val="en-US"/>
+        </w:rPr>
+        <w:t xml:space="preserve">Revenue </w:t>
+      </w:r>
+      <w:r>
+        <w:rPr>
+          <w:lang w:val="en-US"/>
+        </w:rPr>
+        <w:t xml:space="preserve">(ticket price) </w:t>
+      </w:r>
+      <w:r>
+        <w:rPr>
+          <w:lang w:val="en-US"/>
+        </w:rPr>
+        <w:t xml:space="preserve">will be collected only when the passenger disembarks.  This revenue will be calculated from the </w:t>
+      </w:r>
+      <w:r>
+        <w:rPr>
+          <w:lang w:val="en-US"/>
+        </w:rPr>
+        <w:t xml:space="preserve">current </w:t>
+      </w:r>
+      <w:r>
+        <w:rPr>
+          <w:lang w:val="en-US"/>
+        </w:rPr>
+        <w:t xml:space="preserve">budget, the position of disembarkation, baggage count and from the seat type. </w:t>
+      </w:r>
+      <w:r>
+        <w:rPr>
+          <w:lang w:val="en-US"/>
+        </w:rPr>
+        <w:t>The revenue will be subtracted from the budget of the passenger and added to the total revenue of the airline.</w:t>
+      </w:r>
+    </w:p>
+    <w:p>
+      <w:pPr>
+        <w:ind w:firstLine="720"/>
+        <w:rPr>
+          <w:lang w:val="en-US"/>
+        </w:rPr>
+      </w:pPr>
+    </w:p>
+    <w:p>
+      <w:pPr>
+        <w:rPr>
+          <w:lang w:val="en-US"/>
+        </w:rPr>
+      </w:pPr>
+    </w:p>
+    <w:p>
+      <w:pPr>
+        <w:rPr>
+          <w:lang w:val="en-US"/>
+        </w:rPr>
+      </w:pPr>
+    </w:p>
+    <w:p>
+      <w:pPr>
+        <w:rPr>
+          <w:lang w:val="en-US"/>
+        </w:rPr>
+      </w:pPr>
+      <w:proofErr w:type="spellStart"/>
+      <w:r>
+        <w:rPr>
+          <w:lang w:val="en-US"/>
+        </w:rPr>
+        <w:t>Funtionalities</w:t>
+      </w:r>
+      <w:proofErr w:type="spellEnd"/>
+      <w:r>
+        <w:rPr>
+          <w:lang w:val="en-US"/>
+        </w:rPr>
+        <w:t>:</w:t>
+      </w:r>
+    </w:p>
+    <w:p>
+      <w:pPr>
+        <w:rPr>
+          <w:lang w:val="en-US"/>
+        </w:rPr>
+      </w:pPr>
+      <w:r>
+        <w:rPr>
+          <w:lang w:val="en-US"/>
+        </w:rPr>
+        <w:tab/>
+        <w:t xml:space="preserve">As the airplane gets </w:t>
+      </w:r>
+    </w:p>
+    <w:p>
+      <w:pPr>
+        <w:rPr>
+          <w:lang w:val="en-US"/>
+        </w:rPr>
+      </w:pPr>
+    </w:p>
+    <w:p>
+      <w:pPr>
+        <w:rPr>
+          <w:lang w:val="en-US"/>
+        </w:rPr>
+      </w:pPr>
+    </w:p>
+    <w:p>
+      <w:pPr>
+        <w:rPr>
+          <w:lang w:val="en-US"/>
+        </w:rPr>
+      </w:pPr>
+    </w:p>
+    <w:p>
+      <w:pPr>
+        <w:rPr>
+          <w:lang w:val="en-US"/>
+        </w:rPr>
+      </w:pPr>
+      <w:proofErr w:type="spellStart"/>
+      <w:r>
+        <w:rPr>
+          <w:lang w:val="en-US"/>
+        </w:rPr>
+        <w:lastRenderedPageBreak/>
         <w:t>boolean</w:t>
       </w:r>
       <w:proofErr w:type="spellEnd"/>
@@ -325,17 +659,25 @@
           <w:lang w:val="en-US"/>
         </w:rPr>
       </w:pPr>
-      <w:r>
-        <w:rPr>
-          <w:lang w:val="en-US"/>
-        </w:rPr>
-        <w:t xml:space="preserve">boolean </w:t>
-      </w:r>
       <w:proofErr w:type="spellStart"/>
       <w:r>
         <w:rPr>
           <w:lang w:val="en-US"/>
         </w:rPr>
+        <w:t>boolean</w:t>
+      </w:r>
+      <w:proofErr w:type="spellEnd"/>
+      <w:r>
+        <w:rPr>
+          <w:lang w:val="en-US"/>
+        </w:rPr>
+        <w:t xml:space="preserve"> </w:t>
+      </w:r>
+      <w:proofErr w:type="spellStart"/>
+      <w:r>
+        <w:rPr>
+          <w:lang w:val="en-US"/>
+        </w:rPr>
         <w:t>hasFuel</w:t>
       </w:r>
       <w:proofErr w:type="spellEnd"/>
@@ -343,8 +685,23 @@
         <w:rPr>
           <w:lang w:val="en-US"/>
         </w:rPr>
-        <w:t>();</w:t>
-      </w:r>
+        <w:t>(</w:t>
+      </w:r>
+      <w:proofErr w:type="gramStart"/>
+      <w:r>
+        <w:rPr>
+          <w:lang w:val="en-US"/>
+        </w:rPr>
+        <w:t>);</w:t>
+      </w:r>
+      <w:proofErr w:type="gramEnd"/>
+    </w:p>
+    <w:p>
+      <w:pPr>
+        <w:rPr>
+          <w:lang w:val="en-US"/>
+        </w:rPr>
+      </w:pPr>
     </w:p>
     <w:sectPr>
       <w:pgSz w:w="12240" w:h="15840"/>

</xml_diff>

<commit_message>
Finished Airports. Added price changes by the amount of aircrafts inside the airport. Going to finish passengers next.
</commit_message>
<xml_diff>
--- a/project_description.docx
+++ b/project_description.docx
@@ -193,49 +193,7 @@
         <w:rPr>
           <w:lang w:val="en-US"/>
         </w:rPr>
-        <w:t xml:space="preserve">If a passenger lands in an airport which has a higher index in the </w:t>
-      </w:r>
-      <w:proofErr w:type="gramStart"/>
-      <w:r>
-        <w:rPr>
-          <w:lang w:val="en-US"/>
-        </w:rPr>
-        <w:t>destinations</w:t>
-      </w:r>
-      <w:proofErr w:type="gramEnd"/>
-      <w:r>
-        <w:rPr>
-          <w:lang w:val="en-US"/>
-        </w:rPr>
-        <w:t xml:space="preserve"> airport list, then the </w:t>
-      </w:r>
-      <w:proofErr w:type="spellStart"/>
-      <w:r>
-        <w:rPr>
-          <w:lang w:val="en-US"/>
-        </w:rPr>
-        <w:t>currentAirport</w:t>
-      </w:r>
-      <w:proofErr w:type="spellEnd"/>
-      <w:r>
-        <w:rPr>
-          <w:lang w:val="en-US"/>
-        </w:rPr>
-        <w:t xml:space="preserve"> integer will be set to the index of that airport. Passengers cannot disembark in airports that have a smaller index than the </w:t>
-      </w:r>
-      <w:proofErr w:type="spellStart"/>
-      <w:r>
-        <w:rPr>
-          <w:lang w:val="en-US"/>
-        </w:rPr>
-        <w:t>currentAirport</w:t>
-      </w:r>
-      <w:proofErr w:type="spellEnd"/>
-      <w:r>
-        <w:rPr>
-          <w:lang w:val="en-US"/>
-        </w:rPr>
-        <w:t xml:space="preserve"> index. </w:t>
+        <w:t xml:space="preserve">If a passenger lands in an airport which has a higher index in the destinations airport list, then the currentAirport integer will be set to the index of that airport. Passengers cannot disembark in airports that have a smaller index than the currentAirport index. </w:t>
       </w:r>
     </w:p>
     <w:p>
@@ -274,91 +232,7 @@
         <w:rPr>
           <w:lang w:val="en-US"/>
         </w:rPr>
-        <w:t xml:space="preserve">The airports which the passenger wants to visit will be in sorted order of airport types. If the index </w:t>
-      </w:r>
-      <w:proofErr w:type="spellStart"/>
-      <w:r>
-        <w:rPr>
-          <w:lang w:val="en-US"/>
-        </w:rPr>
-        <w:t>i</w:t>
-      </w:r>
-      <w:proofErr w:type="spellEnd"/>
-      <w:r>
-        <w:rPr>
-          <w:lang w:val="en-US"/>
-        </w:rPr>
-        <w:t xml:space="preserve"> is a hub airport, index </w:t>
-      </w:r>
-      <w:proofErr w:type="spellStart"/>
-      <w:r>
-        <w:rPr>
-          <w:lang w:val="en-US"/>
-        </w:rPr>
-        <w:t>i</w:t>
-      </w:r>
-      <w:proofErr w:type="spellEnd"/>
-      <w:r>
-        <w:rPr>
-          <w:lang w:val="en-US"/>
-        </w:rPr>
-        <w:t xml:space="preserve"> + 1 can be all three types of </w:t>
-      </w:r>
-      <w:proofErr w:type="gramStart"/>
-      <w:r>
-        <w:rPr>
-          <w:lang w:val="en-US"/>
-        </w:rPr>
-        <w:t>airports</w:t>
-      </w:r>
-      <w:proofErr w:type="gramEnd"/>
-      <w:r>
-        <w:rPr>
-          <w:lang w:val="en-US"/>
-        </w:rPr>
-        <w:t xml:space="preserve"> or the list could end. If the index </w:t>
-      </w:r>
-      <w:proofErr w:type="spellStart"/>
-      <w:r>
-        <w:rPr>
-          <w:lang w:val="en-US"/>
-        </w:rPr>
-        <w:t>i</w:t>
-      </w:r>
-      <w:proofErr w:type="spellEnd"/>
-      <w:r>
-        <w:rPr>
-          <w:lang w:val="en-US"/>
-        </w:rPr>
-        <w:t xml:space="preserve"> is a major airport, index </w:t>
-      </w:r>
-      <w:proofErr w:type="spellStart"/>
-      <w:r>
-        <w:rPr>
-          <w:lang w:val="en-US"/>
-        </w:rPr>
-        <w:t>i</w:t>
-      </w:r>
-      <w:proofErr w:type="spellEnd"/>
-      <w:r>
-        <w:rPr>
-          <w:lang w:val="en-US"/>
-        </w:rPr>
-        <w:t xml:space="preserve"> + 1 can be a major airport or a regional airport or the list could end. If the index </w:t>
-      </w:r>
-      <w:proofErr w:type="spellStart"/>
-      <w:r>
-        <w:rPr>
-          <w:lang w:val="en-US"/>
-        </w:rPr>
-        <w:t>i</w:t>
-      </w:r>
-      <w:proofErr w:type="spellEnd"/>
-      <w:r>
-        <w:rPr>
-          <w:lang w:val="en-US"/>
-        </w:rPr>
-        <w:t xml:space="preserve"> is a  regional airport, the list must end.</w:t>
+        <w:t>The airports which the passenger wants to visit will be in sorted order of airport types. If the index i is a hub airport, index i + 1 can be all three types of airports or the list could end. If the index i is a major airport, index i + 1 can be a major airport or a regional airport or the list could end. If the index i is a  regional airport, the list must end.</w:t>
       </w:r>
     </w:p>
     <w:p>
@@ -426,124 +300,91 @@
           <w:lang w:val="en-US"/>
         </w:rPr>
       </w:pPr>
-    </w:p>
-    <w:p>
-      <w:pPr>
-        <w:rPr>
-          <w:lang w:val="en-US"/>
-        </w:rPr>
-      </w:pPr>
-    </w:p>
-    <w:p>
-      <w:pPr>
-        <w:rPr>
-          <w:lang w:val="en-US"/>
-        </w:rPr>
-      </w:pPr>
-      <w:proofErr w:type="spellStart"/>
-      <w:r>
-        <w:rPr>
-          <w:lang w:val="en-US"/>
-        </w:rPr>
-        <w:t>Funtionalities</w:t>
-      </w:r>
-      <w:proofErr w:type="spellEnd"/>
-      <w:r>
-        <w:rPr>
-          <w:lang w:val="en-US"/>
-        </w:rPr>
-        <w:t>:</w:t>
-      </w:r>
-    </w:p>
-    <w:p>
-      <w:pPr>
-        <w:rPr>
-          <w:lang w:val="en-US"/>
-        </w:rPr>
-      </w:pPr>
       <w:r>
         <w:rPr>
           <w:lang w:val="en-US"/>
         </w:rPr>
         <w:tab/>
-        <w:t xml:space="preserve">As the airplane gets </w:t>
-      </w:r>
-    </w:p>
-    <w:p>
-      <w:pPr>
-        <w:rPr>
-          <w:lang w:val="en-US"/>
-        </w:rPr>
-      </w:pPr>
-    </w:p>
-    <w:p>
-      <w:pPr>
-        <w:rPr>
-          <w:lang w:val="en-US"/>
-        </w:rPr>
-      </w:pPr>
-    </w:p>
-    <w:p>
-      <w:pPr>
-        <w:rPr>
-          <w:lang w:val="en-US"/>
-        </w:rPr>
-      </w:pPr>
-    </w:p>
-    <w:p>
-      <w:pPr>
-        <w:rPr>
-          <w:lang w:val="en-US"/>
-        </w:rPr>
-      </w:pPr>
-      <w:proofErr w:type="spellStart"/>
+      </w:r>
+      <w:r>
+        <w:rPr>
+          <w:lang w:val="en-US"/>
+        </w:rPr>
+        <w:t xml:space="preserve">Every operation with an airplane must check if the airplane is in the </w:t>
+      </w:r>
+    </w:p>
+    <w:p>
+      <w:pPr>
+        <w:rPr>
+          <w:lang w:val="en-US"/>
+        </w:rPr>
+      </w:pPr>
+      <w:r>
+        <w:rPr>
+          <w:lang w:val="en-US"/>
+        </w:rPr>
+        <w:t>Funtionalities:</w:t>
+      </w:r>
+    </w:p>
+    <w:p>
+      <w:pPr>
+        <w:rPr>
+          <w:lang w:val="en-US"/>
+        </w:rPr>
+      </w:pPr>
+      <w:r>
+        <w:rPr>
+          <w:lang w:val="en-US"/>
+        </w:rPr>
+        <w:tab/>
+        <w:t xml:space="preserve"> </w:t>
+      </w:r>
+    </w:p>
+    <w:p>
+      <w:pPr>
+        <w:rPr>
+          <w:lang w:val="en-US"/>
+        </w:rPr>
+      </w:pPr>
+    </w:p>
+    <w:p>
+      <w:pPr>
+        <w:rPr>
+          <w:lang w:val="en-US"/>
+        </w:rPr>
+      </w:pPr>
+    </w:p>
+    <w:p>
+      <w:pPr>
+        <w:rPr>
+          <w:lang w:val="en-US"/>
+        </w:rPr>
+      </w:pPr>
+    </w:p>
+    <w:p>
+      <w:pPr>
+        <w:rPr>
+          <w:lang w:val="en-US"/>
+        </w:rPr>
+      </w:pPr>
+      <w:r>
+        <w:rPr>
+          <w:lang w:val="en-US"/>
+        </w:rPr>
+        <w:t>boolean addFuel(double fuel);</w:t>
+      </w:r>
+    </w:p>
+    <w:p>
+      <w:pPr>
+        <w:rPr>
+          <w:lang w:val="en-US"/>
+        </w:rPr>
+      </w:pPr>
       <w:r>
         <w:rPr>
           <w:lang w:val="en-US"/>
         </w:rPr>
         <w:lastRenderedPageBreak/>
-        <w:t>boolean</w:t>
-      </w:r>
-      <w:proofErr w:type="spellEnd"/>
-      <w:r>
-        <w:rPr>
-          <w:lang w:val="en-US"/>
-        </w:rPr>
-        <w:t xml:space="preserve"> </w:t>
-      </w:r>
-      <w:proofErr w:type="spellStart"/>
-      <w:r>
-        <w:rPr>
-          <w:lang w:val="en-US"/>
-        </w:rPr>
-        <w:t>addFuel</w:t>
-      </w:r>
-      <w:proofErr w:type="spellEnd"/>
-      <w:r>
-        <w:rPr>
-          <w:lang w:val="en-US"/>
-        </w:rPr>
-        <w:t>(double fuel</w:t>
-      </w:r>
-      <w:proofErr w:type="gramStart"/>
-      <w:r>
-        <w:rPr>
-          <w:lang w:val="en-US"/>
-        </w:rPr>
-        <w:t>);</w:t>
-      </w:r>
-      <w:proofErr w:type="gramEnd"/>
-    </w:p>
-    <w:p>
-      <w:pPr>
-        <w:rPr>
-          <w:lang w:val="en-US"/>
-        </w:rPr>
-      </w:pPr>
-      <w:r>
-        <w:rPr>
-          <w:lang w:val="en-US"/>
-        </w:rPr>
         <w:tab/>
         <w:t xml:space="preserve">Adds the fuel amount to the current fuel of the plane. Must check the validity of the action. If it’s not valid, it should return false, if the operation is valid, it must take the necessary actions and then return true. </w:t>
       </w:r>
@@ -572,129 +413,131 @@
         <w:rPr>
           <w:lang w:val="en-US"/>
         </w:rPr>
-        <w:t xml:space="preserve">Fuel has some </w:t>
-      </w:r>
-      <w:proofErr w:type="gramStart"/>
-      <w:r>
-        <w:rPr>
-          <w:lang w:val="en-US"/>
-        </w:rPr>
-        <w:t>weight,</w:t>
-      </w:r>
-      <w:proofErr w:type="gramEnd"/>
-      <w:r>
-        <w:rPr>
-          <w:lang w:val="en-US"/>
-        </w:rPr>
-        <w:t xml:space="preserve"> plane has maximum fuel capacity and maximum weight limit.</w:t>
-      </w:r>
-    </w:p>
-    <w:p>
-      <w:pPr>
-        <w:rPr>
-          <w:lang w:val="en-US"/>
-        </w:rPr>
-      </w:pPr>
-    </w:p>
-    <w:p>
-      <w:pPr>
-        <w:rPr>
-          <w:lang w:val="en-US"/>
-        </w:rPr>
-      </w:pPr>
-    </w:p>
-    <w:p>
-      <w:pPr>
-        <w:rPr>
-          <w:lang w:val="en-US"/>
-        </w:rPr>
-      </w:pPr>
-      <w:proofErr w:type="spellStart"/>
-      <w:r>
-        <w:rPr>
-          <w:lang w:val="en-US"/>
-        </w:rPr>
-        <w:t>boolean</w:t>
-      </w:r>
-      <w:proofErr w:type="spellEnd"/>
-      <w:r>
-        <w:rPr>
-          <w:lang w:val="en-US"/>
-        </w:rPr>
-        <w:t xml:space="preserve"> </w:t>
-      </w:r>
-      <w:proofErr w:type="spellStart"/>
-      <w:r>
-        <w:rPr>
-          <w:lang w:val="en-US"/>
-        </w:rPr>
-        <w:t>hasFuel</w:t>
-      </w:r>
-      <w:proofErr w:type="spellEnd"/>
-      <w:r>
-        <w:rPr>
-          <w:lang w:val="en-US"/>
-        </w:rPr>
-        <w:t>(double fuel</w:t>
-      </w:r>
-      <w:proofErr w:type="gramStart"/>
-      <w:r>
-        <w:rPr>
-          <w:lang w:val="en-US"/>
-        </w:rPr>
-        <w:t>);</w:t>
-      </w:r>
-      <w:proofErr w:type="gramEnd"/>
-    </w:p>
-    <w:p>
-      <w:pPr>
-        <w:rPr>
-          <w:lang w:val="en-US"/>
-        </w:rPr>
-      </w:pPr>
-    </w:p>
-    <w:p>
-      <w:pPr>
-        <w:rPr>
-          <w:lang w:val="en-US"/>
-        </w:rPr>
-      </w:pPr>
-      <w:proofErr w:type="spellStart"/>
-      <w:r>
-        <w:rPr>
-          <w:lang w:val="en-US"/>
-        </w:rPr>
-        <w:t>boolean</w:t>
-      </w:r>
-      <w:proofErr w:type="spellEnd"/>
-      <w:r>
-        <w:rPr>
-          <w:lang w:val="en-US"/>
-        </w:rPr>
-        <w:t xml:space="preserve"> </w:t>
-      </w:r>
-      <w:proofErr w:type="spellStart"/>
-      <w:r>
-        <w:rPr>
-          <w:lang w:val="en-US"/>
-        </w:rPr>
-        <w:t>hasFuel</w:t>
-      </w:r>
-      <w:proofErr w:type="spellEnd"/>
-      <w:r>
-        <w:rPr>
-          <w:lang w:val="en-US"/>
-        </w:rPr>
-        <w:t>(</w:t>
-      </w:r>
-      <w:proofErr w:type="gramStart"/>
-      <w:r>
-        <w:rPr>
-          <w:lang w:val="en-US"/>
-        </w:rPr>
-        <w:t>);</w:t>
-      </w:r>
-      <w:proofErr w:type="gramEnd"/>
+        <w:t>Fuel has some weight, plane has maximum fuel capacity and maximum weight limit.</w:t>
+      </w:r>
+    </w:p>
+    <w:p>
+      <w:pPr>
+        <w:rPr>
+          <w:lang w:val="en-US"/>
+        </w:rPr>
+      </w:pPr>
+    </w:p>
+    <w:p>
+      <w:pPr>
+        <w:rPr>
+          <w:lang w:val="en-US"/>
+        </w:rPr>
+      </w:pPr>
+    </w:p>
+    <w:p>
+      <w:pPr>
+        <w:rPr>
+          <w:lang w:val="en-US"/>
+        </w:rPr>
+      </w:pPr>
+      <w:r>
+        <w:rPr>
+          <w:lang w:val="en-US"/>
+        </w:rPr>
+        <w:t>boolean hasFuel(double fuel);</w:t>
+      </w:r>
+    </w:p>
+    <w:p>
+      <w:pPr>
+        <w:rPr>
+          <w:lang w:val="en-US"/>
+        </w:rPr>
+      </w:pPr>
+    </w:p>
+    <w:p>
+      <w:pPr>
+        <w:rPr>
+          <w:lang w:val="en-US"/>
+        </w:rPr>
+      </w:pPr>
+      <w:r>
+        <w:rPr>
+          <w:lang w:val="en-US"/>
+        </w:rPr>
+        <w:t>boolean hasFuel();</w:t>
+      </w:r>
+    </w:p>
+    <w:p>
+      <w:pPr>
+        <w:rPr>
+          <w:lang w:val="en-US"/>
+        </w:rPr>
+      </w:pPr>
+    </w:p>
+    <w:p>
+      <w:pPr>
+        <w:rPr>
+          <w:lang w:val="en-US"/>
+        </w:rPr>
+      </w:pPr>
+    </w:p>
+    <w:p>
+      <w:pPr>
+        <w:rPr>
+          <w:lang w:val="en-US"/>
+        </w:rPr>
+      </w:pPr>
+    </w:p>
+    <w:p>
+      <w:pPr>
+        <w:rPr>
+          <w:lang w:val="en-US"/>
+        </w:rPr>
+      </w:pPr>
+    </w:p>
+    <w:p>
+      <w:pPr>
+        <w:rPr>
+          <w:lang w:val="en-US"/>
+        </w:rPr>
+      </w:pPr>
+    </w:p>
+    <w:p>
+      <w:pPr>
+        <w:rPr>
+          <w:lang w:val="en-US"/>
+        </w:rPr>
+      </w:pPr>
+    </w:p>
+    <w:p>
+      <w:pPr>
+        <w:rPr>
+          <w:lang w:val="en-US"/>
+        </w:rPr>
+      </w:pPr>
+    </w:p>
+    <w:p>
+      <w:pPr>
+        <w:rPr>
+          <w:lang w:val="en-US"/>
+        </w:rPr>
+      </w:pPr>
+      <w:r>
+        <w:rPr>
+          <w:lang w:val="en-US"/>
+        </w:rPr>
+        <w:t>Airport Dependencies:</w:t>
+      </w:r>
+    </w:p>
+    <w:p>
+      <w:pPr>
+        <w:rPr>
+          <w:lang w:val="en-US"/>
+        </w:rPr>
+      </w:pPr>
+    </w:p>
+    <w:p>
+      <w:pPr>
+        <w:rPr>
+          <w:lang w:val="en-US"/>
+        </w:rPr>
+      </w:pPr>
     </w:p>
     <w:p>
       <w:pPr>

</xml_diff>

<commit_message>
Fuel calculation function did not work. Wasted 5 hours doing differential math.
</commit_message>
<xml_diff>
--- a/project_description.docx
+++ b/project_description.docx
@@ -193,7 +193,49 @@
         <w:rPr>
           <w:lang w:val="en-US"/>
         </w:rPr>
-        <w:t xml:space="preserve">If a passenger lands in an airport which has a higher index in the destinations airport list, then the currentAirport integer will be set to the index of that airport. Passengers cannot disembark in airports that have a smaller index than the currentAirport index. </w:t>
+        <w:t xml:space="preserve">If a passenger lands in an airport which has a higher index in the </w:t>
+      </w:r>
+      <w:proofErr w:type="gramStart"/>
+      <w:r>
+        <w:rPr>
+          <w:lang w:val="en-US"/>
+        </w:rPr>
+        <w:t>destinations</w:t>
+      </w:r>
+      <w:proofErr w:type="gramEnd"/>
+      <w:r>
+        <w:rPr>
+          <w:lang w:val="en-US"/>
+        </w:rPr>
+        <w:t xml:space="preserve"> airport list, then the </w:t>
+      </w:r>
+      <w:proofErr w:type="spellStart"/>
+      <w:r>
+        <w:rPr>
+          <w:lang w:val="en-US"/>
+        </w:rPr>
+        <w:t>currentAirport</w:t>
+      </w:r>
+      <w:proofErr w:type="spellEnd"/>
+      <w:r>
+        <w:rPr>
+          <w:lang w:val="en-US"/>
+        </w:rPr>
+        <w:t xml:space="preserve"> integer will be set to the index of that airport. Passengers cannot disembark in airports that have a smaller index than the </w:t>
+      </w:r>
+      <w:proofErr w:type="spellStart"/>
+      <w:r>
+        <w:rPr>
+          <w:lang w:val="en-US"/>
+        </w:rPr>
+        <w:t>currentAirport</w:t>
+      </w:r>
+      <w:proofErr w:type="spellEnd"/>
+      <w:r>
+        <w:rPr>
+          <w:lang w:val="en-US"/>
+        </w:rPr>
+        <w:t xml:space="preserve"> index. </w:t>
       </w:r>
     </w:p>
     <w:p>
@@ -232,7 +274,91 @@
         <w:rPr>
           <w:lang w:val="en-US"/>
         </w:rPr>
-        <w:t>The airports which the passenger wants to visit will be in sorted order of airport types. If the index i is a hub airport, index i + 1 can be all three types of airports or the list could end. If the index i is a major airport, index i + 1 can be a major airport or a regional airport or the list could end. If the index i is a  regional airport, the list must end.</w:t>
+        <w:t xml:space="preserve">The airports which the passenger wants to visit will be in sorted order of airport types. If the index </w:t>
+      </w:r>
+      <w:proofErr w:type="spellStart"/>
+      <w:r>
+        <w:rPr>
+          <w:lang w:val="en-US"/>
+        </w:rPr>
+        <w:t>i</w:t>
+      </w:r>
+      <w:proofErr w:type="spellEnd"/>
+      <w:r>
+        <w:rPr>
+          <w:lang w:val="en-US"/>
+        </w:rPr>
+        <w:t xml:space="preserve"> is a hub airport, index </w:t>
+      </w:r>
+      <w:proofErr w:type="spellStart"/>
+      <w:r>
+        <w:rPr>
+          <w:lang w:val="en-US"/>
+        </w:rPr>
+        <w:t>i</w:t>
+      </w:r>
+      <w:proofErr w:type="spellEnd"/>
+      <w:r>
+        <w:rPr>
+          <w:lang w:val="en-US"/>
+        </w:rPr>
+        <w:t xml:space="preserve"> + 1 can be all three types of </w:t>
+      </w:r>
+      <w:proofErr w:type="gramStart"/>
+      <w:r>
+        <w:rPr>
+          <w:lang w:val="en-US"/>
+        </w:rPr>
+        <w:t>airports</w:t>
+      </w:r>
+      <w:proofErr w:type="gramEnd"/>
+      <w:r>
+        <w:rPr>
+          <w:lang w:val="en-US"/>
+        </w:rPr>
+        <w:t xml:space="preserve"> or the list could end. If the index </w:t>
+      </w:r>
+      <w:proofErr w:type="spellStart"/>
+      <w:r>
+        <w:rPr>
+          <w:lang w:val="en-US"/>
+        </w:rPr>
+        <w:t>i</w:t>
+      </w:r>
+      <w:proofErr w:type="spellEnd"/>
+      <w:r>
+        <w:rPr>
+          <w:lang w:val="en-US"/>
+        </w:rPr>
+        <w:t xml:space="preserve"> is a major airport, index </w:t>
+      </w:r>
+      <w:proofErr w:type="spellStart"/>
+      <w:r>
+        <w:rPr>
+          <w:lang w:val="en-US"/>
+        </w:rPr>
+        <w:t>i</w:t>
+      </w:r>
+      <w:proofErr w:type="spellEnd"/>
+      <w:r>
+        <w:rPr>
+          <w:lang w:val="en-US"/>
+        </w:rPr>
+        <w:t xml:space="preserve"> + 1 can be a major airport or a regional airport or the list could end. If the index </w:t>
+      </w:r>
+      <w:proofErr w:type="spellStart"/>
+      <w:r>
+        <w:rPr>
+          <w:lang w:val="en-US"/>
+        </w:rPr>
+        <w:t>i</w:t>
+      </w:r>
+      <w:proofErr w:type="spellEnd"/>
+      <w:r>
+        <w:rPr>
+          <w:lang w:val="en-US"/>
+        </w:rPr>
+        <w:t xml:space="preserve"> is a  regional airport, the list must end.</w:t>
       </w:r>
     </w:p>
     <w:p>
@@ -319,11 +445,19 @@
           <w:lang w:val="en-US"/>
         </w:rPr>
       </w:pPr>
-      <w:r>
-        <w:rPr>
-          <w:lang w:val="en-US"/>
-        </w:rPr>
-        <w:t>Funtionalities:</w:t>
+      <w:proofErr w:type="spellStart"/>
+      <w:r>
+        <w:rPr>
+          <w:lang w:val="en-US"/>
+        </w:rPr>
+        <w:t>Funtionalities</w:t>
+      </w:r>
+      <w:proofErr w:type="spellEnd"/>
+      <w:r>
+        <w:rPr>
+          <w:lang w:val="en-US"/>
+        </w:rPr>
+        <w:t>:</w:t>
       </w:r>
     </w:p>
     <w:p>
@@ -367,12 +501,42 @@
           <w:lang w:val="en-US"/>
         </w:rPr>
       </w:pPr>
-      <w:r>
-        <w:rPr>
-          <w:lang w:val="en-US"/>
-        </w:rPr>
-        <w:t>boolean addFuel(double fuel);</w:t>
-      </w:r>
+      <w:proofErr w:type="spellStart"/>
+      <w:r>
+        <w:rPr>
+          <w:lang w:val="en-US"/>
+        </w:rPr>
+        <w:t>boolean</w:t>
+      </w:r>
+      <w:proofErr w:type="spellEnd"/>
+      <w:r>
+        <w:rPr>
+          <w:lang w:val="en-US"/>
+        </w:rPr>
+        <w:t xml:space="preserve"> </w:t>
+      </w:r>
+      <w:proofErr w:type="spellStart"/>
+      <w:r>
+        <w:rPr>
+          <w:lang w:val="en-US"/>
+        </w:rPr>
+        <w:t>addFuel</w:t>
+      </w:r>
+      <w:proofErr w:type="spellEnd"/>
+      <w:r>
+        <w:rPr>
+          <w:lang w:val="en-US"/>
+        </w:rPr>
+        <w:t>(double fuel</w:t>
+      </w:r>
+      <w:proofErr w:type="gramStart"/>
+      <w:r>
+        <w:rPr>
+          <w:lang w:val="en-US"/>
+        </w:rPr>
+        <w:t>);</w:t>
+      </w:r>
+      <w:proofErr w:type="gramEnd"/>
     </w:p>
     <w:p>
       <w:pPr>
@@ -413,124 +577,163 @@
         <w:rPr>
           <w:lang w:val="en-US"/>
         </w:rPr>
-        <w:t>Fuel has some weight, plane has maximum fuel capacity and maximum weight limit.</w:t>
-      </w:r>
-    </w:p>
-    <w:p>
-      <w:pPr>
-        <w:rPr>
-          <w:lang w:val="en-US"/>
-        </w:rPr>
-      </w:pPr>
-    </w:p>
-    <w:p>
-      <w:pPr>
-        <w:rPr>
-          <w:lang w:val="en-US"/>
-        </w:rPr>
-      </w:pPr>
-    </w:p>
-    <w:p>
-      <w:pPr>
-        <w:rPr>
-          <w:lang w:val="en-US"/>
-        </w:rPr>
-      </w:pPr>
-      <w:r>
-        <w:rPr>
-          <w:lang w:val="en-US"/>
-        </w:rPr>
-        <w:t>boolean hasFuel(double fuel);</w:t>
-      </w:r>
-    </w:p>
-    <w:p>
-      <w:pPr>
-        <w:rPr>
-          <w:lang w:val="en-US"/>
-        </w:rPr>
-      </w:pPr>
-    </w:p>
-    <w:p>
-      <w:pPr>
-        <w:rPr>
-          <w:lang w:val="en-US"/>
-        </w:rPr>
-      </w:pPr>
-      <w:r>
-        <w:rPr>
-          <w:lang w:val="en-US"/>
-        </w:rPr>
-        <w:t>boolean hasFuel();</w:t>
-      </w:r>
-    </w:p>
-    <w:p>
-      <w:pPr>
-        <w:rPr>
-          <w:lang w:val="en-US"/>
-        </w:rPr>
-      </w:pPr>
-    </w:p>
-    <w:p>
-      <w:pPr>
-        <w:rPr>
-          <w:lang w:val="en-US"/>
-        </w:rPr>
-      </w:pPr>
-    </w:p>
-    <w:p>
-      <w:pPr>
-        <w:rPr>
-          <w:lang w:val="en-US"/>
-        </w:rPr>
-      </w:pPr>
-    </w:p>
-    <w:p>
-      <w:pPr>
-        <w:rPr>
-          <w:lang w:val="en-US"/>
-        </w:rPr>
-      </w:pPr>
-    </w:p>
-    <w:p>
-      <w:pPr>
-        <w:rPr>
-          <w:lang w:val="en-US"/>
-        </w:rPr>
-      </w:pPr>
-    </w:p>
-    <w:p>
-      <w:pPr>
-        <w:rPr>
-          <w:lang w:val="en-US"/>
-        </w:rPr>
-      </w:pPr>
-    </w:p>
-    <w:p>
-      <w:pPr>
-        <w:rPr>
-          <w:lang w:val="en-US"/>
-        </w:rPr>
-      </w:pPr>
-    </w:p>
-    <w:p>
-      <w:pPr>
-        <w:rPr>
-          <w:lang w:val="en-US"/>
-        </w:rPr>
-      </w:pPr>
-      <w:r>
-        <w:rPr>
-          <w:lang w:val="en-US"/>
-        </w:rPr>
-        <w:t>Airport Dependencies:</w:t>
-      </w:r>
-    </w:p>
-    <w:p>
-      <w:pPr>
-        <w:rPr>
-          <w:lang w:val="en-US"/>
-        </w:rPr>
-      </w:pPr>
+        <w:t xml:space="preserve">Fuel has some </w:t>
+      </w:r>
+      <w:r>
+        <w:rPr>
+          <w:lang w:val="en-US"/>
+        </w:rPr>
+        <w:t>weight;</w:t>
+      </w:r>
+      <w:r>
+        <w:rPr>
+          <w:lang w:val="en-US"/>
+        </w:rPr>
+        <w:t xml:space="preserve"> plane has maximum fuel capacity and maximum weight limit.</w:t>
+      </w:r>
+    </w:p>
+    <w:p>
+      <w:pPr>
+        <w:rPr>
+          <w:lang w:val="en-US"/>
+        </w:rPr>
+      </w:pPr>
+    </w:p>
+    <w:p>
+      <w:pPr>
+        <w:rPr>
+          <w:lang w:val="en-US"/>
+        </w:rPr>
+      </w:pPr>
+    </w:p>
+    <w:p>
+      <w:pPr>
+        <w:rPr>
+          <w:lang w:val="en-US"/>
+        </w:rPr>
+      </w:pPr>
+      <w:r>
+        <w:rPr>
+          <w:lang w:val="en-US"/>
+        </w:rPr>
+        <w:t>Airport.java</w:t>
+      </w:r>
+    </w:p>
+    <w:p>
+      <w:pPr>
+        <w:rPr>
+          <w:lang w:val="en-US"/>
+        </w:rPr>
+      </w:pPr>
+    </w:p>
+    <w:p>
+      <w:pPr>
+        <w:rPr>
+          <w:lang w:val="en-US"/>
+        </w:rPr>
+      </w:pPr>
+      <w:r>
+        <w:rPr>
+          <w:lang w:val="en-US"/>
+        </w:rPr>
+        <w:t xml:space="preserve">Airport.java be an abstract class that will be the parent of the concrete Airport classes. These concrete classes are </w:t>
+      </w:r>
+      <w:proofErr w:type="spellStart"/>
+      <w:r>
+        <w:rPr>
+          <w:lang w:val="en-US"/>
+        </w:rPr>
+        <w:t>HubAirport</w:t>
+      </w:r>
+      <w:proofErr w:type="spellEnd"/>
+      <w:r>
+        <w:rPr>
+          <w:lang w:val="en-US"/>
+        </w:rPr>
+        <w:t xml:space="preserve">, </w:t>
+      </w:r>
+      <w:proofErr w:type="spellStart"/>
+      <w:r>
+        <w:rPr>
+          <w:lang w:val="en-US"/>
+        </w:rPr>
+        <w:t>MajorAirport</w:t>
+      </w:r>
+      <w:proofErr w:type="spellEnd"/>
+      <w:r>
+        <w:rPr>
+          <w:lang w:val="en-US"/>
+        </w:rPr>
+        <w:t xml:space="preserve"> and </w:t>
+      </w:r>
+      <w:proofErr w:type="spellStart"/>
+      <w:r>
+        <w:rPr>
+          <w:lang w:val="en-US"/>
+        </w:rPr>
+        <w:t>RegionalAirport</w:t>
+      </w:r>
+      <w:proofErr w:type="spellEnd"/>
+      <w:r>
+        <w:rPr>
+          <w:lang w:val="en-US"/>
+        </w:rPr>
+        <w:t xml:space="preserve">. All will extend the Airport class. </w:t>
+      </w:r>
+    </w:p>
+    <w:p>
+      <w:pPr>
+        <w:rPr>
+          <w:lang w:val="en-US"/>
+        </w:rPr>
+      </w:pPr>
+    </w:p>
+    <w:p>
+      <w:pPr>
+        <w:rPr>
+          <w:lang w:val="en-US"/>
+        </w:rPr>
+      </w:pPr>
+      <w:r>
+        <w:rPr>
+          <w:lang w:val="en-US"/>
+        </w:rPr>
+        <w:t xml:space="preserve">Aircrafts are refueled at the airport. The price of fuel will be determined by the airport the aircraft is currently in. </w:t>
+      </w:r>
+    </w:p>
+    <w:p>
+      <w:pPr>
+        <w:rPr>
+          <w:lang w:val="en-US"/>
+        </w:rPr>
+      </w:pPr>
+    </w:p>
+    <w:p>
+      <w:pPr>
+        <w:rPr>
+          <w:lang w:val="en-US"/>
+        </w:rPr>
+      </w:pPr>
+      <w:r>
+        <w:rPr>
+          <w:lang w:val="en-US"/>
+        </w:rPr>
+        <w:t xml:space="preserve">The airport has an </w:t>
+      </w:r>
+      <w:proofErr w:type="spellStart"/>
+      <w:r>
+        <w:rPr>
+          <w:lang w:val="en-US"/>
+        </w:rPr>
+        <w:t>operationCost</w:t>
+      </w:r>
+      <w:proofErr w:type="spellEnd"/>
+      <w:r>
+        <w:rPr>
+          <w:lang w:val="en-US"/>
+        </w:rPr>
+        <w:t>. This is the fee paid of every operation done in the airport.</w:t>
+      </w:r>
     </w:p>
     <w:p>
       <w:pPr>

</xml_diff>

<commit_message>
Finished aircraft fuel consumption balancing.
</commit_message>
<xml_diff>
--- a/project_description.docx
+++ b/project_description.docx
@@ -72,7 +72,7 @@
     </w:p>
     <w:p>
       <w:pPr>
-        <w:spacing w:line="360" w:lineRule="auto"/>
+        <w:spacing w:line="480" w:lineRule="auto"/>
         <w:jc w:val="center"/>
         <w:rPr>
           <w:rFonts w:ascii="Times New Roman" w:hAnsi="Times New Roman" w:cs="Times New Roman"/>
@@ -93,20 +93,20 @@
     </w:p>
     <w:p>
       <w:pPr>
-        <w:spacing w:line="276" w:lineRule="auto"/>
+        <w:spacing w:line="360" w:lineRule="auto"/>
         <w:jc w:val="center"/>
         <w:rPr>
           <w:rFonts w:ascii="Times New Roman" w:hAnsi="Times New Roman" w:cs="Times New Roman"/>
-          <w:sz w:val="32"/>
-          <w:szCs w:val="32"/>
-          <w:lang w:val="en-US"/>
-        </w:rPr>
-      </w:pPr>
-      <w:r>
-        <w:rPr>
-          <w:rFonts w:ascii="Times New Roman" w:hAnsi="Times New Roman" w:cs="Times New Roman"/>
-          <w:sz w:val="32"/>
-          <w:szCs w:val="32"/>
+          <w:sz w:val="28"/>
+          <w:szCs w:val="28"/>
+          <w:lang w:val="en-US"/>
+        </w:rPr>
+      </w:pPr>
+      <w:r>
+        <w:rPr>
+          <w:rFonts w:ascii="Times New Roman" w:hAnsi="Times New Roman" w:cs="Times New Roman"/>
+          <w:sz w:val="28"/>
+          <w:szCs w:val="28"/>
           <w:lang w:val="en-US"/>
         </w:rPr>
         <w:t>Instructor: Tuna Tuğcu</w:t>
@@ -114,105 +114,210 @@
     </w:p>
     <w:p>
       <w:pPr>
-        <w:spacing w:line="276" w:lineRule="auto"/>
+        <w:spacing w:line="360" w:lineRule="auto"/>
         <w:jc w:val="center"/>
         <w:rPr>
           <w:rFonts w:ascii="Times New Roman" w:hAnsi="Times New Roman" w:cs="Times New Roman"/>
-          <w:sz w:val="32"/>
-          <w:szCs w:val="32"/>
-          <w:lang w:val="en-US"/>
-        </w:rPr>
-      </w:pPr>
-      <w:r>
-        <w:rPr>
-          <w:rFonts w:ascii="Times New Roman" w:hAnsi="Times New Roman" w:cs="Times New Roman"/>
-          <w:sz w:val="32"/>
-          <w:szCs w:val="32"/>
-          <w:lang w:val="en-US"/>
-        </w:rPr>
-        <w:t>TA: Yiğit Yıldırım</w:t>
-      </w:r>
-    </w:p>
-    <w:p>
-      <w:pPr>
-        <w:spacing w:line="276" w:lineRule="auto"/>
+          <w:sz w:val="28"/>
+          <w:szCs w:val="28"/>
+          <w:lang w:val="tr-TR"/>
+        </w:rPr>
+      </w:pPr>
+      <w:r>
+        <w:rPr>
+          <w:rFonts w:ascii="Times New Roman" w:hAnsi="Times New Roman" w:cs="Times New Roman"/>
+          <w:sz w:val="28"/>
+          <w:szCs w:val="28"/>
+          <w:lang w:val="en-US"/>
+        </w:rPr>
+        <w:t>Assistants</w:t>
+      </w:r>
+      <w:r>
+        <w:rPr>
+          <w:rFonts w:ascii="Times New Roman" w:hAnsi="Times New Roman" w:cs="Times New Roman"/>
+          <w:sz w:val="28"/>
+          <w:szCs w:val="28"/>
+          <w:lang w:val="en-US"/>
+        </w:rPr>
+        <w:t xml:space="preserve"> :</w:t>
+      </w:r>
+      <w:r>
+        <w:rPr>
+          <w:rFonts w:ascii="Times New Roman" w:hAnsi="Times New Roman" w:cs="Times New Roman"/>
+          <w:sz w:val="28"/>
+          <w:szCs w:val="28"/>
+          <w:lang w:val="en-US"/>
+        </w:rPr>
+        <w:t xml:space="preserve"> </w:t>
+      </w:r>
+      <w:r>
+        <w:rPr>
+          <w:rFonts w:ascii="Times New Roman" w:hAnsi="Times New Roman" w:cs="Times New Roman"/>
+          <w:sz w:val="28"/>
+          <w:szCs w:val="28"/>
+          <w:lang w:val="en-US"/>
+        </w:rPr>
+        <w:t>Yiğit Yıldırım</w:t>
+      </w:r>
+      <w:r>
+        <w:rPr>
+          <w:rFonts w:ascii="Times New Roman" w:hAnsi="Times New Roman" w:cs="Times New Roman"/>
+          <w:sz w:val="28"/>
+          <w:szCs w:val="28"/>
+          <w:lang w:val="en-US"/>
+        </w:rPr>
+        <w:t xml:space="preserve">, </w:t>
+      </w:r>
+      <w:r>
+        <w:rPr>
+          <w:rFonts w:ascii="Times New Roman" w:hAnsi="Times New Roman" w:cs="Times New Roman"/>
+          <w:sz w:val="28"/>
+          <w:szCs w:val="28"/>
+          <w:lang w:val="tr-TR"/>
+        </w:rPr>
+        <w:t>Bahadır Gezer</w:t>
+      </w:r>
+      <w:r>
+        <w:rPr>
+          <w:rFonts w:ascii="Times New Roman" w:hAnsi="Times New Roman" w:cs="Times New Roman"/>
+          <w:sz w:val="28"/>
+          <w:szCs w:val="28"/>
+          <w:lang w:val="tr-TR"/>
+        </w:rPr>
+        <w:t xml:space="preserve"> </w:t>
+      </w:r>
+    </w:p>
+    <w:p>
+      <w:pPr>
+        <w:spacing w:line="360" w:lineRule="auto"/>
         <w:jc w:val="center"/>
         <w:rPr>
           <w:rFonts w:ascii="Times New Roman" w:hAnsi="Times New Roman" w:cs="Times New Roman"/>
-          <w:sz w:val="32"/>
-          <w:szCs w:val="32"/>
-          <w:lang w:val="fr-FR"/>
-        </w:rPr>
-      </w:pPr>
-      <w:r>
-        <w:rPr>
-          <w:rFonts w:ascii="Times New Roman" w:hAnsi="Times New Roman" w:cs="Times New Roman"/>
-          <w:sz w:val="32"/>
-          <w:szCs w:val="32"/>
-          <w:lang w:val="fr-FR"/>
-        </w:rPr>
-        <w:t xml:space="preserve">SA: </w:t>
-      </w:r>
-      <w:r>
-        <w:rPr>
-          <w:rFonts w:ascii="Times New Roman" w:hAnsi="Times New Roman" w:cs="Times New Roman"/>
-          <w:sz w:val="32"/>
-          <w:szCs w:val="32"/>
+          <w:sz w:val="28"/>
+          <w:szCs w:val="28"/>
+          <w:lang w:val="en-US"/>
+        </w:rPr>
+      </w:pPr>
+      <w:r>
+        <w:rPr>
+          <w:rFonts w:ascii="Times New Roman" w:hAnsi="Times New Roman" w:cs="Times New Roman"/>
+          <w:sz w:val="28"/>
+          <w:szCs w:val="28"/>
           <w:lang w:val="tr-TR"/>
         </w:rPr>
-        <w:t>Bahadır Gezer</w:t>
-      </w:r>
-      <w:r>
-        <w:rPr>
-          <w:rFonts w:ascii="Times New Roman" w:hAnsi="Times New Roman" w:cs="Times New Roman"/>
-          <w:sz w:val="32"/>
-          <w:szCs w:val="32"/>
+        <w:fldChar w:fldCharType="begin"/>
+      </w:r>
+      <w:r>
+        <w:rPr>
+          <w:rFonts w:ascii="Times New Roman" w:hAnsi="Times New Roman" w:cs="Times New Roman"/>
+          <w:sz w:val="28"/>
+          <w:szCs w:val="28"/>
           <w:lang w:val="tr-TR"/>
         </w:rPr>
-        <w:t>, bahadir.gezer@boun.edu.tr</w:t>
-      </w:r>
-    </w:p>
-    <w:p>
-      <w:pPr>
-        <w:spacing w:line="276" w:lineRule="auto"/>
+        <w:instrText>HYPERLINK "mailto:bahadir.gezer@boun.edu.tr?subject=[CMPE160]%20%3csubject%3e"</w:instrText>
+      </w:r>
+      <w:r>
+        <w:rPr>
+          <w:rFonts w:ascii="Times New Roman" w:hAnsi="Times New Roman" w:cs="Times New Roman"/>
+          <w:sz w:val="28"/>
+          <w:szCs w:val="28"/>
+          <w:lang w:val="tr-TR"/>
+        </w:rPr>
+      </w:r>
+      <w:r>
+        <w:rPr>
+          <w:rFonts w:ascii="Times New Roman" w:hAnsi="Times New Roman" w:cs="Times New Roman"/>
+          <w:sz w:val="28"/>
+          <w:szCs w:val="28"/>
+          <w:lang w:val="tr-TR"/>
+        </w:rPr>
+        <w:fldChar w:fldCharType="separate"/>
+      </w:r>
+      <w:r>
+        <w:rPr>
+          <w:rStyle w:val="Hyperlink"/>
+          <w:rFonts w:ascii="Times New Roman" w:hAnsi="Times New Roman" w:cs="Times New Roman"/>
+          <w:sz w:val="28"/>
+          <w:szCs w:val="28"/>
+          <w:lang w:val="tr-TR"/>
+        </w:rPr>
+        <w:t>bahadir.gez</w:t>
+      </w:r>
+      <w:r>
+        <w:rPr>
+          <w:rStyle w:val="Hyperlink"/>
+          <w:rFonts w:ascii="Times New Roman" w:hAnsi="Times New Roman" w:cs="Times New Roman"/>
+          <w:sz w:val="28"/>
+          <w:szCs w:val="28"/>
+          <w:lang w:val="tr-TR"/>
+        </w:rPr>
+        <w:t>e</w:t>
+      </w:r>
+      <w:r>
+        <w:rPr>
+          <w:rStyle w:val="Hyperlink"/>
+          <w:rFonts w:ascii="Times New Roman" w:hAnsi="Times New Roman" w:cs="Times New Roman"/>
+          <w:sz w:val="28"/>
+          <w:szCs w:val="28"/>
+          <w:lang w:val="tr-TR"/>
+        </w:rPr>
+        <w:t>r</w:t>
+      </w:r>
+      <w:r>
+        <w:rPr>
+          <w:rStyle w:val="Hyperlink"/>
+          <w:rFonts w:ascii="Times New Roman" w:hAnsi="Times New Roman" w:cs="Times New Roman"/>
+          <w:sz w:val="28"/>
+          <w:szCs w:val="28"/>
+          <w:lang w:val="tr-TR"/>
+        </w:rPr>
+        <w:t>@</w:t>
+      </w:r>
+      <w:r>
+        <w:rPr>
+          <w:rStyle w:val="Hyperlink"/>
+          <w:rFonts w:ascii="Times New Roman" w:hAnsi="Times New Roman" w:cs="Times New Roman"/>
+          <w:sz w:val="28"/>
+          <w:szCs w:val="28"/>
+          <w:lang w:val="tr-TR"/>
+        </w:rPr>
+        <w:t>boun.edu.tr</w:t>
+      </w:r>
+      <w:r>
+        <w:rPr>
+          <w:rFonts w:ascii="Times New Roman" w:hAnsi="Times New Roman" w:cs="Times New Roman"/>
+          <w:sz w:val="28"/>
+          <w:szCs w:val="28"/>
+          <w:lang w:val="tr-TR"/>
+        </w:rPr>
+        <w:fldChar w:fldCharType="end"/>
+      </w:r>
+    </w:p>
+    <w:p>
+      <w:pPr>
+        <w:spacing w:line="360" w:lineRule="auto"/>
         <w:jc w:val="center"/>
         <w:rPr>
           <w:rFonts w:ascii="Times New Roman" w:hAnsi="Times New Roman" w:cs="Times New Roman"/>
-          <w:sz w:val="32"/>
-          <w:szCs w:val="32"/>
-          <w:lang w:val="en-US"/>
-        </w:rPr>
-      </w:pPr>
-      <w:r>
-        <w:rPr>
-          <w:rFonts w:ascii="Times New Roman" w:hAnsi="Times New Roman" w:cs="Times New Roman"/>
-          <w:sz w:val="32"/>
-          <w:szCs w:val="32"/>
-          <w:lang w:val="en-US"/>
-        </w:rPr>
-        <w:t xml:space="preserve">Due: xx.xx.2022 </w:t>
-      </w:r>
-      <w:r>
-        <w:rPr>
-          <w:rFonts w:ascii="Times New Roman" w:hAnsi="Times New Roman" w:cs="Times New Roman"/>
-          <w:sz w:val="32"/>
-          <w:szCs w:val="32"/>
-          <w:lang w:val="en-US"/>
-        </w:rPr>
-        <w:t>D</w:t>
-      </w:r>
-      <w:r>
-        <w:rPr>
-          <w:rFonts w:ascii="Times New Roman" w:hAnsi="Times New Roman" w:cs="Times New Roman"/>
-          <w:sz w:val="32"/>
-          <w:szCs w:val="32"/>
-          <w:lang w:val="en-US"/>
-        </w:rPr>
-        <w:t>ay, 23.55</w:t>
-      </w:r>
-      <w:r>
-        <w:rPr>
-          <w:rFonts w:ascii="Times New Roman" w:hAnsi="Times New Roman" w:cs="Times New Roman"/>
+          <w:sz w:val="28"/>
+          <w:szCs w:val="28"/>
+          <w:lang w:val="en-US"/>
+        </w:rPr>
+      </w:pPr>
+      <w:r>
+        <w:rPr>
+          <w:rFonts w:ascii="Times New Roman" w:hAnsi="Times New Roman" w:cs="Times New Roman"/>
+          <w:sz w:val="28"/>
+          <w:szCs w:val="28"/>
+          <w:lang w:val="en-US"/>
+        </w:rPr>
+        <w:t>Due: xx.xx.2022 Day, 23.55</w:t>
+      </w:r>
+      <w:r>
+        <w:rPr>
+          <w:rFonts w:ascii="Times New Roman" w:hAnsi="Times New Roman" w:cs="Times New Roman"/>
+          <w:sz w:val="28"/>
+          <w:szCs w:val="28"/>
           <w:lang w:val="en-US"/>
         </w:rPr>
         <w:t xml:space="preserve"> </w:t>
@@ -661,32 +766,6 @@
         <w:ind w:left="227" w:firstLine="493"/>
         <w:rPr>
           <w:rFonts w:ascii="Times New Roman" w:hAnsi="Times New Roman" w:cs="Times New Roman"/>
-          <w:sz w:val="28"/>
-          <w:szCs w:val="28"/>
-          <w:lang w:val="en-US"/>
-        </w:rPr>
-      </w:pPr>
-    </w:p>
-    <w:p>
-      <w:pPr>
-        <w:spacing w:line="360" w:lineRule="auto"/>
-        <w:ind w:left="227" w:firstLine="493"/>
-        <w:rPr>
-          <w:rFonts w:ascii="Times New Roman" w:hAnsi="Times New Roman" w:cs="Times New Roman"/>
-          <w:sz w:val="28"/>
-          <w:szCs w:val="28"/>
-          <w:lang w:val="en-US"/>
-        </w:rPr>
-      </w:pPr>
-    </w:p>
-    <w:p>
-      <w:pPr>
-        <w:spacing w:line="360" w:lineRule="auto"/>
-        <w:ind w:left="227" w:firstLine="493"/>
-        <w:rPr>
-          <w:rFonts w:ascii="Times New Roman" w:hAnsi="Times New Roman" w:cs="Times New Roman"/>
-          <w:sz w:val="28"/>
-          <w:szCs w:val="28"/>
           <w:lang w:val="en-US"/>
         </w:rPr>
       </w:pPr>
@@ -837,8 +916,8 @@
         <w:ind w:left="720"/>
         <w:rPr>
           <w:rFonts w:ascii="Times New Roman" w:hAnsi="Times New Roman" w:cs="Times New Roman"/>
-          <w:sz w:val="22"/>
-          <w:szCs w:val="22"/>
+          <w:sz w:val="28"/>
+          <w:szCs w:val="28"/>
           <w:u w:val="single"/>
           <w:lang w:val="fr-FR"/>
         </w:rPr>
@@ -846,8 +925,8 @@
       <w:r>
         <w:rPr>
           <w:rFonts w:ascii="Times New Roman" w:hAnsi="Times New Roman" w:cs="Times New Roman"/>
-          <w:sz w:val="22"/>
-          <w:szCs w:val="22"/>
+          <w:sz w:val="28"/>
+          <w:szCs w:val="28"/>
           <w:u w:val="single"/>
           <w:lang w:val="fr-FR"/>
         </w:rPr>
@@ -865,7 +944,6 @@
           <w:lang w:val="fr-FR"/>
         </w:rPr>
       </w:pPr>
-      <w:proofErr w:type="spellStart"/>
       <w:r>
         <w:rPr>
           <w:rFonts w:ascii="Times New Roman" w:hAnsi="Times New Roman" w:cs="Times New Roman"/>
@@ -874,18 +952,7 @@
           <w:u w:val="single"/>
           <w:lang w:val="fr-FR"/>
         </w:rPr>
-        <w:t>airline</w:t>
-      </w:r>
-      <w:proofErr w:type="spellEnd"/>
-      <w:r>
-        <w:rPr>
-          <w:rFonts w:ascii="Times New Roman" w:hAnsi="Times New Roman" w:cs="Times New Roman"/>
-          <w:sz w:val="28"/>
-          <w:szCs w:val="28"/>
-          <w:u w:val="single"/>
-          <w:lang w:val="fr-FR"/>
-        </w:rPr>
-        <w:t xml:space="preserve"> container:</w:t>
+        <w:t>airline container:</w:t>
       </w:r>
     </w:p>
     <w:p>
@@ -929,7 +996,6 @@
         </w:rPr>
         <w:tab/>
       </w:r>
-      <w:proofErr w:type="spellStart"/>
       <w:r>
         <w:rPr>
           <w:rFonts w:ascii="Times New Roman" w:hAnsi="Times New Roman" w:cs="Times New Roman"/>
@@ -938,18 +1004,7 @@
           <w:u w:val="single"/>
           <w:lang w:val="fr-FR"/>
         </w:rPr>
-        <w:t>aircraft</w:t>
-      </w:r>
-      <w:proofErr w:type="spellEnd"/>
-      <w:r>
-        <w:rPr>
-          <w:rFonts w:ascii="Times New Roman" w:hAnsi="Times New Roman" w:cs="Times New Roman"/>
-          <w:sz w:val="28"/>
-          <w:szCs w:val="28"/>
-          <w:u w:val="single"/>
-          <w:lang w:val="fr-FR"/>
-        </w:rPr>
-        <w:t xml:space="preserve"> container:</w:t>
+        <w:t>aircraft container:</w:t>
       </w:r>
     </w:p>
     <w:p>
@@ -1535,6 +1590,30 @@
         </w:rPr>
         <w:t>a</w:t>
       </w:r>
+    </w:p>
+    <w:p>
+      <w:pPr>
+        <w:spacing w:line="360" w:lineRule="auto"/>
+        <w:ind w:left="1440"/>
+        <w:rPr>
+          <w:rFonts w:ascii="Times New Roman" w:hAnsi="Times New Roman" w:cs="Times New Roman"/>
+          <w:sz w:val="28"/>
+          <w:szCs w:val="28"/>
+          <w:lang w:val="fr-FR"/>
+        </w:rPr>
+      </w:pPr>
+    </w:p>
+    <w:p>
+      <w:pPr>
+        <w:spacing w:line="360" w:lineRule="auto"/>
+        <w:ind w:left="1440"/>
+        <w:rPr>
+          <w:rFonts w:ascii="Times New Roman" w:hAnsi="Times New Roman" w:cs="Times New Roman"/>
+          <w:sz w:val="28"/>
+          <w:szCs w:val="28"/>
+          <w:lang w:val="fr-FR"/>
+        </w:rPr>
+      </w:pPr>
     </w:p>
     <w:p>
       <w:pPr>
@@ -1574,6 +1653,7 @@
           <w:szCs w:val="44"/>
           <w:lang w:val="en-US"/>
         </w:rPr>
+        <w:lastRenderedPageBreak/>
         <w:t>Project Details</w:t>
       </w:r>
     </w:p>
@@ -1591,7 +1671,6 @@
           <w:rFonts w:ascii="Times New Roman" w:hAnsi="Times New Roman" w:cs="Times New Roman"/>
           <w:lang w:val="en-US"/>
         </w:rPr>
-        <w:lastRenderedPageBreak/>
         <w:t xml:space="preserve">The implementation of this project has two parts. First, there is the functionality part, where you create </w:t>
       </w:r>
       <w:r>
@@ -1630,7 +1709,21 @@
           <w:rFonts w:ascii="Times New Roman" w:hAnsi="Times New Roman" w:cs="Times New Roman"/>
           <w:lang w:val="en-US"/>
         </w:rPr>
-        <w:t xml:space="preserve">Since you are “the airline” your executable should not interact with any method outside of the Airline.java class. This class will be the gateway to the functional part of the code. </w:t>
+        <w:t>Since you are “the airline” your executable should not interact with any method outside of the Airline.java class</w:t>
+      </w:r>
+      <w:r>
+        <w:rPr>
+          <w:rFonts w:ascii="Times New Roman" w:hAnsi="Times New Roman" w:cs="Times New Roman"/>
+          <w:lang w:val="en-US"/>
+        </w:rPr>
+        <w:t xml:space="preserve"> (Except aircraft configuration functions) </w:t>
+      </w:r>
+      <w:r>
+        <w:rPr>
+          <w:rFonts w:ascii="Times New Roman" w:hAnsi="Times New Roman" w:cs="Times New Roman"/>
+          <w:lang w:val="en-US"/>
+        </w:rPr>
+        <w:t xml:space="preserve">. This class will be the gateway to the functional part of the code. </w:t>
       </w:r>
     </w:p>
     <w:p>
@@ -1734,8 +1827,7 @@
     </w:p>
     <w:p>
       <w:pPr>
-        <w:pStyle w:val="ListParagraph"/>
-        <w:ind w:left="2160"/>
+        <w:ind w:left="1260" w:firstLine="720"/>
         <w:rPr>
           <w:rFonts w:ascii="Times New Roman" w:hAnsi="Times New Roman" w:cs="Times New Roman"/>
           <w:sz w:val="28"/>
@@ -2031,6 +2123,31 @@
     </w:p>
     <w:p>
       <w:pPr>
+        <w:ind w:left="1440" w:firstLine="720"/>
+        <w:rPr>
+          <w:rFonts w:ascii="Times New Roman" w:hAnsi="Times New Roman" w:cs="Times New Roman"/>
+          <w:lang w:val="en-US"/>
+        </w:rPr>
+      </w:pPr>
+    </w:p>
+    <w:p>
+      <w:pPr>
+        <w:ind w:left="2160" w:firstLine="720"/>
+        <w:rPr>
+          <w:rFonts w:ascii="Times New Roman" w:hAnsi="Times New Roman" w:cs="Times New Roman"/>
+          <w:lang w:val="en-US"/>
+        </w:rPr>
+      </w:pPr>
+      <w:r>
+        <w:rPr>
+          <w:rFonts w:ascii="Times New Roman" w:hAnsi="Times New Roman" w:cs="Times New Roman"/>
+          <w:lang w:val="en-US"/>
+        </w:rPr>
+        <w:t xml:space="preserve">Each passenger will have an ID, weight and baggageCount. These will be provided for you in the inputs. There will also be a list of destinations which the passenger wants to visit. </w:t>
+      </w:r>
+    </w:p>
+    <w:p>
+      <w:pPr>
         <w:pStyle w:val="ListParagraph"/>
         <w:ind w:left="2880"/>
         <w:rPr>
@@ -2042,22 +2159,152 @@
     <w:p>
       <w:pPr>
         <w:pStyle w:val="ListParagraph"/>
-        <w:ind w:left="2880"/>
-        <w:rPr>
-          <w:rFonts w:ascii="Times New Roman" w:hAnsi="Times New Roman" w:cs="Times New Roman"/>
-          <w:lang w:val="en-US"/>
-        </w:rPr>
-      </w:pPr>
-    </w:p>
-    <w:p>
-      <w:pPr>
-        <w:pStyle w:val="ListParagraph"/>
-        <w:ind w:left="2880"/>
-        <w:rPr>
-          <w:rFonts w:ascii="Times New Roman" w:hAnsi="Times New Roman" w:cs="Times New Roman"/>
-          <w:lang w:val="en-US"/>
-        </w:rPr>
-      </w:pPr>
+        <w:ind w:left="2160" w:firstLine="720"/>
+        <w:rPr>
+          <w:rFonts w:ascii="Times New Roman" w:hAnsi="Times New Roman" w:cs="Times New Roman"/>
+          <w:lang w:val="en-US"/>
+        </w:rPr>
+      </w:pPr>
+      <w:r>
+        <w:rPr>
+          <w:rFonts w:ascii="Times New Roman" w:hAnsi="Times New Roman" w:cs="Times New Roman"/>
+          <w:lang w:val="en-US"/>
+        </w:rPr>
+        <w:t>Passenger.java will be an abstract class.</w:t>
+      </w:r>
+      <w:r>
+        <w:rPr>
+          <w:rFonts w:ascii="Times New Roman" w:hAnsi="Times New Roman" w:cs="Times New Roman"/>
+          <w:lang w:val="en-US"/>
+        </w:rPr>
+        <w:t xml:space="preserve"> Since </w:t>
+      </w:r>
+      <w:r>
+        <w:rPr>
+          <w:rFonts w:ascii="Times New Roman" w:hAnsi="Times New Roman" w:cs="Times New Roman"/>
+          <w:lang w:val="en-US"/>
+        </w:rPr>
+        <w:t>the voluntar</w:t>
+      </w:r>
+      <w:r>
+        <w:rPr>
+          <w:rFonts w:ascii="Times New Roman" w:hAnsi="Times New Roman" w:cs="Times New Roman"/>
+          <w:lang w:val="en-US"/>
+        </w:rPr>
+        <w:t>y</w:t>
+      </w:r>
+      <w:r>
+        <w:rPr>
+          <w:rFonts w:ascii="Times New Roman" w:hAnsi="Times New Roman" w:cs="Times New Roman"/>
+          <w:lang w:val="en-US"/>
+        </w:rPr>
+        <w:t xml:space="preserve"> action of the consumer determines the final price in a free market</w:t>
+      </w:r>
+      <w:r>
+        <w:rPr>
+          <w:rFonts w:ascii="Times New Roman" w:hAnsi="Times New Roman" w:cs="Times New Roman"/>
+          <w:lang w:val="en-US"/>
+        </w:rPr>
+        <w:t>, ticket price</w:t>
+      </w:r>
+      <w:r>
+        <w:rPr>
+          <w:rFonts w:ascii="Times New Roman" w:hAnsi="Times New Roman" w:cs="Times New Roman"/>
+          <w:lang w:val="en-US"/>
+        </w:rPr>
+        <w:t>s</w:t>
+      </w:r>
+      <w:r>
+        <w:rPr>
+          <w:rFonts w:ascii="Times New Roman" w:hAnsi="Times New Roman" w:cs="Times New Roman"/>
+          <w:lang w:val="en-US"/>
+        </w:rPr>
+        <w:t xml:space="preserve"> will be calculated in</w:t>
+      </w:r>
+      <w:r>
+        <w:rPr>
+          <w:rFonts w:ascii="Times New Roman" w:hAnsi="Times New Roman" w:cs="Times New Roman"/>
+          <w:lang w:val="en-US"/>
+        </w:rPr>
+        <w:t xml:space="preserve"> the passenger class.</w:t>
+      </w:r>
+      <w:r>
+        <w:rPr>
+          <w:rFonts w:ascii="Times New Roman" w:hAnsi="Times New Roman" w:cs="Times New Roman"/>
+          <w:lang w:val="en-US"/>
+        </w:rPr>
+        <w:t xml:space="preserve"> </w:t>
+      </w:r>
+      <w:r>
+        <w:rPr>
+          <w:rFonts w:ascii="Times New Roman" w:hAnsi="Times New Roman" w:cs="Times New Roman"/>
+          <w:lang w:val="en-US"/>
+        </w:rPr>
+        <w:t xml:space="preserve">Ticket </w:t>
+      </w:r>
+      <w:r>
+        <w:rPr>
+          <w:rFonts w:ascii="Times New Roman" w:hAnsi="Times New Roman" w:cs="Times New Roman"/>
+          <w:lang w:val="en-US"/>
+        </w:rPr>
+        <w:t xml:space="preserve">revenue </w:t>
+      </w:r>
+      <w:r>
+        <w:rPr>
+          <w:rFonts w:ascii="Times New Roman" w:hAnsi="Times New Roman" w:cs="Times New Roman"/>
+          <w:lang w:val="en-US"/>
+        </w:rPr>
+        <w:t xml:space="preserve">will </w:t>
+      </w:r>
+      <w:r>
+        <w:rPr>
+          <w:rFonts w:ascii="Times New Roman" w:hAnsi="Times New Roman" w:cs="Times New Roman"/>
+          <w:lang w:val="en-US"/>
+        </w:rPr>
+        <w:t xml:space="preserve">be </w:t>
+      </w:r>
+      <w:r>
+        <w:rPr>
+          <w:rFonts w:ascii="Times New Roman" w:hAnsi="Times New Roman" w:cs="Times New Roman"/>
+          <w:lang w:val="en-US"/>
+        </w:rPr>
+        <w:t xml:space="preserve">collected </w:t>
+      </w:r>
+      <w:r>
+        <w:rPr>
+          <w:rFonts w:ascii="Times New Roman" w:hAnsi="Times New Roman" w:cs="Times New Roman"/>
+          <w:lang w:val="en-US"/>
+        </w:rPr>
+        <w:t xml:space="preserve">only </w:t>
+      </w:r>
+      <w:r>
+        <w:rPr>
+          <w:rFonts w:ascii="Times New Roman" w:hAnsi="Times New Roman" w:cs="Times New Roman"/>
+          <w:lang w:val="en-US"/>
+        </w:rPr>
+        <w:t xml:space="preserve">when the passenger disembarks. Connections and boardings </w:t>
+      </w:r>
+      <w:r>
+        <w:rPr>
+          <w:rFonts w:ascii="Times New Roman" w:hAnsi="Times New Roman" w:cs="Times New Roman"/>
+          <w:lang w:val="en-US"/>
+        </w:rPr>
+        <w:t>do</w:t>
+      </w:r>
+      <w:r>
+        <w:rPr>
+          <w:rFonts w:ascii="Times New Roman" w:hAnsi="Times New Roman" w:cs="Times New Roman"/>
+          <w:lang w:val="en-US"/>
+        </w:rPr>
+        <w:t xml:space="preserve"> </w:t>
+      </w:r>
+      <w:r>
+        <w:rPr>
+          <w:rFonts w:ascii="Times New Roman" w:hAnsi="Times New Roman" w:cs="Times New Roman"/>
+          <w:lang w:val="en-US"/>
+        </w:rPr>
+        <w:t xml:space="preserve">not generate any revenue. </w:t>
+      </w:r>
     </w:p>
     <w:p>
       <w:pPr>
@@ -2068,102 +2315,6 @@
           <w:lang w:val="en-US"/>
         </w:rPr>
       </w:pPr>
-      <w:r>
-        <w:rPr>
-          <w:rFonts w:ascii="Times New Roman" w:hAnsi="Times New Roman" w:cs="Times New Roman"/>
-          <w:lang w:val="en-US"/>
-        </w:rPr>
-        <w:t>Passenger.java will be an abstract class.</w:t>
-      </w:r>
-      <w:r>
-        <w:rPr>
-          <w:rFonts w:ascii="Times New Roman" w:hAnsi="Times New Roman" w:cs="Times New Roman"/>
-          <w:lang w:val="en-US"/>
-        </w:rPr>
-        <w:t xml:space="preserve"> Since </w:t>
-      </w:r>
-      <w:r>
-        <w:rPr>
-          <w:rFonts w:ascii="Times New Roman" w:hAnsi="Times New Roman" w:cs="Times New Roman"/>
-          <w:lang w:val="en-US"/>
-        </w:rPr>
-        <w:t xml:space="preserve">the </w:t>
-      </w:r>
-      <w:proofErr w:type="spellStart"/>
-      <w:r>
-        <w:rPr>
-          <w:rFonts w:ascii="Times New Roman" w:hAnsi="Times New Roman" w:cs="Times New Roman"/>
-          <w:lang w:val="en-US"/>
-        </w:rPr>
-        <w:t>voluntart</w:t>
-      </w:r>
-      <w:proofErr w:type="spellEnd"/>
-      <w:r>
-        <w:rPr>
-          <w:rFonts w:ascii="Times New Roman" w:hAnsi="Times New Roman" w:cs="Times New Roman"/>
-          <w:lang w:val="en-US"/>
-        </w:rPr>
-        <w:t xml:space="preserve"> action of the consumer determines the final price in a free market</w:t>
-      </w:r>
-      <w:r>
-        <w:rPr>
-          <w:rFonts w:ascii="Times New Roman" w:hAnsi="Times New Roman" w:cs="Times New Roman"/>
-          <w:lang w:val="en-US"/>
-        </w:rPr>
-        <w:t>, ticket price</w:t>
-      </w:r>
-      <w:r>
-        <w:rPr>
-          <w:rFonts w:ascii="Times New Roman" w:hAnsi="Times New Roman" w:cs="Times New Roman"/>
-          <w:lang w:val="en-US"/>
-        </w:rPr>
-        <w:t>s</w:t>
-      </w:r>
-      <w:r>
-        <w:rPr>
-          <w:rFonts w:ascii="Times New Roman" w:hAnsi="Times New Roman" w:cs="Times New Roman"/>
-          <w:lang w:val="en-US"/>
-        </w:rPr>
-        <w:t xml:space="preserve"> will be calculated in</w:t>
-      </w:r>
-      <w:r>
-        <w:rPr>
-          <w:rFonts w:ascii="Times New Roman" w:hAnsi="Times New Roman" w:cs="Times New Roman"/>
-          <w:lang w:val="en-US"/>
-        </w:rPr>
-        <w:t xml:space="preserve"> the passenger class.</w:t>
-      </w:r>
-      <w:r>
-        <w:rPr>
-          <w:rFonts w:ascii="Times New Roman" w:hAnsi="Times New Roman" w:cs="Times New Roman"/>
-          <w:lang w:val="en-US"/>
-        </w:rPr>
-        <w:t xml:space="preserve">.  </w:t>
-      </w:r>
-    </w:p>
-    <w:p>
-      <w:pPr>
-        <w:pStyle w:val="ListParagraph"/>
-        <w:ind w:left="2160" w:firstLine="720"/>
-        <w:rPr>
-          <w:rFonts w:ascii="Times New Roman" w:hAnsi="Times New Roman" w:cs="Times New Roman"/>
-          <w:lang w:val="en-US"/>
-        </w:rPr>
-      </w:pPr>
-      <w:r>
-        <w:rPr>
-          <w:rFonts w:ascii="Times New Roman" w:hAnsi="Times New Roman" w:cs="Times New Roman"/>
-          <w:lang w:val="en-US"/>
-        </w:rPr>
-        <w:t xml:space="preserve">Ticket price will only be collected when the passenger disembarks. Connections and boardings </w:t>
-      </w:r>
-      <w:r>
-        <w:rPr>
-          <w:rFonts w:ascii="Times New Roman" w:hAnsi="Times New Roman" w:cs="Times New Roman"/>
-          <w:lang w:val="en-US"/>
-        </w:rPr>
-        <w:t xml:space="preserve">does not generate any revenue. </w:t>
-      </w:r>
     </w:p>
     <w:p>
       <w:pPr>
@@ -2356,7 +2507,7 @@
           <w:bCs/>
           <w:sz w:val="32"/>
           <w:szCs w:val="32"/>
-          <w:lang w:val="en-US"/>
+          <w:lang w:val="tr-TR"/>
         </w:rPr>
       </w:pPr>
     </w:p>
@@ -2801,6 +2952,7 @@
           <w:rFonts w:ascii="Times New Roman" w:hAnsi="Times New Roman" w:cs="Times New Roman"/>
           <w:lang w:val="en-US"/>
         </w:rPr>
+        <w:lastRenderedPageBreak/>
         <w:t xml:space="preserve">If a passenger lands in an airport which has a higher index in the </w:t>
       </w:r>
       <w:proofErr w:type="gramStart"/>
@@ -2875,7 +3027,6 @@
           <w:rFonts w:ascii="Times New Roman" w:hAnsi="Times New Roman" w:cs="Times New Roman"/>
           <w:lang w:val="en-US"/>
         </w:rPr>
-        <w:lastRenderedPageBreak/>
         <w:t xml:space="preserve">In the input part, destinations list of airports will be given as a list of integers. These integers are airport ID’s. </w:t>
       </w:r>
       <w:r>
@@ -3389,7 +3540,6 @@
           <w:rFonts w:ascii="Times New Roman" w:hAnsi="Times New Roman" w:cs="Times New Roman"/>
           <w:lang w:val="en-US"/>
         </w:rPr>
-        <w:lastRenderedPageBreak/>
         <w:t xml:space="preserve">Aircrafts are refueled at the airport. The price of fuel will be determined by the airport the aircraft is currently in. </w:t>
       </w:r>
     </w:p>
@@ -3862,7 +4012,7 @@
   <w:abstractNum w:abstractNumId="2" w15:restartNumberingAfterBreak="0">
     <w:nsid w:val="0ACE30E6"/>
     <w:multiLevelType w:val="hybridMultilevel"/>
-    <w:tmpl w:val="6D805E7E"/>
+    <w:tmpl w:val="5E0426BC"/>
     <w:lvl w:ilvl="0" w:tplc="04090001">
       <w:start w:val="1"/>
       <w:numFmt w:val="bullet"/>
@@ -6342,6 +6492,41 @@
     <w:uiPriority w:val="99"/>
     <w:rsid w:val="00725149"/>
   </w:style>
+  <w:style w:type="character" w:styleId="Hyperlink">
+    <w:name w:val="Hyperlink"/>
+    <w:basedOn w:val="DefaultParagraphFont"/>
+    <w:uiPriority w:val="99"/>
+    <w:unhideWhenUsed/>
+    <w:rsid w:val="000D3CAA"/>
+    <w:rPr>
+      <w:color w:val="0563C1" w:themeColor="hyperlink"/>
+      <w:u w:val="single"/>
+    </w:rPr>
+  </w:style>
+  <w:style w:type="character" w:styleId="UnresolvedMention">
+    <w:name w:val="Unresolved Mention"/>
+    <w:basedOn w:val="DefaultParagraphFont"/>
+    <w:uiPriority w:val="99"/>
+    <w:semiHidden/>
+    <w:unhideWhenUsed/>
+    <w:rsid w:val="000D3CAA"/>
+    <w:rPr>
+      <w:color w:val="605E5C"/>
+      <w:shd w:val="clear" w:color="auto" w:fill="E1DFDD"/>
+    </w:rPr>
+  </w:style>
+  <w:style w:type="character" w:styleId="FollowedHyperlink">
+    <w:name w:val="FollowedHyperlink"/>
+    <w:basedOn w:val="DefaultParagraphFont"/>
+    <w:uiPriority w:val="99"/>
+    <w:semiHidden/>
+    <w:unhideWhenUsed/>
+    <w:rsid w:val="000D3CAA"/>
+    <w:rPr>
+      <w:color w:val="954F72" w:themeColor="followedHyperlink"/>
+      <w:u w:val="single"/>
+    </w:rPr>
+  </w:style>
 </w:styles>
 </file>
 
@@ -6645,7 +6830,7 @@
 </file>
 
 <file path=customXml/itemProps1.xml><?xml version="1.0" encoding="utf-8"?>
-<ds:datastoreItem xmlns:ds="http://schemas.openxmlformats.org/officeDocument/2006/customXml" ds:itemID="{59164A54-E6E0-C744-9964-6CE6844BFEEE}">
+<ds:datastoreItem xmlns:ds="http://schemas.openxmlformats.org/officeDocument/2006/customXml" ds:itemID="{B894EBB3-D2B2-464D-A9AB-B8D2754C77B1}">
   <ds:schemaRefs>
     <ds:schemaRef ds:uri="http://schemas.openxmlformats.org/officeDocument/2006/bibliography"/>
   </ds:schemaRefs>

</xml_diff>

<commit_message>
Full working version. Now going to finish the description.
</commit_message>
<xml_diff>
--- a/project_description.docx
+++ b/project_description.docx
@@ -3515,7 +3515,21 @@
           <w:rFonts w:ascii="Times New Roman" w:hAnsi="Times New Roman" w:cs="Times New Roman"/>
           <w:lang w:val="en-US"/>
         </w:rPr>
-        <w:t xml:space="preserve">. All will extend the Airport class. </w:t>
+        <w:t>.</w:t>
+      </w:r>
+      <w:r>
+        <w:rPr>
+          <w:rFonts w:ascii="Times New Roman" w:hAnsi="Times New Roman" w:cs="Times New Roman"/>
+          <w:lang w:val="en-US"/>
+        </w:rPr>
+        <w:t xml:space="preserve"> </w:t>
+      </w:r>
+      <w:r>
+        <w:rPr>
+          <w:rFonts w:ascii="Times New Roman" w:hAnsi="Times New Roman" w:cs="Times New Roman"/>
+          <w:lang w:val="en-US"/>
+        </w:rPr>
+        <w:t xml:space="preserve">All will extend the Airport class. </w:t>
       </w:r>
     </w:p>
     <w:p>
@@ -6830,7 +6844,7 @@
 </file>
 
 <file path=customXml/itemProps1.xml><?xml version="1.0" encoding="utf-8"?>
-<ds:datastoreItem xmlns:ds="http://schemas.openxmlformats.org/officeDocument/2006/customXml" ds:itemID="{B894EBB3-D2B2-464D-A9AB-B8D2754C77B1}">
+<ds:datastoreItem xmlns:ds="http://schemas.openxmlformats.org/officeDocument/2006/customXml" ds:itemID="{204B1756-0D4B-934E-A816-35EABC25A5C8}">
   <ds:schemaRefs>
     <ds:schemaRef ds:uri="http://schemas.openxmlformats.org/officeDocument/2006/bibliography"/>
   </ds:schemaRefs>

</xml_diff>

<commit_message>
Added the test case generator.
</commit_message>
<xml_diff>
--- a/project_description.docx
+++ b/project_description.docx
@@ -4,19 +4,20 @@
   <w:body>
     <w:p>
       <w:pPr>
+        <w:spacing w:line="276" w:lineRule="auto"/>
         <w:jc w:val="center"/>
         <w:rPr>
           <w:rFonts w:ascii="Times New Roman" w:hAnsi="Times New Roman" w:cs="Times New Roman"/>
-          <w:sz w:val="56"/>
-          <w:szCs w:val="56"/>
-          <w:lang w:val="en-US"/>
-        </w:rPr>
-      </w:pPr>
-      <w:r>
-        <w:rPr>
-          <w:rFonts w:ascii="Times New Roman" w:hAnsi="Times New Roman" w:cs="Times New Roman"/>
-          <w:sz w:val="56"/>
-          <w:szCs w:val="56"/>
+          <w:sz w:val="52"/>
+          <w:szCs w:val="52"/>
+          <w:lang w:val="en-US"/>
+        </w:rPr>
+      </w:pPr>
+      <w:r>
+        <w:rPr>
+          <w:rFonts w:ascii="Times New Roman" w:hAnsi="Times New Roman" w:cs="Times New Roman"/>
+          <w:sz w:val="52"/>
+          <w:szCs w:val="52"/>
           <w:lang w:val="en-US"/>
         </w:rPr>
         <w:t xml:space="preserve">Project 1: </w:t>
@@ -24,8 +25,8 @@
       <w:r>
         <w:rPr>
           <w:rFonts w:ascii="Times New Roman" w:hAnsi="Times New Roman" w:cs="Times New Roman"/>
-          <w:sz w:val="56"/>
-          <w:szCs w:val="56"/>
+          <w:sz w:val="52"/>
+          <w:szCs w:val="52"/>
           <w:lang w:val="en-US"/>
         </w:rPr>
         <w:t>Lounge</w:t>
@@ -33,11 +34,11 @@
       <w:r>
         <w:rPr>
           <w:rFonts w:ascii="Times New Roman" w:hAnsi="Times New Roman" w:cs="Times New Roman"/>
-          <w:sz w:val="56"/>
-          <w:szCs w:val="56"/>
-          <w:lang w:val="en-US"/>
-        </w:rPr>
-        <w:t xml:space="preserve"> Airlines </w:t>
+          <w:sz w:val="52"/>
+          <w:szCs w:val="52"/>
+          <w:lang w:val="en-US"/>
+        </w:rPr>
+        <w:t xml:space="preserve"> Airlines</w:t>
       </w:r>
     </w:p>
     <w:p>
@@ -46,28 +47,19 @@
         <w:jc w:val="center"/>
         <w:rPr>
           <w:rFonts w:ascii="Times New Roman" w:hAnsi="Times New Roman" w:cs="Times New Roman"/>
-          <w:sz w:val="56"/>
-          <w:szCs w:val="56"/>
-          <w:lang w:val="en-US"/>
-        </w:rPr>
-      </w:pPr>
-      <w:r>
-        <w:rPr>
-          <w:rFonts w:ascii="Times New Roman" w:hAnsi="Times New Roman" w:cs="Times New Roman"/>
-          <w:sz w:val="56"/>
-          <w:szCs w:val="56"/>
-          <w:lang w:val="fr-FR"/>
-        </w:rPr>
-        <w:t xml:space="preserve">Profit </w:t>
-      </w:r>
-      <w:r>
-        <w:rPr>
-          <w:rFonts w:ascii="Times New Roman" w:hAnsi="Times New Roman" w:cs="Times New Roman"/>
-          <w:sz w:val="56"/>
-          <w:szCs w:val="56"/>
-          <w:lang w:val="en-US"/>
-        </w:rPr>
-        <w:t>Maximization</w:t>
+          <w:sz w:val="52"/>
+          <w:szCs w:val="52"/>
+          <w:lang w:val="en-US"/>
+        </w:rPr>
+      </w:pPr>
+      <w:r>
+        <w:rPr>
+          <w:rFonts w:ascii="Times New Roman" w:hAnsi="Times New Roman" w:cs="Times New Roman"/>
+          <w:sz w:val="52"/>
+          <w:szCs w:val="52"/>
+          <w:lang w:val="en-US"/>
+        </w:rPr>
+        <w:t>Profit Maximization</w:t>
       </w:r>
     </w:p>
     <w:p>
@@ -198,100 +190,18 @@
           <w:lang w:val="en-US"/>
         </w:rPr>
       </w:pPr>
-      <w:r>
-        <w:rPr>
-          <w:rFonts w:ascii="Times New Roman" w:hAnsi="Times New Roman" w:cs="Times New Roman"/>
-          <w:sz w:val="28"/>
-          <w:szCs w:val="28"/>
-          <w:lang w:val="tr-TR"/>
-        </w:rPr>
-        <w:fldChar w:fldCharType="begin"/>
-      </w:r>
-      <w:r>
-        <w:rPr>
-          <w:rFonts w:ascii="Times New Roman" w:hAnsi="Times New Roman" w:cs="Times New Roman"/>
-          <w:sz w:val="28"/>
-          <w:szCs w:val="28"/>
-          <w:lang w:val="tr-TR"/>
-        </w:rPr>
-        <w:instrText>HYPERLINK "mailto:bahadir.gezer@boun.edu.tr?subject=[CMPE160]%20%3csubject%3e"</w:instrText>
-      </w:r>
-      <w:r>
-        <w:rPr>
-          <w:rFonts w:ascii="Times New Roman" w:hAnsi="Times New Roman" w:cs="Times New Roman"/>
-          <w:sz w:val="28"/>
-          <w:szCs w:val="28"/>
-          <w:lang w:val="tr-TR"/>
-        </w:rPr>
-      </w:r>
-      <w:r>
-        <w:rPr>
-          <w:rFonts w:ascii="Times New Roman" w:hAnsi="Times New Roman" w:cs="Times New Roman"/>
-          <w:sz w:val="28"/>
-          <w:szCs w:val="28"/>
-          <w:lang w:val="tr-TR"/>
-        </w:rPr>
-        <w:fldChar w:fldCharType="separate"/>
-      </w:r>
-      <w:r>
-        <w:rPr>
-          <w:rStyle w:val="Hyperlink"/>
-          <w:rFonts w:ascii="Times New Roman" w:hAnsi="Times New Roman" w:cs="Times New Roman"/>
-          <w:sz w:val="28"/>
-          <w:szCs w:val="28"/>
-          <w:lang w:val="tr-TR"/>
-        </w:rPr>
-        <w:t>bahadir.gez</w:t>
-      </w:r>
-      <w:r>
-        <w:rPr>
-          <w:rStyle w:val="Hyperlink"/>
-          <w:rFonts w:ascii="Times New Roman" w:hAnsi="Times New Roman" w:cs="Times New Roman"/>
-          <w:sz w:val="28"/>
-          <w:szCs w:val="28"/>
-          <w:lang w:val="tr-TR"/>
-        </w:rPr>
-        <w:t>e</w:t>
-      </w:r>
-      <w:r>
-        <w:rPr>
-          <w:rStyle w:val="Hyperlink"/>
-          <w:rFonts w:ascii="Times New Roman" w:hAnsi="Times New Roman" w:cs="Times New Roman"/>
-          <w:sz w:val="28"/>
-          <w:szCs w:val="28"/>
-          <w:lang w:val="tr-TR"/>
-        </w:rPr>
-        <w:t>r</w:t>
-      </w:r>
-      <w:r>
-        <w:rPr>
-          <w:rStyle w:val="Hyperlink"/>
-          <w:rFonts w:ascii="Times New Roman" w:hAnsi="Times New Roman" w:cs="Times New Roman"/>
-          <w:sz w:val="28"/>
-          <w:szCs w:val="28"/>
-          <w:lang w:val="tr-TR"/>
-        </w:rPr>
-        <w:t>@</w:t>
-      </w:r>
-      <w:r>
-        <w:rPr>
-          <w:rStyle w:val="Hyperlink"/>
-          <w:rFonts w:ascii="Times New Roman" w:hAnsi="Times New Roman" w:cs="Times New Roman"/>
-          <w:sz w:val="28"/>
-          <w:szCs w:val="28"/>
-          <w:lang w:val="tr-TR"/>
-        </w:rPr>
-        <w:t>boun.edu.tr</w:t>
-      </w:r>
-      <w:r>
-        <w:rPr>
-          <w:rFonts w:ascii="Times New Roman" w:hAnsi="Times New Roman" w:cs="Times New Roman"/>
-          <w:sz w:val="28"/>
-          <w:szCs w:val="28"/>
-          <w:lang w:val="tr-TR"/>
-        </w:rPr>
-        <w:fldChar w:fldCharType="end"/>
-      </w:r>
+      <w:hyperlink r:id="rId8" w:history="1">
+        <w:r>
+          <w:rPr>
+            <w:rStyle w:val="Hyperlink"/>
+            <w:rFonts w:ascii="Times New Roman" w:hAnsi="Times New Roman" w:cs="Times New Roman"/>
+            <w:sz w:val="28"/>
+            <w:szCs w:val="28"/>
+            <w:lang w:val="tr-TR"/>
+          </w:rPr>
+          <w:t>bahadir.gezer@boun.edu.tr</w:t>
+        </w:r>
+      </w:hyperlink>
     </w:p>
     <w:p>
       <w:pPr>
@@ -299,23 +209,38 @@
         <w:jc w:val="center"/>
         <w:rPr>
           <w:rFonts w:ascii="Times New Roman" w:hAnsi="Times New Roman" w:cs="Times New Roman"/>
-          <w:sz w:val="28"/>
-          <w:szCs w:val="28"/>
-          <w:lang w:val="en-US"/>
-        </w:rPr>
-      </w:pPr>
-      <w:r>
-        <w:rPr>
-          <w:rFonts w:ascii="Times New Roman" w:hAnsi="Times New Roman" w:cs="Times New Roman"/>
-          <w:sz w:val="28"/>
-          <w:szCs w:val="28"/>
-          <w:lang w:val="en-US"/>
-        </w:rPr>
-        <w:t>Due: xx.xx.2022 Day, 23.55</w:t>
-      </w:r>
-      <w:r>
-        <w:rPr>
-          <w:rFonts w:ascii="Times New Roman" w:hAnsi="Times New Roman" w:cs="Times New Roman"/>
+          <w:b/>
+          <w:bCs/>
+          <w:sz w:val="28"/>
+          <w:szCs w:val="28"/>
+          <w:lang w:val="en-US"/>
+        </w:rPr>
+      </w:pPr>
+      <w:r>
+        <w:rPr>
+          <w:rFonts w:ascii="Times New Roman" w:hAnsi="Times New Roman" w:cs="Times New Roman"/>
+          <w:sz w:val="28"/>
+          <w:szCs w:val="28"/>
+          <w:lang w:val="en-US"/>
+        </w:rPr>
+        <w:t xml:space="preserve">Due: </w:t>
+      </w:r>
+      <w:r>
+        <w:rPr>
+          <w:rFonts w:ascii="Times New Roman" w:hAnsi="Times New Roman" w:cs="Times New Roman"/>
+          <w:b/>
+          <w:bCs/>
+          <w:sz w:val="28"/>
+          <w:szCs w:val="28"/>
+          <w:lang w:val="en-US"/>
+        </w:rPr>
+        <w:t>xx.xx.2022 Day, 23.55</w:t>
+      </w:r>
+      <w:r>
+        <w:rPr>
+          <w:rFonts w:ascii="Times New Roman" w:hAnsi="Times New Roman" w:cs="Times New Roman"/>
+          <w:b/>
+          <w:bCs/>
           <w:sz w:val="28"/>
           <w:szCs w:val="28"/>
           <w:lang w:val="en-US"/>
@@ -757,7 +682,16 @@
           <w:rFonts w:ascii="Times New Roman" w:hAnsi="Times New Roman" w:cs="Times New Roman"/>
           <w:lang w:val="en-US"/>
         </w:rPr>
-        <w:t>You will be the airline which has some aircraft. Like any well-functioning company, you too have a profit incentive. So, your task is simple: Generate as much profit as possible.</w:t>
+        <w:t xml:space="preserve">You will be the airline which has some aircraft. Like any well-functioning company, you too have a profit incentive. So, your task is simple: </w:t>
+      </w:r>
+      <w:r>
+        <w:rPr>
+          <w:rFonts w:ascii="Times New Roman" w:hAnsi="Times New Roman" w:cs="Times New Roman"/>
+          <w:b/>
+          <w:bCs/>
+          <w:lang w:val="en-US"/>
+        </w:rPr>
+        <w:t>Generate as much profit as possible.</w:t>
       </w:r>
     </w:p>
     <w:p>
@@ -919,7 +853,7 @@
           <w:sz w:val="28"/>
           <w:szCs w:val="28"/>
           <w:u w:val="single"/>
-          <w:lang w:val="fr-FR"/>
+          <w:lang w:val="en-US"/>
         </w:rPr>
       </w:pPr>
       <w:r>
@@ -944,6 +878,7 @@
           <w:lang w:val="fr-FR"/>
         </w:rPr>
       </w:pPr>
+      <w:proofErr w:type="spellStart"/>
       <w:r>
         <w:rPr>
           <w:rFonts w:ascii="Times New Roman" w:hAnsi="Times New Roman" w:cs="Times New Roman"/>
@@ -952,7 +887,18 @@
           <w:u w:val="single"/>
           <w:lang w:val="fr-FR"/>
         </w:rPr>
-        <w:t>airline container:</w:t>
+        <w:t>airline</w:t>
+      </w:r>
+      <w:proofErr w:type="spellEnd"/>
+      <w:r>
+        <w:rPr>
+          <w:rFonts w:ascii="Times New Roman" w:hAnsi="Times New Roman" w:cs="Times New Roman"/>
+          <w:sz w:val="28"/>
+          <w:szCs w:val="28"/>
+          <w:u w:val="single"/>
+          <w:lang w:val="fr-FR"/>
+        </w:rPr>
+        <w:t xml:space="preserve"> container:</w:t>
       </w:r>
     </w:p>
     <w:p>
@@ -984,18 +930,19 @@
           <w:sz w:val="28"/>
           <w:szCs w:val="28"/>
           <w:u w:val="single"/>
+          <w:lang w:val="en-US"/>
+        </w:rPr>
+      </w:pPr>
+      <w:r>
+        <w:rPr>
+          <w:rFonts w:ascii="Times New Roman" w:hAnsi="Times New Roman" w:cs="Times New Roman"/>
+          <w:sz w:val="28"/>
+          <w:szCs w:val="28"/>
           <w:lang w:val="fr-FR"/>
         </w:rPr>
-      </w:pPr>
-      <w:r>
-        <w:rPr>
-          <w:rFonts w:ascii="Times New Roman" w:hAnsi="Times New Roman" w:cs="Times New Roman"/>
-          <w:sz w:val="28"/>
-          <w:szCs w:val="28"/>
-          <w:lang w:val="fr-FR"/>
-        </w:rPr>
         <w:tab/>
       </w:r>
+      <w:proofErr w:type="spellStart"/>
       <w:r>
         <w:rPr>
           <w:rFonts w:ascii="Times New Roman" w:hAnsi="Times New Roman" w:cs="Times New Roman"/>
@@ -1004,7 +951,18 @@
           <w:u w:val="single"/>
           <w:lang w:val="fr-FR"/>
         </w:rPr>
-        <w:t>aircraft container:</w:t>
+        <w:t>aircraft</w:t>
+      </w:r>
+      <w:proofErr w:type="spellEnd"/>
+      <w:r>
+        <w:rPr>
+          <w:rFonts w:ascii="Times New Roman" w:hAnsi="Times New Roman" w:cs="Times New Roman"/>
+          <w:sz w:val="28"/>
+          <w:szCs w:val="28"/>
+          <w:u w:val="single"/>
+          <w:lang w:val="fr-FR"/>
+        </w:rPr>
+        <w:t xml:space="preserve"> container:</w:t>
       </w:r>
     </w:p>
     <w:p>
@@ -1757,13 +1715,385 @@
     </w:p>
     <w:p>
       <w:pPr>
+        <w:ind w:left="1440" w:firstLine="720"/>
+        <w:rPr>
+          <w:rFonts w:ascii="Times New Roman" w:hAnsi="Times New Roman" w:cs="Times New Roman"/>
+          <w:lang w:val="en-US"/>
+        </w:rPr>
+      </w:pPr>
+      <w:r>
+        <w:rPr>
+          <w:rFonts w:ascii="Times New Roman" w:hAnsi="Times New Roman" w:cs="Times New Roman"/>
+          <w:lang w:val="en-US"/>
+        </w:rPr>
+        <w:t>This class is the only class which should be impo</w:t>
+      </w:r>
+      <w:r>
+        <w:rPr>
+          <w:rFonts w:ascii="Times New Roman" w:hAnsi="Times New Roman" w:cs="Times New Roman"/>
+          <w:lang w:val="en-US"/>
+        </w:rPr>
+        <w:t>r</w:t>
+      </w:r>
+      <w:r>
+        <w:rPr>
+          <w:rFonts w:ascii="Times New Roman" w:hAnsi="Times New Roman" w:cs="Times New Roman"/>
+          <w:lang w:val="en-US"/>
+        </w:rPr>
+        <w:t xml:space="preserve">ted </w:t>
+      </w:r>
+      <w:proofErr w:type="gramStart"/>
+      <w:r>
+        <w:rPr>
+          <w:rFonts w:ascii="Times New Roman" w:hAnsi="Times New Roman" w:cs="Times New Roman"/>
+          <w:lang w:val="en-US"/>
+        </w:rPr>
+        <w:t>to</w:t>
+      </w:r>
+      <w:proofErr w:type="gramEnd"/>
+      <w:r>
+        <w:rPr>
+          <w:rFonts w:ascii="Times New Roman" w:hAnsi="Times New Roman" w:cs="Times New Roman"/>
+          <w:lang w:val="en-US"/>
+        </w:rPr>
+        <w:t xml:space="preserve"> main. </w:t>
+      </w:r>
+      <w:r>
+        <w:rPr>
+          <w:rFonts w:ascii="Times New Roman" w:hAnsi="Times New Roman" w:cs="Times New Roman"/>
+          <w:lang w:val="en-US"/>
+        </w:rPr>
+        <w:t>So,</w:t>
+      </w:r>
+      <w:r>
+        <w:rPr>
+          <w:rFonts w:ascii="Times New Roman" w:hAnsi="Times New Roman" w:cs="Times New Roman"/>
+          <w:lang w:val="en-US"/>
+        </w:rPr>
+        <w:t xml:space="preserve"> </w:t>
+      </w:r>
+      <w:proofErr w:type="gramStart"/>
+      <w:r>
+        <w:rPr>
+          <w:rFonts w:ascii="Times New Roman" w:hAnsi="Times New Roman" w:cs="Times New Roman"/>
+          <w:lang w:val="en-US"/>
+        </w:rPr>
+        <w:t>all of</w:t>
+      </w:r>
+      <w:proofErr w:type="gramEnd"/>
+      <w:r>
+        <w:rPr>
+          <w:rFonts w:ascii="Times New Roman" w:hAnsi="Times New Roman" w:cs="Times New Roman"/>
+          <w:lang w:val="en-US"/>
+        </w:rPr>
+        <w:t xml:space="preserve"> your functions should </w:t>
+      </w:r>
+      <w:r>
+        <w:rPr>
+          <w:rFonts w:ascii="Times New Roman" w:hAnsi="Times New Roman" w:cs="Times New Roman"/>
+          <w:lang w:val="en-US"/>
+        </w:rPr>
+        <w:t>meet here. As the airline you have a few basic functionalities, and you can build more complex functions through these primitive functionalities.</w:t>
+      </w:r>
+      <w:r>
+        <w:rPr>
+          <w:rFonts w:ascii="Times New Roman" w:hAnsi="Times New Roman" w:cs="Times New Roman"/>
+          <w:lang w:val="en-US"/>
+        </w:rPr>
+        <w:t xml:space="preserve"> </w:t>
+      </w:r>
+    </w:p>
+    <w:p>
+      <w:pPr>
+        <w:ind w:left="1440"/>
+        <w:rPr>
+          <w:rFonts w:ascii="Times New Roman" w:hAnsi="Times New Roman" w:cs="Times New Roman"/>
+          <w:lang w:val="en-US"/>
+        </w:rPr>
+      </w:pPr>
+      <w:r>
+        <w:rPr>
+          <w:rFonts w:ascii="Times New Roman" w:hAnsi="Times New Roman" w:cs="Times New Roman"/>
+          <w:lang w:val="en-US"/>
+        </w:rPr>
+        <w:tab/>
+        <w:t xml:space="preserve">You shouldn’t import aircraft classes into main the main class so there should not be any aircraft objects in the main class, all aircraft objects should be held in the airline class. </w:t>
+      </w:r>
+      <w:r>
+        <w:rPr>
+          <w:rFonts w:ascii="Times New Roman" w:hAnsi="Times New Roman" w:cs="Times New Roman"/>
+          <w:lang w:val="en-US"/>
+        </w:rPr>
+        <w:t xml:space="preserve">Thus, when choosing which aircraft to use you should give an integer, which should be the index of that aircraft in your aircrafts ArrayList. </w:t>
+      </w:r>
+    </w:p>
+    <w:p>
+      <w:pPr>
+        <w:ind w:left="1440"/>
+        <w:rPr>
+          <w:rFonts w:ascii="Times New Roman" w:hAnsi="Times New Roman" w:cs="Times New Roman"/>
+          <w:lang w:val="en-US"/>
+        </w:rPr>
+      </w:pPr>
+      <w:r>
+        <w:rPr>
+          <w:rFonts w:ascii="Times New Roman" w:hAnsi="Times New Roman" w:cs="Times New Roman"/>
+          <w:lang w:val="en-US"/>
+        </w:rPr>
+        <w:tab/>
+        <w:t xml:space="preserve">Revenue and expenses will also be calculated inside the </w:t>
+      </w:r>
+      <w:r>
+        <w:rPr>
+          <w:rFonts w:ascii="Times New Roman" w:hAnsi="Times New Roman" w:cs="Times New Roman"/>
+          <w:lang w:val="en-US"/>
+        </w:rPr>
+        <w:t>airline class. You should hold both values separately and return the profit when requested.</w:t>
+      </w:r>
+    </w:p>
+    <w:p>
+      <w:pPr>
+        <w:ind w:left="1440"/>
+        <w:rPr>
+          <w:rFonts w:ascii="Times New Roman" w:hAnsi="Times New Roman" w:cs="Times New Roman"/>
+          <w:lang w:val="en-US"/>
+        </w:rPr>
+      </w:pPr>
+      <w:r>
+        <w:rPr>
+          <w:rFonts w:ascii="Times New Roman" w:hAnsi="Times New Roman" w:cs="Times New Roman"/>
+          <w:lang w:val="en-US"/>
+        </w:rPr>
+        <w:t xml:space="preserve"> </w:t>
+      </w:r>
+    </w:p>
+    <w:p>
+      <w:pPr>
+        <w:ind w:left="1440"/>
+        <w:rPr>
+          <w:rFonts w:ascii="Times New Roman" w:hAnsi="Times New Roman" w:cs="Times New Roman"/>
+          <w:sz w:val="28"/>
+          <w:szCs w:val="28"/>
+          <w:lang w:val="en-US"/>
+        </w:rPr>
+      </w:pPr>
+      <w:r>
+        <w:rPr>
+          <w:rFonts w:ascii="Times New Roman" w:hAnsi="Times New Roman" w:cs="Times New Roman"/>
+          <w:sz w:val="28"/>
+          <w:szCs w:val="28"/>
+          <w:lang w:val="en-US"/>
+        </w:rPr>
+        <w:t>Primitive Operations:</w:t>
+      </w:r>
+    </w:p>
+    <w:p>
+      <w:pPr>
         <w:pStyle w:val="ListParagraph"/>
-        <w:spacing w:line="360" w:lineRule="auto"/>
+        <w:numPr>
+          <w:ilvl w:val="0"/>
+          <w:numId w:val="21"/>
+        </w:numPr>
+        <w:rPr>
+          <w:rFonts w:ascii="Times New Roman" w:hAnsi="Times New Roman" w:cs="Times New Roman"/>
+          <w:sz w:val="28"/>
+          <w:szCs w:val="28"/>
+          <w:lang w:val="en-US"/>
+        </w:rPr>
+      </w:pPr>
+      <w:proofErr w:type="spellStart"/>
+      <w:r>
+        <w:rPr>
+          <w:rFonts w:ascii="Times New Roman" w:hAnsi="Times New Roman" w:cs="Times New Roman"/>
+          <w:lang w:val="en-US"/>
+        </w:rPr>
+        <w:t>boolean</w:t>
+      </w:r>
+      <w:proofErr w:type="spellEnd"/>
+      <w:r>
+        <w:rPr>
+          <w:rFonts w:ascii="Times New Roman" w:hAnsi="Times New Roman" w:cs="Times New Roman"/>
+          <w:lang w:val="en-US"/>
+        </w:rPr>
+        <w:t xml:space="preserve"> </w:t>
+      </w:r>
+      <w:r>
+        <w:rPr>
+          <w:rFonts w:ascii="Times New Roman" w:hAnsi="Times New Roman" w:cs="Times New Roman"/>
+          <w:lang w:val="en-US"/>
+        </w:rPr>
+        <w:t>fly(</w:t>
+      </w:r>
+      <w:r>
+        <w:rPr>
+          <w:rFonts w:ascii="Times New Roman" w:hAnsi="Times New Roman" w:cs="Times New Roman"/>
+          <w:lang w:val="en-US"/>
+        </w:rPr>
+        <w:t xml:space="preserve">Airport </w:t>
+      </w:r>
+      <w:proofErr w:type="spellStart"/>
+      <w:r>
+        <w:rPr>
+          <w:rFonts w:ascii="Times New Roman" w:hAnsi="Times New Roman" w:cs="Times New Roman"/>
+          <w:lang w:val="en-US"/>
+        </w:rPr>
+        <w:t>toAirport</w:t>
+      </w:r>
+      <w:proofErr w:type="spellEnd"/>
+      <w:r>
+        <w:rPr>
+          <w:rFonts w:ascii="Times New Roman" w:hAnsi="Times New Roman" w:cs="Times New Roman"/>
+          <w:lang w:val="en-US"/>
+        </w:rPr>
+        <w:t xml:space="preserve">, int </w:t>
+      </w:r>
+      <w:proofErr w:type="spellStart"/>
+      <w:r>
+        <w:rPr>
+          <w:rFonts w:ascii="Times New Roman" w:hAnsi="Times New Roman" w:cs="Times New Roman"/>
+          <w:lang w:val="en-US"/>
+        </w:rPr>
+        <w:t>aircraftIndex</w:t>
+      </w:r>
+      <w:proofErr w:type="spellEnd"/>
+      <w:r>
+        <w:rPr>
+          <w:rFonts w:ascii="Times New Roman" w:hAnsi="Times New Roman" w:cs="Times New Roman"/>
+          <w:lang w:val="en-US"/>
+        </w:rPr>
+        <w:t>)</w:t>
+      </w:r>
+    </w:p>
+    <w:p>
+      <w:pPr>
+        <w:pStyle w:val="ListParagraph"/>
+        <w:ind w:left="2160" w:firstLine="720"/>
+        <w:rPr>
+          <w:rFonts w:ascii="Times New Roman" w:hAnsi="Times New Roman" w:cs="Times New Roman"/>
+          <w:lang w:val="en-US"/>
+        </w:rPr>
+      </w:pPr>
+      <w:r>
+        <w:rPr>
+          <w:rFonts w:ascii="Times New Roman" w:hAnsi="Times New Roman" w:cs="Times New Roman"/>
+          <w:lang w:val="en-US"/>
+        </w:rPr>
+        <w:t xml:space="preserve">This method lets you fly the aircraft from its current airport to </w:t>
+      </w:r>
+      <w:proofErr w:type="spellStart"/>
+      <w:r>
+        <w:rPr>
+          <w:rFonts w:ascii="Times New Roman" w:hAnsi="Times New Roman" w:cs="Times New Roman"/>
+          <w:lang w:val="en-US"/>
+        </w:rPr>
+        <w:t>toAirpor</w:t>
+      </w:r>
+      <w:r>
+        <w:rPr>
+          <w:rFonts w:ascii="Times New Roman" w:hAnsi="Times New Roman" w:cs="Times New Roman"/>
+          <w:lang w:val="en-US"/>
+        </w:rPr>
+        <w:t>t</w:t>
+      </w:r>
+      <w:proofErr w:type="spellEnd"/>
+      <w:r>
+        <w:rPr>
+          <w:rFonts w:ascii="Times New Roman" w:hAnsi="Times New Roman" w:cs="Times New Roman"/>
+          <w:lang w:val="en-US"/>
+        </w:rPr>
+        <w:t xml:space="preserve">. </w:t>
+      </w:r>
+      <w:proofErr w:type="spellStart"/>
+      <w:r>
+        <w:rPr>
+          <w:rFonts w:ascii="Times New Roman" w:hAnsi="Times New Roman" w:cs="Times New Roman"/>
+          <w:lang w:val="en-US"/>
+        </w:rPr>
+        <w:t>aircraftIndex</w:t>
+      </w:r>
+      <w:proofErr w:type="spellEnd"/>
+      <w:r>
+        <w:rPr>
+          <w:rFonts w:ascii="Times New Roman" w:hAnsi="Times New Roman" w:cs="Times New Roman"/>
+          <w:lang w:val="en-US"/>
+        </w:rPr>
+        <w:t xml:space="preserve"> is the index at which the aircraft is stored in the aircrafts ArrayList.</w:t>
+      </w:r>
+      <w:r>
+        <w:rPr>
+          <w:rFonts w:ascii="Times New Roman" w:hAnsi="Times New Roman" w:cs="Times New Roman"/>
+          <w:lang w:val="en-US"/>
+        </w:rPr>
+        <w:t xml:space="preserve"> This method should return true if the flight operation is </w:t>
+      </w:r>
+      <w:proofErr w:type="gramStart"/>
+      <w:r>
+        <w:rPr>
+          <w:rFonts w:ascii="Times New Roman" w:hAnsi="Times New Roman" w:cs="Times New Roman"/>
+          <w:lang w:val="en-US"/>
+        </w:rPr>
+        <w:t>successful, and</w:t>
+      </w:r>
+      <w:proofErr w:type="gramEnd"/>
+      <w:r>
+        <w:rPr>
+          <w:rFonts w:ascii="Times New Roman" w:hAnsi="Times New Roman" w:cs="Times New Roman"/>
+          <w:lang w:val="en-US"/>
+        </w:rPr>
+        <w:t xml:space="preserve"> return false if not. </w:t>
+      </w:r>
+    </w:p>
+    <w:p>
+      <w:pPr>
+        <w:pStyle w:val="ListParagraph"/>
         <w:ind w:left="2160"/>
         <w:rPr>
           <w:rFonts w:ascii="Times New Roman" w:hAnsi="Times New Roman" w:cs="Times New Roman"/>
-          <w:sz w:val="28"/>
-          <w:szCs w:val="28"/>
+          <w:lang w:val="en-US"/>
+        </w:rPr>
+      </w:pPr>
+      <w:r>
+        <w:rPr>
+          <w:rFonts w:ascii="Times New Roman" w:hAnsi="Times New Roman" w:cs="Times New Roman"/>
+          <w:lang w:val="en-US"/>
+        </w:rPr>
+        <w:tab/>
+        <w:t xml:space="preserve">There is a running cost of every airline which increases as the airline gets larger. This must be taken into account. A running cost of an airline is the </w:t>
+      </w:r>
+      <w:proofErr w:type="spellStart"/>
+      <w:r>
+        <w:rPr>
+          <w:rFonts w:ascii="Times New Roman" w:hAnsi="Times New Roman" w:cs="Times New Roman"/>
+          <w:lang w:val="en-US"/>
+        </w:rPr>
+        <w:t>operationalCost</w:t>
+      </w:r>
+      <w:proofErr w:type="spellEnd"/>
+      <w:r>
+        <w:rPr>
+          <w:rFonts w:ascii="Times New Roman" w:hAnsi="Times New Roman" w:cs="Times New Roman"/>
+          <w:lang w:val="en-US"/>
+        </w:rPr>
+        <w:t xml:space="preserve"> (TODO: DEFINE OPERATIONAL COST) times the aircrafts the airline has. Running cost is automatically added to the expenses every time this method is called. </w:t>
+      </w:r>
+    </w:p>
+    <w:p>
+      <w:pPr>
+        <w:pStyle w:val="ListParagraph"/>
+        <w:ind w:left="2160"/>
+        <w:rPr>
+          <w:rFonts w:ascii="Times New Roman" w:hAnsi="Times New Roman" w:cs="Times New Roman"/>
+          <w:sz w:val="28"/>
+          <w:szCs w:val="28"/>
+          <w:lang w:val="en-US"/>
+        </w:rPr>
+      </w:pPr>
+    </w:p>
+    <w:p>
+      <w:pPr>
+        <w:ind w:left="1440"/>
+        <w:rPr>
+          <w:rFonts w:ascii="Times New Roman" w:hAnsi="Times New Roman" w:cs="Times New Roman"/>
           <w:lang w:val="en-US"/>
         </w:rPr>
       </w:pPr>
@@ -1827,7 +2157,7 @@
     </w:p>
     <w:p>
       <w:pPr>
-        <w:ind w:left="1260" w:firstLine="720"/>
+        <w:ind w:left="1440" w:firstLine="720"/>
         <w:rPr>
           <w:rFonts w:ascii="Times New Roman" w:hAnsi="Times New Roman" w:cs="Times New Roman"/>
           <w:sz w:val="28"/>
@@ -1927,32 +2257,20 @@
     </w:p>
     <w:p>
       <w:pPr>
-        <w:pStyle w:val="ListParagraph"/>
-        <w:ind w:left="2880"/>
-        <w:rPr>
-          <w:rFonts w:ascii="Times New Roman" w:hAnsi="Times New Roman" w:cs="Times New Roman"/>
-          <w:lang w:val="en-US"/>
-        </w:rPr>
-      </w:pPr>
-    </w:p>
-    <w:p>
-      <w:pPr>
-        <w:pStyle w:val="ListParagraph"/>
-        <w:ind w:left="2160"/>
-        <w:rPr>
-          <w:rFonts w:ascii="Times New Roman" w:hAnsi="Times New Roman" w:cs="Times New Roman"/>
-          <w:sz w:val="28"/>
-          <w:szCs w:val="28"/>
-          <w:lang w:val="en-US"/>
-        </w:rPr>
-      </w:pPr>
-      <w:r>
-        <w:rPr>
-          <w:rFonts w:ascii="Times New Roman" w:hAnsi="Times New Roman" w:cs="Times New Roman"/>
-          <w:sz w:val="28"/>
-          <w:szCs w:val="28"/>
-          <w:lang w:val="en-US"/>
-        </w:rPr>
+        <w:ind w:left="1440" w:firstLine="720"/>
+        <w:rPr>
+          <w:rFonts w:ascii="Times New Roman" w:hAnsi="Times New Roman" w:cs="Times New Roman"/>
+          <w:lang w:val="en-US"/>
+        </w:rPr>
+      </w:pPr>
+      <w:r>
+        <w:rPr>
+          <w:rFonts w:ascii="Times New Roman" w:hAnsi="Times New Roman" w:cs="Times New Roman"/>
+          <w:sz w:val="28"/>
+          <w:szCs w:val="28"/>
+          <w:lang w:val="en-US"/>
+        </w:rPr>
+        <w:lastRenderedPageBreak/>
         <w:t>Necessary Methods:</w:t>
       </w:r>
     </w:p>
@@ -1968,12 +2286,21 @@
           <w:lang w:val="en-US"/>
         </w:rPr>
       </w:pPr>
-      <w:r>
-        <w:rPr>
-          <w:rFonts w:ascii="Times New Roman" w:hAnsi="Times New Roman" w:cs="Times New Roman"/>
-          <w:lang w:val="en-US"/>
-        </w:rPr>
-        <w:t xml:space="preserve">boolean connection(Airport </w:t>
+      <w:proofErr w:type="spellStart"/>
+      <w:r>
+        <w:rPr>
+          <w:rFonts w:ascii="Times New Roman" w:hAnsi="Times New Roman" w:cs="Times New Roman"/>
+          <w:lang w:val="en-US"/>
+        </w:rPr>
+        <w:t>boolean</w:t>
+      </w:r>
+      <w:proofErr w:type="spellEnd"/>
+      <w:r>
+        <w:rPr>
+          <w:rFonts w:ascii="Times New Roman" w:hAnsi="Times New Roman" w:cs="Times New Roman"/>
+          <w:lang w:val="en-US"/>
+        </w:rPr>
+        <w:t xml:space="preserve"> connection(Airport </w:t>
       </w:r>
       <w:proofErr w:type="spellStart"/>
       <w:r>
@@ -2020,12 +2347,21 @@
           <w:lang w:val="en-US"/>
         </w:rPr>
       </w:pPr>
-      <w:r>
-        <w:rPr>
-          <w:rFonts w:ascii="Times New Roman" w:hAnsi="Times New Roman" w:cs="Times New Roman"/>
-          <w:lang w:val="en-US"/>
-        </w:rPr>
-        <w:t xml:space="preserve">boolean board(Airport </w:t>
+      <w:proofErr w:type="spellStart"/>
+      <w:r>
+        <w:rPr>
+          <w:rFonts w:ascii="Times New Roman" w:hAnsi="Times New Roman" w:cs="Times New Roman"/>
+          <w:lang w:val="en-US"/>
+        </w:rPr>
+        <w:t>boolean</w:t>
+      </w:r>
+      <w:proofErr w:type="spellEnd"/>
+      <w:r>
+        <w:rPr>
+          <w:rFonts w:ascii="Times New Roman" w:hAnsi="Times New Roman" w:cs="Times New Roman"/>
+          <w:lang w:val="en-US"/>
+        </w:rPr>
+        <w:t xml:space="preserve"> board(Airport </w:t>
       </w:r>
       <w:proofErr w:type="spellStart"/>
       <w:r>
@@ -2814,6 +3150,7 @@
           <w:rFonts w:ascii="Times New Roman" w:hAnsi="Times New Roman" w:cs="Times New Roman"/>
           <w:lang w:val="en-US"/>
         </w:rPr>
+        <w:lastRenderedPageBreak/>
         <w:t>Input Format</w:t>
       </w:r>
     </w:p>
@@ -2952,7 +3289,6 @@
           <w:rFonts w:ascii="Times New Roman" w:hAnsi="Times New Roman" w:cs="Times New Roman"/>
           <w:lang w:val="en-US"/>
         </w:rPr>
-        <w:lastRenderedPageBreak/>
         <w:t xml:space="preserve">If a passenger lands in an airport which has a higher index in the </w:t>
       </w:r>
       <w:proofErr w:type="gramStart"/>
@@ -3653,8 +3989,8 @@
       </w:pPr>
     </w:p>
     <w:sectPr>
-      <w:footerReference w:type="even" r:id="rId8"/>
-      <w:footerReference w:type="default" r:id="rId9"/>
+      <w:footerReference w:type="even" r:id="rId9"/>
+      <w:footerReference w:type="default" r:id="rId10"/>
       <w:pgSz w:w="12240" w:h="15840"/>
       <w:pgMar w:top="1440" w:right="1080" w:bottom="1440" w:left="1080" w:header="708" w:footer="708" w:gutter="0"/>
       <w:cols w:space="708"/>
@@ -3696,6 +4032,11 @@
         <w:docPartUnique/>
       </w:docPartObj>
     </w:sdtPr>
+    <w:sdtEndPr>
+      <w:rPr>
+        <w:rStyle w:val="PageNumber"/>
+      </w:rPr>
+    </w:sdtEndPr>
     <w:sdtContent>
       <w:p>
         <w:pPr>
@@ -3748,6 +4089,11 @@
         <w:docPartUnique/>
       </w:docPartObj>
     </w:sdtPr>
+    <w:sdtEndPr>
+      <w:rPr>
+        <w:rStyle w:val="PageNumber"/>
+      </w:rPr>
+    </w:sdtEndPr>
     <w:sdtContent>
       <w:p>
         <w:pPr>
@@ -4226,6 +4572,119 @@
     </w:lvl>
   </w:abstractNum>
   <w:abstractNum w:abstractNumId="4" w15:restartNumberingAfterBreak="0">
+    <w:nsid w:val="148C0388"/>
+    <w:multiLevelType w:val="hybridMultilevel"/>
+    <w:tmpl w:val="4D2C157E"/>
+    <w:lvl w:ilvl="0" w:tplc="04090001">
+      <w:start w:val="1"/>
+      <w:numFmt w:val="bullet"/>
+      <w:lvlText w:val=""/>
+      <w:lvlJc w:val="left"/>
+      <w:pPr>
+        <w:ind w:left="2160" w:hanging="360"/>
+      </w:pPr>
+      <w:rPr>
+        <w:rFonts w:ascii="Symbol" w:hAnsi="Symbol" w:hint="default"/>
+      </w:rPr>
+    </w:lvl>
+    <w:lvl w:ilvl="1" w:tplc="04090003" w:tentative="1">
+      <w:start w:val="1"/>
+      <w:numFmt w:val="bullet"/>
+      <w:lvlText w:val="o"/>
+      <w:lvlJc w:val="left"/>
+      <w:pPr>
+        <w:ind w:left="2880" w:hanging="360"/>
+      </w:pPr>
+      <w:rPr>
+        <w:rFonts w:ascii="Courier New" w:hAnsi="Courier New" w:hint="default"/>
+      </w:rPr>
+    </w:lvl>
+    <w:lvl w:ilvl="2" w:tplc="04090005" w:tentative="1">
+      <w:start w:val="1"/>
+      <w:numFmt w:val="bullet"/>
+      <w:lvlText w:val=""/>
+      <w:lvlJc w:val="left"/>
+      <w:pPr>
+        <w:ind w:left="3600" w:hanging="360"/>
+      </w:pPr>
+      <w:rPr>
+        <w:rFonts w:ascii="Wingdings" w:hAnsi="Wingdings" w:hint="default"/>
+      </w:rPr>
+    </w:lvl>
+    <w:lvl w:ilvl="3" w:tplc="04090001" w:tentative="1">
+      <w:start w:val="1"/>
+      <w:numFmt w:val="bullet"/>
+      <w:lvlText w:val=""/>
+      <w:lvlJc w:val="left"/>
+      <w:pPr>
+        <w:ind w:left="4320" w:hanging="360"/>
+      </w:pPr>
+      <w:rPr>
+        <w:rFonts w:ascii="Symbol" w:hAnsi="Symbol" w:hint="default"/>
+      </w:rPr>
+    </w:lvl>
+    <w:lvl w:ilvl="4" w:tplc="04090003" w:tentative="1">
+      <w:start w:val="1"/>
+      <w:numFmt w:val="bullet"/>
+      <w:lvlText w:val="o"/>
+      <w:lvlJc w:val="left"/>
+      <w:pPr>
+        <w:ind w:left="5040" w:hanging="360"/>
+      </w:pPr>
+      <w:rPr>
+        <w:rFonts w:ascii="Courier New" w:hAnsi="Courier New" w:hint="default"/>
+      </w:rPr>
+    </w:lvl>
+    <w:lvl w:ilvl="5" w:tplc="04090005" w:tentative="1">
+      <w:start w:val="1"/>
+      <w:numFmt w:val="bullet"/>
+      <w:lvlText w:val=""/>
+      <w:lvlJc w:val="left"/>
+      <w:pPr>
+        <w:ind w:left="5760" w:hanging="360"/>
+      </w:pPr>
+      <w:rPr>
+        <w:rFonts w:ascii="Wingdings" w:hAnsi="Wingdings" w:hint="default"/>
+      </w:rPr>
+    </w:lvl>
+    <w:lvl w:ilvl="6" w:tplc="04090001" w:tentative="1">
+      <w:start w:val="1"/>
+      <w:numFmt w:val="bullet"/>
+      <w:lvlText w:val=""/>
+      <w:lvlJc w:val="left"/>
+      <w:pPr>
+        <w:ind w:left="6480" w:hanging="360"/>
+      </w:pPr>
+      <w:rPr>
+        <w:rFonts w:ascii="Symbol" w:hAnsi="Symbol" w:hint="default"/>
+      </w:rPr>
+    </w:lvl>
+    <w:lvl w:ilvl="7" w:tplc="04090003" w:tentative="1">
+      <w:start w:val="1"/>
+      <w:numFmt w:val="bullet"/>
+      <w:lvlText w:val="o"/>
+      <w:lvlJc w:val="left"/>
+      <w:pPr>
+        <w:ind w:left="7200" w:hanging="360"/>
+      </w:pPr>
+      <w:rPr>
+        <w:rFonts w:ascii="Courier New" w:hAnsi="Courier New" w:hint="default"/>
+      </w:rPr>
+    </w:lvl>
+    <w:lvl w:ilvl="8" w:tplc="04090005" w:tentative="1">
+      <w:start w:val="1"/>
+      <w:numFmt w:val="bullet"/>
+      <w:lvlText w:val=""/>
+      <w:lvlJc w:val="left"/>
+      <w:pPr>
+        <w:ind w:left="7920" w:hanging="360"/>
+      </w:pPr>
+      <w:rPr>
+        <w:rFonts w:ascii="Wingdings" w:hAnsi="Wingdings" w:hint="default"/>
+      </w:rPr>
+    </w:lvl>
+  </w:abstractNum>
+  <w:abstractNum w:abstractNumId="5" w15:restartNumberingAfterBreak="0">
     <w:nsid w:val="1B3F6A41"/>
     <w:multiLevelType w:val="hybridMultilevel"/>
     <w:tmpl w:val="08621034"/>
@@ -4311,7 +4770,7 @@
       </w:pPr>
     </w:lvl>
   </w:abstractNum>
-  <w:abstractNum w:abstractNumId="5" w15:restartNumberingAfterBreak="0">
+  <w:abstractNum w:abstractNumId="6" w15:restartNumberingAfterBreak="0">
     <w:nsid w:val="1C6508CC"/>
     <w:multiLevelType w:val="hybridMultilevel"/>
     <w:tmpl w:val="610456F0"/>
@@ -4424,7 +4883,120 @@
       </w:rPr>
     </w:lvl>
   </w:abstractNum>
-  <w:abstractNum w:abstractNumId="6" w15:restartNumberingAfterBreak="0">
+  <w:abstractNum w:abstractNumId="7" w15:restartNumberingAfterBreak="0">
+    <w:nsid w:val="29155363"/>
+    <w:multiLevelType w:val="hybridMultilevel"/>
+    <w:tmpl w:val="6300811A"/>
+    <w:lvl w:ilvl="0" w:tplc="04090001">
+      <w:start w:val="1"/>
+      <w:numFmt w:val="bullet"/>
+      <w:lvlText w:val=""/>
+      <w:lvlJc w:val="left"/>
+      <w:pPr>
+        <w:ind w:left="2160" w:hanging="360"/>
+      </w:pPr>
+      <w:rPr>
+        <w:rFonts w:ascii="Symbol" w:hAnsi="Symbol" w:hint="default"/>
+      </w:rPr>
+    </w:lvl>
+    <w:lvl w:ilvl="1" w:tplc="04090003" w:tentative="1">
+      <w:start w:val="1"/>
+      <w:numFmt w:val="bullet"/>
+      <w:lvlText w:val="o"/>
+      <w:lvlJc w:val="left"/>
+      <w:pPr>
+        <w:ind w:left="2880" w:hanging="360"/>
+      </w:pPr>
+      <w:rPr>
+        <w:rFonts w:ascii="Courier New" w:hAnsi="Courier New" w:hint="default"/>
+      </w:rPr>
+    </w:lvl>
+    <w:lvl w:ilvl="2" w:tplc="04090005" w:tentative="1">
+      <w:start w:val="1"/>
+      <w:numFmt w:val="bullet"/>
+      <w:lvlText w:val=""/>
+      <w:lvlJc w:val="left"/>
+      <w:pPr>
+        <w:ind w:left="3600" w:hanging="360"/>
+      </w:pPr>
+      <w:rPr>
+        <w:rFonts w:ascii="Wingdings" w:hAnsi="Wingdings" w:hint="default"/>
+      </w:rPr>
+    </w:lvl>
+    <w:lvl w:ilvl="3" w:tplc="04090001" w:tentative="1">
+      <w:start w:val="1"/>
+      <w:numFmt w:val="bullet"/>
+      <w:lvlText w:val=""/>
+      <w:lvlJc w:val="left"/>
+      <w:pPr>
+        <w:ind w:left="4320" w:hanging="360"/>
+      </w:pPr>
+      <w:rPr>
+        <w:rFonts w:ascii="Symbol" w:hAnsi="Symbol" w:hint="default"/>
+      </w:rPr>
+    </w:lvl>
+    <w:lvl w:ilvl="4" w:tplc="04090003" w:tentative="1">
+      <w:start w:val="1"/>
+      <w:numFmt w:val="bullet"/>
+      <w:lvlText w:val="o"/>
+      <w:lvlJc w:val="left"/>
+      <w:pPr>
+        <w:ind w:left="5040" w:hanging="360"/>
+      </w:pPr>
+      <w:rPr>
+        <w:rFonts w:ascii="Courier New" w:hAnsi="Courier New" w:hint="default"/>
+      </w:rPr>
+    </w:lvl>
+    <w:lvl w:ilvl="5" w:tplc="04090005" w:tentative="1">
+      <w:start w:val="1"/>
+      <w:numFmt w:val="bullet"/>
+      <w:lvlText w:val=""/>
+      <w:lvlJc w:val="left"/>
+      <w:pPr>
+        <w:ind w:left="5760" w:hanging="360"/>
+      </w:pPr>
+      <w:rPr>
+        <w:rFonts w:ascii="Wingdings" w:hAnsi="Wingdings" w:hint="default"/>
+      </w:rPr>
+    </w:lvl>
+    <w:lvl w:ilvl="6" w:tplc="04090001" w:tentative="1">
+      <w:start w:val="1"/>
+      <w:numFmt w:val="bullet"/>
+      <w:lvlText w:val=""/>
+      <w:lvlJc w:val="left"/>
+      <w:pPr>
+        <w:ind w:left="6480" w:hanging="360"/>
+      </w:pPr>
+      <w:rPr>
+        <w:rFonts w:ascii="Symbol" w:hAnsi="Symbol" w:hint="default"/>
+      </w:rPr>
+    </w:lvl>
+    <w:lvl w:ilvl="7" w:tplc="04090003" w:tentative="1">
+      <w:start w:val="1"/>
+      <w:numFmt w:val="bullet"/>
+      <w:lvlText w:val="o"/>
+      <w:lvlJc w:val="left"/>
+      <w:pPr>
+        <w:ind w:left="7200" w:hanging="360"/>
+      </w:pPr>
+      <w:rPr>
+        <w:rFonts w:ascii="Courier New" w:hAnsi="Courier New" w:hint="default"/>
+      </w:rPr>
+    </w:lvl>
+    <w:lvl w:ilvl="8" w:tplc="04090005" w:tentative="1">
+      <w:start w:val="1"/>
+      <w:numFmt w:val="bullet"/>
+      <w:lvlText w:val=""/>
+      <w:lvlJc w:val="left"/>
+      <w:pPr>
+        <w:ind w:left="7920" w:hanging="360"/>
+      </w:pPr>
+      <w:rPr>
+        <w:rFonts w:ascii="Wingdings" w:hAnsi="Wingdings" w:hint="default"/>
+      </w:rPr>
+    </w:lvl>
+  </w:abstractNum>
+  <w:abstractNum w:abstractNumId="8" w15:restartNumberingAfterBreak="0">
     <w:nsid w:val="2A4A019D"/>
     <w:multiLevelType w:val="hybridMultilevel"/>
     <w:tmpl w:val="1E8E994A"/>
@@ -4510,7 +5082,7 @@
       </w:pPr>
     </w:lvl>
   </w:abstractNum>
-  <w:abstractNum w:abstractNumId="7" w15:restartNumberingAfterBreak="0">
+  <w:abstractNum w:abstractNumId="9" w15:restartNumberingAfterBreak="0">
     <w:nsid w:val="2AEA04D9"/>
     <w:multiLevelType w:val="hybridMultilevel"/>
     <w:tmpl w:val="497EF4E4"/>
@@ -4599,7 +5171,7 @@
       </w:pPr>
     </w:lvl>
   </w:abstractNum>
-  <w:abstractNum w:abstractNumId="8" w15:restartNumberingAfterBreak="0">
+  <w:abstractNum w:abstractNumId="10" w15:restartNumberingAfterBreak="0">
     <w:nsid w:val="2C601D07"/>
     <w:multiLevelType w:val="hybridMultilevel"/>
     <w:tmpl w:val="80D8564C"/>
@@ -4688,7 +5260,7 @@
       </w:pPr>
     </w:lvl>
   </w:abstractNum>
-  <w:abstractNum w:abstractNumId="9" w15:restartNumberingAfterBreak="0">
+  <w:abstractNum w:abstractNumId="11" w15:restartNumberingAfterBreak="0">
     <w:nsid w:val="3BB133C7"/>
     <w:multiLevelType w:val="hybridMultilevel"/>
     <w:tmpl w:val="386C13EE"/>
@@ -4777,7 +5349,7 @@
       </w:pPr>
     </w:lvl>
   </w:abstractNum>
-  <w:abstractNum w:abstractNumId="10" w15:restartNumberingAfterBreak="0">
+  <w:abstractNum w:abstractNumId="12" w15:restartNumberingAfterBreak="0">
     <w:nsid w:val="46893FC6"/>
     <w:multiLevelType w:val="hybridMultilevel"/>
     <w:tmpl w:val="4156E1AC"/>
@@ -4866,7 +5438,7 @@
       </w:pPr>
     </w:lvl>
   </w:abstractNum>
-  <w:abstractNum w:abstractNumId="11" w15:restartNumberingAfterBreak="0">
+  <w:abstractNum w:abstractNumId="13" w15:restartNumberingAfterBreak="0">
     <w:nsid w:val="48DE2BD7"/>
     <w:multiLevelType w:val="hybridMultilevel"/>
     <w:tmpl w:val="45484C8A"/>
@@ -4955,7 +5527,7 @@
       </w:pPr>
     </w:lvl>
   </w:abstractNum>
-  <w:abstractNum w:abstractNumId="12" w15:restartNumberingAfterBreak="0">
+  <w:abstractNum w:abstractNumId="14" w15:restartNumberingAfterBreak="0">
     <w:nsid w:val="4F217CFE"/>
     <w:multiLevelType w:val="hybridMultilevel"/>
     <w:tmpl w:val="C518C852"/>
@@ -5068,7 +5640,7 @@
       </w:rPr>
     </w:lvl>
   </w:abstractNum>
-  <w:abstractNum w:abstractNumId="13" w15:restartNumberingAfterBreak="0">
+  <w:abstractNum w:abstractNumId="15" w15:restartNumberingAfterBreak="0">
     <w:nsid w:val="52415B2B"/>
     <w:multiLevelType w:val="hybridMultilevel"/>
     <w:tmpl w:val="5528689E"/>
@@ -5160,7 +5732,7 @@
       </w:pPr>
     </w:lvl>
   </w:abstractNum>
-  <w:abstractNum w:abstractNumId="14" w15:restartNumberingAfterBreak="0">
+  <w:abstractNum w:abstractNumId="16" w15:restartNumberingAfterBreak="0">
     <w:nsid w:val="612C12B3"/>
     <w:multiLevelType w:val="multilevel"/>
     <w:tmpl w:val="04090025"/>
@@ -5255,7 +5827,7 @@
       </w:pPr>
     </w:lvl>
   </w:abstractNum>
-  <w:abstractNum w:abstractNumId="15" w15:restartNumberingAfterBreak="0">
+  <w:abstractNum w:abstractNumId="17" w15:restartNumberingAfterBreak="0">
     <w:nsid w:val="619C7263"/>
     <w:multiLevelType w:val="hybridMultilevel"/>
     <w:tmpl w:val="1ABCE416"/>
@@ -5344,7 +5916,7 @@
       </w:pPr>
     </w:lvl>
   </w:abstractNum>
-  <w:abstractNum w:abstractNumId="16" w15:restartNumberingAfterBreak="0">
+  <w:abstractNum w:abstractNumId="18" w15:restartNumberingAfterBreak="0">
     <w:nsid w:val="658E45C8"/>
     <w:multiLevelType w:val="hybridMultilevel"/>
     <w:tmpl w:val="9306B1B2"/>
@@ -5433,7 +6005,7 @@
       </w:pPr>
     </w:lvl>
   </w:abstractNum>
-  <w:abstractNum w:abstractNumId="17" w15:restartNumberingAfterBreak="0">
+  <w:abstractNum w:abstractNumId="19" w15:restartNumberingAfterBreak="0">
     <w:nsid w:val="71D009C6"/>
     <w:multiLevelType w:val="hybridMultilevel"/>
     <w:tmpl w:val="54908DB0"/>
@@ -5522,7 +6094,7 @@
       </w:pPr>
     </w:lvl>
   </w:abstractNum>
-  <w:abstractNum w:abstractNumId="18" w15:restartNumberingAfterBreak="0">
+  <w:abstractNum w:abstractNumId="20" w15:restartNumberingAfterBreak="0">
     <w:nsid w:val="71EF2F84"/>
     <w:multiLevelType w:val="hybridMultilevel"/>
     <w:tmpl w:val="3FC4BBE6"/>
@@ -5609,61 +6181,67 @@
     </w:lvl>
   </w:abstractNum>
   <w:num w:numId="1" w16cid:durableId="1025864261">
+    <w:abstractNumId w:val="6"/>
+  </w:num>
+  <w:num w:numId="2" w16cid:durableId="1767069041">
+    <w:abstractNumId w:val="8"/>
+  </w:num>
+  <w:num w:numId="3" w16cid:durableId="302777874">
     <w:abstractNumId w:val="5"/>
   </w:num>
-  <w:num w:numId="2" w16cid:durableId="1767069041">
-    <w:abstractNumId w:val="6"/>
-  </w:num>
-  <w:num w:numId="3" w16cid:durableId="302777874">
-    <w:abstractNumId w:val="4"/>
-  </w:num>
   <w:num w:numId="4" w16cid:durableId="1223056185">
-    <w:abstractNumId w:val="18"/>
+    <w:abstractNumId w:val="20"/>
   </w:num>
   <w:num w:numId="5" w16cid:durableId="609774456">
-    <w:abstractNumId w:val="7"/>
+    <w:abstractNumId w:val="9"/>
   </w:num>
   <w:num w:numId="6" w16cid:durableId="1246652834">
-    <w:abstractNumId w:val="10"/>
+    <w:abstractNumId w:val="12"/>
   </w:num>
   <w:num w:numId="7" w16cid:durableId="407652270">
-    <w:abstractNumId w:val="9"/>
+    <w:abstractNumId w:val="11"/>
   </w:num>
   <w:num w:numId="8" w16cid:durableId="694229874">
     <w:abstractNumId w:val="3"/>
   </w:num>
   <w:num w:numId="9" w16cid:durableId="1199782904">
-    <w:abstractNumId w:val="14"/>
+    <w:abstractNumId w:val="16"/>
   </w:num>
   <w:num w:numId="10" w16cid:durableId="151603273">
-    <w:abstractNumId w:val="15"/>
+    <w:abstractNumId w:val="17"/>
   </w:num>
   <w:num w:numId="11" w16cid:durableId="4207934">
-    <w:abstractNumId w:val="13"/>
+    <w:abstractNumId w:val="15"/>
   </w:num>
   <w:num w:numId="12" w16cid:durableId="1258246946">
     <w:abstractNumId w:val="2"/>
   </w:num>
   <w:num w:numId="13" w16cid:durableId="1402289297">
-    <w:abstractNumId w:val="12"/>
+    <w:abstractNumId w:val="14"/>
   </w:num>
   <w:num w:numId="14" w16cid:durableId="1298029890">
     <w:abstractNumId w:val="1"/>
   </w:num>
   <w:num w:numId="15" w16cid:durableId="1640108498">
-    <w:abstractNumId w:val="11"/>
+    <w:abstractNumId w:val="13"/>
   </w:num>
   <w:num w:numId="16" w16cid:durableId="760685379">
     <w:abstractNumId w:val="0"/>
   </w:num>
   <w:num w:numId="17" w16cid:durableId="1589540174">
-    <w:abstractNumId w:val="17"/>
+    <w:abstractNumId w:val="19"/>
   </w:num>
   <w:num w:numId="18" w16cid:durableId="1017122171">
-    <w:abstractNumId w:val="16"/>
+    <w:abstractNumId w:val="18"/>
   </w:num>
   <w:num w:numId="19" w16cid:durableId="762530077">
-    <w:abstractNumId w:val="8"/>
+    <w:abstractNumId w:val="10"/>
+  </w:num>
+  <w:num w:numId="20" w16cid:durableId="1314791663">
+    <w:abstractNumId w:val="7"/>
+  </w:num>
+  <w:num w:numId="21" w16cid:durableId="1172066055">
+    <w:abstractNumId w:val="4"/>
   </w:num>
 </w:numbering>
 </file>

</xml_diff>

<commit_message>
Change line ending. Airline.java was having some problems.
</commit_message>
<xml_diff>
--- a/project_description.docx
+++ b/project_description.docx
@@ -896,6 +896,7 @@
           <w:sz w:val="28"/>
           <w:szCs w:val="28"/>
           <w:u w:val="single"/>
+          <w:lang w:val="fr-FR"/>
         </w:rPr>
       </w:pPr>
       <w:r>
@@ -904,6 +905,7 @@
           <w:sz w:val="28"/>
           <w:szCs w:val="28"/>
           <w:u w:val="single"/>
+          <w:lang w:val="fr-FR"/>
         </w:rPr>
         <w:t>src:</w:t>
       </w:r>
@@ -916,6 +918,7 @@
           <w:sz w:val="28"/>
           <w:szCs w:val="28"/>
           <w:u w:val="single"/>
+          <w:lang w:val="fr-FR"/>
         </w:rPr>
       </w:pPr>
       <w:r>
@@ -924,6 +927,7 @@
           <w:sz w:val="28"/>
           <w:szCs w:val="28"/>
           <w:u w:val="single"/>
+          <w:lang w:val="fr-FR"/>
         </w:rPr>
         <w:t>airline container:</w:t>
       </w:r>
@@ -935,13 +939,15 @@
           <w:rFonts w:ascii="Times New Roman" w:hAnsi="Times New Roman" w:cs="Times New Roman"/>
           <w:sz w:val="28"/>
           <w:szCs w:val="28"/>
-        </w:rPr>
-      </w:pPr>
-      <w:r>
-        <w:rPr>
-          <w:rFonts w:ascii="Times New Roman" w:hAnsi="Times New Roman" w:cs="Times New Roman"/>
-          <w:sz w:val="28"/>
-          <w:szCs w:val="28"/>
+          <w:lang w:val="fr-FR"/>
+        </w:rPr>
+      </w:pPr>
+      <w:r>
+        <w:rPr>
+          <w:rFonts w:ascii="Times New Roman" w:hAnsi="Times New Roman" w:cs="Times New Roman"/>
+          <w:sz w:val="28"/>
+          <w:szCs w:val="28"/>
+          <w:lang w:val="fr-FR"/>
         </w:rPr>
         <w:tab/>
         <w:t>Airline.java</w:t>
@@ -955,24 +961,39 @@
           <w:sz w:val="28"/>
           <w:szCs w:val="28"/>
           <w:u w:val="single"/>
-        </w:rPr>
-      </w:pPr>
-      <w:r>
-        <w:rPr>
-          <w:rFonts w:ascii="Times New Roman" w:hAnsi="Times New Roman" w:cs="Times New Roman"/>
-          <w:sz w:val="28"/>
-          <w:szCs w:val="28"/>
+          <w:lang w:val="fr-FR"/>
+        </w:rPr>
+      </w:pPr>
+      <w:r>
+        <w:rPr>
+          <w:rFonts w:ascii="Times New Roman" w:hAnsi="Times New Roman" w:cs="Times New Roman"/>
+          <w:sz w:val="28"/>
+          <w:szCs w:val="28"/>
+          <w:lang w:val="fr-FR"/>
         </w:rPr>
         <w:tab/>
       </w:r>
+      <w:proofErr w:type="spellStart"/>
       <w:r>
         <w:rPr>
           <w:rFonts w:ascii="Times New Roman" w:hAnsi="Times New Roman" w:cs="Times New Roman"/>
           <w:sz w:val="28"/>
           <w:szCs w:val="28"/>
           <w:u w:val="single"/>
-        </w:rPr>
-        <w:t>aircraft container:</w:t>
+          <w:lang w:val="fr-FR"/>
+        </w:rPr>
+        <w:t>aircraft</w:t>
+      </w:r>
+      <w:proofErr w:type="spellEnd"/>
+      <w:r>
+        <w:rPr>
+          <w:rFonts w:ascii="Times New Roman" w:hAnsi="Times New Roman" w:cs="Times New Roman"/>
+          <w:sz w:val="28"/>
+          <w:szCs w:val="28"/>
+          <w:u w:val="single"/>
+          <w:lang w:val="fr-FR"/>
+        </w:rPr>
+        <w:t xml:space="preserve"> container:</w:t>
       </w:r>
     </w:p>
     <w:p>
@@ -982,13 +1003,15 @@
           <w:rFonts w:ascii="Times New Roman" w:hAnsi="Times New Roman" w:cs="Times New Roman"/>
           <w:sz w:val="28"/>
           <w:szCs w:val="28"/>
-        </w:rPr>
-      </w:pPr>
-      <w:r>
-        <w:rPr>
-          <w:rFonts w:ascii="Times New Roman" w:hAnsi="Times New Roman" w:cs="Times New Roman"/>
-          <w:sz w:val="28"/>
-          <w:szCs w:val="28"/>
+          <w:lang w:val="fr-FR"/>
+        </w:rPr>
+      </w:pPr>
+      <w:r>
+        <w:rPr>
+          <w:rFonts w:ascii="Times New Roman" w:hAnsi="Times New Roman" w:cs="Times New Roman"/>
+          <w:sz w:val="28"/>
+          <w:szCs w:val="28"/>
+          <w:lang w:val="fr-FR"/>
         </w:rPr>
         <w:tab/>
       </w:r>
@@ -997,6 +1020,7 @@
           <w:rFonts w:ascii="Times New Roman" w:hAnsi="Times New Roman" w:cs="Times New Roman"/>
           <w:sz w:val="28"/>
           <w:szCs w:val="28"/>
+          <w:lang w:val="fr-FR"/>
         </w:rPr>
         <w:tab/>
         <w:t>Aircraft.java</w:t>
@@ -1010,13 +1034,31 @@
           <w:rFonts w:ascii="Times New Roman" w:hAnsi="Times New Roman" w:cs="Times New Roman"/>
           <w:sz w:val="28"/>
           <w:szCs w:val="28"/>
-        </w:rPr>
-      </w:pPr>
-      <w:r>
-        <w:rPr>
-          <w:rFonts w:ascii="Times New Roman" w:hAnsi="Times New Roman" w:cs="Times New Roman"/>
-        </w:rPr>
-        <w:t>Abstract class, implements AircraftInterface</w:t>
+          <w:lang w:val="fr-FR"/>
+        </w:rPr>
+      </w:pPr>
+      <w:r>
+        <w:rPr>
+          <w:rFonts w:ascii="Times New Roman" w:hAnsi="Times New Roman" w:cs="Times New Roman"/>
+          <w:lang w:val="fr-FR"/>
+        </w:rPr>
+        <w:t xml:space="preserve">Abstract class, </w:t>
+      </w:r>
+      <w:proofErr w:type="spellStart"/>
+      <w:r>
+        <w:rPr>
+          <w:rFonts w:ascii="Times New Roman" w:hAnsi="Times New Roman" w:cs="Times New Roman"/>
+          <w:lang w:val="fr-FR"/>
+        </w:rPr>
+        <w:t>implements</w:t>
+      </w:r>
+      <w:proofErr w:type="spellEnd"/>
+      <w:r>
+        <w:rPr>
+          <w:rFonts w:ascii="Times New Roman" w:hAnsi="Times New Roman" w:cs="Times New Roman"/>
+          <w:lang w:val="fr-FR"/>
+        </w:rPr>
+        <w:t xml:space="preserve"> AircraftInterface</w:t>
       </w:r>
     </w:p>
     <w:p>
@@ -1026,13 +1068,15 @@
           <w:rFonts w:ascii="Times New Roman" w:hAnsi="Times New Roman" w:cs="Times New Roman"/>
           <w:sz w:val="28"/>
           <w:szCs w:val="28"/>
-        </w:rPr>
-      </w:pPr>
-      <w:r>
-        <w:rPr>
-          <w:rFonts w:ascii="Times New Roman" w:hAnsi="Times New Roman" w:cs="Times New Roman"/>
-          <w:sz w:val="28"/>
-          <w:szCs w:val="28"/>
+          <w:lang w:val="fr-FR"/>
+        </w:rPr>
+      </w:pPr>
+      <w:r>
+        <w:rPr>
+          <w:rFonts w:ascii="Times New Roman" w:hAnsi="Times New Roman" w:cs="Times New Roman"/>
+          <w:sz w:val="28"/>
+          <w:szCs w:val="28"/>
+          <w:lang w:val="fr-FR"/>
         </w:rPr>
         <w:tab/>
       </w:r>
@@ -1041,6 +1085,7 @@
           <w:rFonts w:ascii="Times New Roman" w:hAnsi="Times New Roman" w:cs="Times New Roman"/>
           <w:sz w:val="28"/>
           <w:szCs w:val="28"/>
+          <w:lang w:val="fr-FR"/>
         </w:rPr>
         <w:tab/>
         <w:t>PassengerAircraft.java</w:t>
@@ -1052,13 +1097,47 @@
         <w:ind w:left="3600"/>
         <w:rPr>
           <w:rFonts w:ascii="Times New Roman" w:hAnsi="Times New Roman" w:cs="Times New Roman"/>
-        </w:rPr>
-      </w:pPr>
-      <w:r>
-        <w:rPr>
-          <w:rFonts w:ascii="Times New Roman" w:hAnsi="Times New Roman" w:cs="Times New Roman"/>
-        </w:rPr>
-        <w:t>Abstract class, extends Aircraft implements PassengerInterface</w:t>
+          <w:lang w:val="fr-FR"/>
+        </w:rPr>
+      </w:pPr>
+      <w:r>
+        <w:rPr>
+          <w:rFonts w:ascii="Times New Roman" w:hAnsi="Times New Roman" w:cs="Times New Roman"/>
+          <w:lang w:val="fr-FR"/>
+        </w:rPr>
+        <w:t xml:space="preserve">Abstract class, </w:t>
+      </w:r>
+      <w:proofErr w:type="spellStart"/>
+      <w:r>
+        <w:rPr>
+          <w:rFonts w:ascii="Times New Roman" w:hAnsi="Times New Roman" w:cs="Times New Roman"/>
+          <w:lang w:val="fr-FR"/>
+        </w:rPr>
+        <w:t>extends</w:t>
+      </w:r>
+      <w:proofErr w:type="spellEnd"/>
+      <w:r>
+        <w:rPr>
+          <w:rFonts w:ascii="Times New Roman" w:hAnsi="Times New Roman" w:cs="Times New Roman"/>
+          <w:lang w:val="fr-FR"/>
+        </w:rPr>
+        <w:t xml:space="preserve"> Aircraft </w:t>
+      </w:r>
+      <w:proofErr w:type="spellStart"/>
+      <w:r>
+        <w:rPr>
+          <w:rFonts w:ascii="Times New Roman" w:hAnsi="Times New Roman" w:cs="Times New Roman"/>
+          <w:lang w:val="fr-FR"/>
+        </w:rPr>
+        <w:t>implements</w:t>
+      </w:r>
+      <w:proofErr w:type="spellEnd"/>
+      <w:r>
+        <w:rPr>
+          <w:rFonts w:ascii="Times New Roman" w:hAnsi="Times New Roman" w:cs="Times New Roman"/>
+          <w:lang w:val="fr-FR"/>
+        </w:rPr>
+        <w:t xml:space="preserve"> PassengerInterface</w:t>
       </w:r>
     </w:p>
     <w:p>
@@ -1069,13 +1148,15 @@
           <w:sz w:val="28"/>
           <w:szCs w:val="28"/>
           <w:u w:val="single"/>
-        </w:rPr>
-      </w:pPr>
-      <w:r>
-        <w:rPr>
-          <w:rFonts w:ascii="Times New Roman" w:hAnsi="Times New Roman" w:cs="Times New Roman"/>
-          <w:sz w:val="28"/>
-          <w:szCs w:val="28"/>
+          <w:lang w:val="fr-FR"/>
+        </w:rPr>
+      </w:pPr>
+      <w:r>
+        <w:rPr>
+          <w:rFonts w:ascii="Times New Roman" w:hAnsi="Times New Roman" w:cs="Times New Roman"/>
+          <w:sz w:val="28"/>
+          <w:szCs w:val="28"/>
+          <w:lang w:val="fr-FR"/>
         </w:rPr>
         <w:tab/>
       </w:r>
@@ -1084,17 +1165,31 @@
           <w:rFonts w:ascii="Times New Roman" w:hAnsi="Times New Roman" w:cs="Times New Roman"/>
           <w:sz w:val="28"/>
           <w:szCs w:val="28"/>
+          <w:lang w:val="fr-FR"/>
         </w:rPr>
         <w:tab/>
       </w:r>
+      <w:proofErr w:type="spellStart"/>
       <w:r>
         <w:rPr>
           <w:rFonts w:ascii="Times New Roman" w:hAnsi="Times New Roman" w:cs="Times New Roman"/>
           <w:sz w:val="28"/>
           <w:szCs w:val="28"/>
           <w:u w:val="single"/>
-        </w:rPr>
-        <w:t>concrete container:</w:t>
+          <w:lang w:val="fr-FR"/>
+        </w:rPr>
+        <w:t>concrete</w:t>
+      </w:r>
+      <w:proofErr w:type="spellEnd"/>
+      <w:r>
+        <w:rPr>
+          <w:rFonts w:ascii="Times New Roman" w:hAnsi="Times New Roman" w:cs="Times New Roman"/>
+          <w:sz w:val="28"/>
+          <w:szCs w:val="28"/>
+          <w:u w:val="single"/>
+          <w:lang w:val="fr-FR"/>
+        </w:rPr>
+        <w:t xml:space="preserve"> container:</w:t>
       </w:r>
     </w:p>
     <w:p>
@@ -1104,13 +1199,15 @@
           <w:rFonts w:ascii="Times New Roman" w:hAnsi="Times New Roman" w:cs="Times New Roman"/>
           <w:sz w:val="28"/>
           <w:szCs w:val="28"/>
-        </w:rPr>
-      </w:pPr>
-      <w:r>
-        <w:rPr>
-          <w:rFonts w:ascii="Times New Roman" w:hAnsi="Times New Roman" w:cs="Times New Roman"/>
-          <w:sz w:val="28"/>
-          <w:szCs w:val="28"/>
+          <w:lang w:val="fr-FR"/>
+        </w:rPr>
+      </w:pPr>
+      <w:r>
+        <w:rPr>
+          <w:rFonts w:ascii="Times New Roman" w:hAnsi="Times New Roman" w:cs="Times New Roman"/>
+          <w:sz w:val="28"/>
+          <w:szCs w:val="28"/>
+          <w:lang w:val="fr-FR"/>
         </w:rPr>
         <w:tab/>
       </w:r>
@@ -1119,6 +1216,7 @@
           <w:rFonts w:ascii="Times New Roman" w:hAnsi="Times New Roman" w:cs="Times New Roman"/>
           <w:sz w:val="28"/>
           <w:szCs w:val="28"/>
+          <w:lang w:val="fr-FR"/>
         </w:rPr>
         <w:tab/>
       </w:r>
@@ -1127,6 +1225,7 @@
           <w:rFonts w:ascii="Times New Roman" w:hAnsi="Times New Roman" w:cs="Times New Roman"/>
           <w:sz w:val="28"/>
           <w:szCs w:val="28"/>
+          <w:lang w:val="fr-FR"/>
         </w:rPr>
         <w:tab/>
         <w:t>JetPassengerAircraft.java</w:t>
@@ -1138,14 +1237,31 @@
         <w:ind w:left="3600"/>
         <w:rPr>
           <w:rFonts w:ascii="Times New Roman" w:hAnsi="Times New Roman" w:cs="Times New Roman"/>
-        </w:rPr>
-      </w:pPr>
-      <w:r>
-        <w:rPr>
-          <w:rFonts w:ascii="Times New Roman" w:hAnsi="Times New Roman" w:cs="Times New Roman"/>
+          <w:lang w:val="fr-FR"/>
+        </w:rPr>
+      </w:pPr>
+      <w:r>
+        <w:rPr>
+          <w:rFonts w:ascii="Times New Roman" w:hAnsi="Times New Roman" w:cs="Times New Roman"/>
+          <w:lang w:val="fr-FR"/>
         </w:rPr>
         <w:tab/>
-        <w:t>Extends PassengerAircraft</w:t>
+      </w:r>
+      <w:proofErr w:type="spellStart"/>
+      <w:r>
+        <w:rPr>
+          <w:rFonts w:ascii="Times New Roman" w:hAnsi="Times New Roman" w:cs="Times New Roman"/>
+          <w:lang w:val="fr-FR"/>
+        </w:rPr>
+        <w:t>Extends</w:t>
+      </w:r>
+      <w:proofErr w:type="spellEnd"/>
+      <w:r>
+        <w:rPr>
+          <w:rFonts w:ascii="Times New Roman" w:hAnsi="Times New Roman" w:cs="Times New Roman"/>
+          <w:lang w:val="fr-FR"/>
+        </w:rPr>
+        <w:t xml:space="preserve"> PassengerAircraft</w:t>
       </w:r>
     </w:p>
     <w:p>
@@ -1155,13 +1271,15 @@
           <w:rFonts w:ascii="Times New Roman" w:hAnsi="Times New Roman" w:cs="Times New Roman"/>
           <w:sz w:val="28"/>
           <w:szCs w:val="28"/>
-        </w:rPr>
-      </w:pPr>
-      <w:r>
-        <w:rPr>
-          <w:rFonts w:ascii="Times New Roman" w:hAnsi="Times New Roman" w:cs="Times New Roman"/>
-          <w:sz w:val="28"/>
-          <w:szCs w:val="28"/>
+          <w:lang w:val="fr-FR"/>
+        </w:rPr>
+      </w:pPr>
+      <w:r>
+        <w:rPr>
+          <w:rFonts w:ascii="Times New Roman" w:hAnsi="Times New Roman" w:cs="Times New Roman"/>
+          <w:sz w:val="28"/>
+          <w:szCs w:val="28"/>
+          <w:lang w:val="fr-FR"/>
         </w:rPr>
         <w:tab/>
       </w:r>
@@ -1170,6 +1288,7 @@
           <w:rFonts w:ascii="Times New Roman" w:hAnsi="Times New Roman" w:cs="Times New Roman"/>
           <w:sz w:val="28"/>
           <w:szCs w:val="28"/>
+          <w:lang w:val="fr-FR"/>
         </w:rPr>
         <w:tab/>
       </w:r>
@@ -1178,6 +1297,7 @@
           <w:rFonts w:ascii="Times New Roman" w:hAnsi="Times New Roman" w:cs="Times New Roman"/>
           <w:sz w:val="28"/>
           <w:szCs w:val="28"/>
+          <w:lang w:val="fr-FR"/>
         </w:rPr>
         <w:tab/>
         <w:t>RapidPassengerAircraft.java</w:t>
@@ -1190,13 +1310,24 @@
           <w:rFonts w:ascii="Times New Roman" w:hAnsi="Times New Roman" w:cs="Times New Roman"/>
           <w:sz w:val="28"/>
           <w:szCs w:val="28"/>
-        </w:rPr>
-      </w:pPr>
-      <w:r>
-        <w:rPr>
-          <w:rFonts w:ascii="Times New Roman" w:hAnsi="Times New Roman" w:cs="Times New Roman"/>
-        </w:rPr>
-        <w:t>Extends PassengerAircraft</w:t>
+          <w:lang w:val="fr-FR"/>
+        </w:rPr>
+      </w:pPr>
+      <w:proofErr w:type="spellStart"/>
+      <w:r>
+        <w:rPr>
+          <w:rFonts w:ascii="Times New Roman" w:hAnsi="Times New Roman" w:cs="Times New Roman"/>
+          <w:lang w:val="fr-FR"/>
+        </w:rPr>
+        <w:t>Extends</w:t>
+      </w:r>
+      <w:proofErr w:type="spellEnd"/>
+      <w:r>
+        <w:rPr>
+          <w:rFonts w:ascii="Times New Roman" w:hAnsi="Times New Roman" w:cs="Times New Roman"/>
+          <w:lang w:val="fr-FR"/>
+        </w:rPr>
+        <w:t xml:space="preserve"> PassengerAircraft</w:t>
       </w:r>
     </w:p>
     <w:p>
@@ -1206,13 +1337,15 @@
           <w:rFonts w:ascii="Times New Roman" w:hAnsi="Times New Roman" w:cs="Times New Roman"/>
           <w:sz w:val="28"/>
           <w:szCs w:val="28"/>
-        </w:rPr>
-      </w:pPr>
-      <w:r>
-        <w:rPr>
-          <w:rFonts w:ascii="Times New Roman" w:hAnsi="Times New Roman" w:cs="Times New Roman"/>
-          <w:sz w:val="28"/>
-          <w:szCs w:val="28"/>
+          <w:lang w:val="fr-FR"/>
+        </w:rPr>
+      </w:pPr>
+      <w:r>
+        <w:rPr>
+          <w:rFonts w:ascii="Times New Roman" w:hAnsi="Times New Roman" w:cs="Times New Roman"/>
+          <w:sz w:val="28"/>
+          <w:szCs w:val="28"/>
+          <w:lang w:val="fr-FR"/>
         </w:rPr>
         <w:tab/>
       </w:r>
@@ -1221,6 +1354,7 @@
           <w:rFonts w:ascii="Times New Roman" w:hAnsi="Times New Roman" w:cs="Times New Roman"/>
           <w:sz w:val="28"/>
           <w:szCs w:val="28"/>
+          <w:lang w:val="fr-FR"/>
         </w:rPr>
         <w:tab/>
       </w:r>
@@ -1229,6 +1363,7 @@
           <w:rFonts w:ascii="Times New Roman" w:hAnsi="Times New Roman" w:cs="Times New Roman"/>
           <w:sz w:val="28"/>
           <w:szCs w:val="28"/>
+          <w:lang w:val="fr-FR"/>
         </w:rPr>
         <w:tab/>
         <w:t>WidebodyPassengerAircraft.java</w:t>
@@ -1241,13 +1376,15 @@
           <w:rFonts w:ascii="Times New Roman" w:hAnsi="Times New Roman" w:cs="Times New Roman"/>
           <w:sz w:val="28"/>
           <w:szCs w:val="28"/>
-        </w:rPr>
-      </w:pPr>
-      <w:r>
-        <w:rPr>
-          <w:rFonts w:ascii="Times New Roman" w:hAnsi="Times New Roman" w:cs="Times New Roman"/>
-          <w:sz w:val="28"/>
-          <w:szCs w:val="28"/>
+          <w:lang w:val="fr-FR"/>
+        </w:rPr>
+      </w:pPr>
+      <w:r>
+        <w:rPr>
+          <w:rFonts w:ascii="Times New Roman" w:hAnsi="Times New Roman" w:cs="Times New Roman"/>
+          <w:sz w:val="28"/>
+          <w:szCs w:val="28"/>
+          <w:lang w:val="fr-FR"/>
         </w:rPr>
         <w:tab/>
       </w:r>
@@ -1256,6 +1393,7 @@
           <w:rFonts w:ascii="Times New Roman" w:hAnsi="Times New Roman" w:cs="Times New Roman"/>
           <w:sz w:val="28"/>
           <w:szCs w:val="28"/>
+          <w:lang w:val="fr-FR"/>
         </w:rPr>
         <w:tab/>
       </w:r>
@@ -1264,6 +1402,7 @@
           <w:rFonts w:ascii="Times New Roman" w:hAnsi="Times New Roman" w:cs="Times New Roman"/>
           <w:sz w:val="28"/>
           <w:szCs w:val="28"/>
+          <w:lang w:val="fr-FR"/>
         </w:rPr>
         <w:tab/>
       </w:r>
@@ -1272,14 +1411,25 @@
           <w:rFonts w:ascii="Times New Roman" w:hAnsi="Times New Roman" w:cs="Times New Roman"/>
           <w:sz w:val="28"/>
           <w:szCs w:val="28"/>
+          <w:lang w:val="fr-FR"/>
         </w:rPr>
         <w:tab/>
       </w:r>
-      <w:r>
-        <w:rPr>
-          <w:rFonts w:ascii="Times New Roman" w:hAnsi="Times New Roman" w:cs="Times New Roman"/>
-        </w:rPr>
-        <w:t>Extends PassengerAircraft</w:t>
+      <w:proofErr w:type="spellStart"/>
+      <w:r>
+        <w:rPr>
+          <w:rFonts w:ascii="Times New Roman" w:hAnsi="Times New Roman" w:cs="Times New Roman"/>
+          <w:lang w:val="fr-FR"/>
+        </w:rPr>
+        <w:t>Extends</w:t>
+      </w:r>
+      <w:proofErr w:type="spellEnd"/>
+      <w:r>
+        <w:rPr>
+          <w:rFonts w:ascii="Times New Roman" w:hAnsi="Times New Roman" w:cs="Times New Roman"/>
+          <w:lang w:val="fr-FR"/>
+        </w:rPr>
+        <w:t xml:space="preserve"> PassengerAircraft</w:t>
       </w:r>
     </w:p>
     <w:p>
@@ -1289,13 +1439,15 @@
           <w:rFonts w:ascii="Times New Roman" w:hAnsi="Times New Roman" w:cs="Times New Roman"/>
           <w:sz w:val="28"/>
           <w:szCs w:val="28"/>
-        </w:rPr>
-      </w:pPr>
-      <w:r>
-        <w:rPr>
-          <w:rFonts w:ascii="Times New Roman" w:hAnsi="Times New Roman" w:cs="Times New Roman"/>
-          <w:sz w:val="28"/>
-          <w:szCs w:val="28"/>
+          <w:lang w:val="fr-FR"/>
+        </w:rPr>
+      </w:pPr>
+      <w:r>
+        <w:rPr>
+          <w:rFonts w:ascii="Times New Roman" w:hAnsi="Times New Roman" w:cs="Times New Roman"/>
+          <w:sz w:val="28"/>
+          <w:szCs w:val="28"/>
+          <w:lang w:val="fr-FR"/>
         </w:rPr>
         <w:t>PropPassengerAircraft.java</w:t>
       </w:r>
@@ -1307,13 +1459,24 @@
           <w:rFonts w:ascii="Times New Roman" w:hAnsi="Times New Roman" w:cs="Times New Roman"/>
           <w:sz w:val="28"/>
           <w:szCs w:val="28"/>
-        </w:rPr>
-      </w:pPr>
-      <w:r>
-        <w:rPr>
-          <w:rFonts w:ascii="Times New Roman" w:hAnsi="Times New Roman" w:cs="Times New Roman"/>
-        </w:rPr>
-        <w:t>Extends PassengerAircraft</w:t>
+          <w:lang w:val="fr-FR"/>
+        </w:rPr>
+      </w:pPr>
+      <w:proofErr w:type="spellStart"/>
+      <w:r>
+        <w:rPr>
+          <w:rFonts w:ascii="Times New Roman" w:hAnsi="Times New Roman" w:cs="Times New Roman"/>
+          <w:lang w:val="fr-FR"/>
+        </w:rPr>
+        <w:t>Extends</w:t>
+      </w:r>
+      <w:proofErr w:type="spellEnd"/>
+      <w:r>
+        <w:rPr>
+          <w:rFonts w:ascii="Times New Roman" w:hAnsi="Times New Roman" w:cs="Times New Roman"/>
+          <w:lang w:val="fr-FR"/>
+        </w:rPr>
+        <w:t xml:space="preserve"> PassengerAircraft</w:t>
       </w:r>
     </w:p>
     <w:p>
@@ -1324,6 +1487,7 @@
           <w:sz w:val="28"/>
           <w:szCs w:val="28"/>
           <w:u w:val="single"/>
+          <w:lang w:val="fr-FR"/>
         </w:rPr>
       </w:pPr>
       <w:r>
@@ -1332,6 +1496,7 @@
           <w:sz w:val="28"/>
           <w:szCs w:val="28"/>
           <w:u w:val="single"/>
+          <w:lang w:val="fr-FR"/>
         </w:rPr>
         <w:t>airport container:</w:t>
       </w:r>
@@ -1343,13 +1508,15 @@
           <w:rFonts w:ascii="Times New Roman" w:hAnsi="Times New Roman" w:cs="Times New Roman"/>
           <w:sz w:val="28"/>
           <w:szCs w:val="28"/>
-        </w:rPr>
-      </w:pPr>
-      <w:r>
-        <w:rPr>
-          <w:rFonts w:ascii="Times New Roman" w:hAnsi="Times New Roman" w:cs="Times New Roman"/>
-          <w:sz w:val="28"/>
-          <w:szCs w:val="28"/>
+          <w:lang w:val="fr-FR"/>
+        </w:rPr>
+      </w:pPr>
+      <w:r>
+        <w:rPr>
+          <w:rFonts w:ascii="Times New Roman" w:hAnsi="Times New Roman" w:cs="Times New Roman"/>
+          <w:sz w:val="28"/>
+          <w:szCs w:val="28"/>
+          <w:lang w:val="fr-FR"/>
         </w:rPr>
         <w:tab/>
         <w:t>Airport.java</w:t>
@@ -1367,6 +1534,7 @@
           <w:rFonts w:ascii="Times New Roman" w:hAnsi="Times New Roman" w:cs="Times New Roman"/>
           <w:sz w:val="28"/>
           <w:szCs w:val="28"/>
+          <w:lang w:val="fr-FR"/>
         </w:rPr>
         <w:tab/>
       </w:r>
@@ -1375,6 +1543,7 @@
           <w:rFonts w:ascii="Times New Roman" w:hAnsi="Times New Roman" w:cs="Times New Roman"/>
           <w:sz w:val="28"/>
           <w:szCs w:val="28"/>
+          <w:lang w:val="fr-FR"/>
         </w:rPr>
         <w:tab/>
       </w:r>
@@ -1441,6 +1610,7 @@
           <w:rFonts w:ascii="Times New Roman" w:hAnsi="Times New Roman" w:cs="Times New Roman"/>
           <w:sz w:val="28"/>
           <w:szCs w:val="28"/>
+          <w:lang w:val="fr-FR"/>
         </w:rPr>
       </w:pPr>
       <w:r>
@@ -1450,6 +1620,14 @@
           <w:szCs w:val="28"/>
         </w:rPr>
         <w:tab/>
+      </w:r>
+      <w:r>
+        <w:rPr>
+          <w:rFonts w:ascii="Times New Roman" w:hAnsi="Times New Roman" w:cs="Times New Roman"/>
+          <w:sz w:val="28"/>
+          <w:szCs w:val="28"/>
+          <w:lang w:val="fr-FR"/>
+        </w:rPr>
         <w:t>MajorAirport.java</w:t>
       </w:r>
     </w:p>
@@ -1460,13 +1638,24 @@
           <w:rFonts w:ascii="Times New Roman" w:hAnsi="Times New Roman" w:cs="Times New Roman"/>
           <w:sz w:val="28"/>
           <w:szCs w:val="28"/>
-        </w:rPr>
-      </w:pPr>
-      <w:r>
-        <w:rPr>
-          <w:rFonts w:ascii="Times New Roman" w:hAnsi="Times New Roman" w:cs="Times New Roman"/>
-        </w:rPr>
-        <w:t>Extends Airport</w:t>
+          <w:lang w:val="fr-FR"/>
+        </w:rPr>
+      </w:pPr>
+      <w:proofErr w:type="spellStart"/>
+      <w:r>
+        <w:rPr>
+          <w:rFonts w:ascii="Times New Roman" w:hAnsi="Times New Roman" w:cs="Times New Roman"/>
+          <w:lang w:val="fr-FR"/>
+        </w:rPr>
+        <w:t>Extends</w:t>
+      </w:r>
+      <w:proofErr w:type="spellEnd"/>
+      <w:r>
+        <w:rPr>
+          <w:rFonts w:ascii="Times New Roman" w:hAnsi="Times New Roman" w:cs="Times New Roman"/>
+          <w:lang w:val="fr-FR"/>
+        </w:rPr>
+        <w:t xml:space="preserve"> Airport</w:t>
       </w:r>
     </w:p>
     <w:p>
@@ -1476,13 +1665,15 @@
           <w:rFonts w:ascii="Times New Roman" w:hAnsi="Times New Roman" w:cs="Times New Roman"/>
           <w:sz w:val="28"/>
           <w:szCs w:val="28"/>
-        </w:rPr>
-      </w:pPr>
-      <w:r>
-        <w:rPr>
-          <w:rFonts w:ascii="Times New Roman" w:hAnsi="Times New Roman" w:cs="Times New Roman"/>
-          <w:sz w:val="28"/>
-          <w:szCs w:val="28"/>
+          <w:lang w:val="fr-FR"/>
+        </w:rPr>
+      </w:pPr>
+      <w:r>
+        <w:rPr>
+          <w:rFonts w:ascii="Times New Roman" w:hAnsi="Times New Roman" w:cs="Times New Roman"/>
+          <w:sz w:val="28"/>
+          <w:szCs w:val="28"/>
+          <w:lang w:val="fr-FR"/>
         </w:rPr>
         <w:tab/>
         <w:t>RegionalAirport.java</w:t>
@@ -1495,13 +1686,24 @@
           <w:rFonts w:ascii="Times New Roman" w:hAnsi="Times New Roman" w:cs="Times New Roman"/>
           <w:sz w:val="28"/>
           <w:szCs w:val="28"/>
-        </w:rPr>
-      </w:pPr>
-      <w:r>
-        <w:rPr>
-          <w:rFonts w:ascii="Times New Roman" w:hAnsi="Times New Roman" w:cs="Times New Roman"/>
-        </w:rPr>
-        <w:t>Extends Airport</w:t>
+          <w:lang w:val="fr-FR"/>
+        </w:rPr>
+      </w:pPr>
+      <w:proofErr w:type="spellStart"/>
+      <w:r>
+        <w:rPr>
+          <w:rFonts w:ascii="Times New Roman" w:hAnsi="Times New Roman" w:cs="Times New Roman"/>
+          <w:lang w:val="fr-FR"/>
+        </w:rPr>
+        <w:t>Extends</w:t>
+      </w:r>
+      <w:proofErr w:type="spellEnd"/>
+      <w:r>
+        <w:rPr>
+          <w:rFonts w:ascii="Times New Roman" w:hAnsi="Times New Roman" w:cs="Times New Roman"/>
+          <w:lang w:val="fr-FR"/>
+        </w:rPr>
+        <w:t xml:space="preserve"> Airport</w:t>
       </w:r>
     </w:p>
     <w:p>
@@ -1512,6 +1714,7 @@
           <w:sz w:val="28"/>
           <w:szCs w:val="28"/>
           <w:u w:val="single"/>
+          <w:lang w:val="fr-FR"/>
         </w:rPr>
       </w:pPr>
       <w:r>
@@ -1520,6 +1723,7 @@
           <w:sz w:val="28"/>
           <w:szCs w:val="28"/>
           <w:u w:val="single"/>
+          <w:lang w:val="fr-FR"/>
         </w:rPr>
         <w:t>passenger container:</w:t>
       </w:r>
@@ -1531,13 +1735,15 @@
           <w:rFonts w:ascii="Times New Roman" w:hAnsi="Times New Roman" w:cs="Times New Roman"/>
           <w:sz w:val="28"/>
           <w:szCs w:val="28"/>
-        </w:rPr>
-      </w:pPr>
-      <w:r>
-        <w:rPr>
-          <w:rFonts w:ascii="Times New Roman" w:hAnsi="Times New Roman" w:cs="Times New Roman"/>
-          <w:sz w:val="28"/>
-          <w:szCs w:val="28"/>
+          <w:lang w:val="fr-FR"/>
+        </w:rPr>
+      </w:pPr>
+      <w:r>
+        <w:rPr>
+          <w:rFonts w:ascii="Times New Roman" w:hAnsi="Times New Roman" w:cs="Times New Roman"/>
+          <w:sz w:val="28"/>
+          <w:szCs w:val="28"/>
+          <w:lang w:val="fr-FR"/>
         </w:rPr>
         <w:tab/>
         <w:t>Passenger.java</w:t>
@@ -1548,13 +1754,15 @@
         <w:ind w:left="1440"/>
         <w:rPr>
           <w:rFonts w:ascii="Times New Roman" w:hAnsi="Times New Roman" w:cs="Times New Roman"/>
-        </w:rPr>
-      </w:pPr>
-      <w:r>
-        <w:rPr>
-          <w:rFonts w:ascii="Times New Roman" w:hAnsi="Times New Roman" w:cs="Times New Roman"/>
-          <w:sz w:val="28"/>
-          <w:szCs w:val="28"/>
+          <w:lang w:val="fr-FR"/>
+        </w:rPr>
+      </w:pPr>
+      <w:r>
+        <w:rPr>
+          <w:rFonts w:ascii="Times New Roman" w:hAnsi="Times New Roman" w:cs="Times New Roman"/>
+          <w:sz w:val="28"/>
+          <w:szCs w:val="28"/>
+          <w:lang w:val="fr-FR"/>
         </w:rPr>
         <w:tab/>
       </w:r>
@@ -1563,12 +1771,14 @@
           <w:rFonts w:ascii="Times New Roman" w:hAnsi="Times New Roman" w:cs="Times New Roman"/>
           <w:sz w:val="28"/>
           <w:szCs w:val="28"/>
+          <w:lang w:val="fr-FR"/>
         </w:rPr>
         <w:tab/>
       </w:r>
       <w:r>
         <w:rPr>
           <w:rFonts w:ascii="Times New Roman" w:hAnsi="Times New Roman" w:cs="Times New Roman"/>
+          <w:lang w:val="fr-FR"/>
         </w:rPr>
         <w:t>Abstract class</w:t>
       </w:r>
@@ -1580,13 +1790,15 @@
           <w:rFonts w:ascii="Times New Roman" w:hAnsi="Times New Roman" w:cs="Times New Roman"/>
           <w:sz w:val="28"/>
           <w:szCs w:val="28"/>
-        </w:rPr>
-      </w:pPr>
-      <w:r>
-        <w:rPr>
-          <w:rFonts w:ascii="Times New Roman" w:hAnsi="Times New Roman" w:cs="Times New Roman"/>
-          <w:sz w:val="28"/>
-          <w:szCs w:val="28"/>
+          <w:lang w:val="fr-FR"/>
+        </w:rPr>
+      </w:pPr>
+      <w:r>
+        <w:rPr>
+          <w:rFonts w:ascii="Times New Roman" w:hAnsi="Times New Roman" w:cs="Times New Roman"/>
+          <w:sz w:val="28"/>
+          <w:szCs w:val="28"/>
+          <w:lang w:val="fr-FR"/>
         </w:rPr>
         <w:lastRenderedPageBreak/>
         <w:tab/>
@@ -1598,20 +1810,38 @@
         <w:ind w:left="1440"/>
         <w:rPr>
           <w:rFonts w:ascii="Times New Roman" w:hAnsi="Times New Roman" w:cs="Times New Roman"/>
-        </w:rPr>
-      </w:pPr>
-      <w:r>
-        <w:rPr>
-          <w:rFonts w:ascii="Times New Roman" w:hAnsi="Times New Roman" w:cs="Times New Roman"/>
+          <w:lang w:val="fr-FR"/>
+        </w:rPr>
+      </w:pPr>
+      <w:r>
+        <w:rPr>
+          <w:rFonts w:ascii="Times New Roman" w:hAnsi="Times New Roman" w:cs="Times New Roman"/>
+          <w:lang w:val="fr-FR"/>
         </w:rPr>
         <w:tab/>
       </w:r>
       <w:r>
         <w:rPr>
           <w:rFonts w:ascii="Times New Roman" w:hAnsi="Times New Roman" w:cs="Times New Roman"/>
+          <w:lang w:val="fr-FR"/>
         </w:rPr>
         <w:tab/>
-        <w:t>Extends Passenger</w:t>
+      </w:r>
+      <w:proofErr w:type="spellStart"/>
+      <w:r>
+        <w:rPr>
+          <w:rFonts w:ascii="Times New Roman" w:hAnsi="Times New Roman" w:cs="Times New Roman"/>
+          <w:lang w:val="fr-FR"/>
+        </w:rPr>
+        <w:t>Extends</w:t>
+      </w:r>
+      <w:proofErr w:type="spellEnd"/>
+      <w:r>
+        <w:rPr>
+          <w:rFonts w:ascii="Times New Roman" w:hAnsi="Times New Roman" w:cs="Times New Roman"/>
+          <w:lang w:val="fr-FR"/>
+        </w:rPr>
+        <w:t xml:space="preserve"> Passenger</w:t>
       </w:r>
     </w:p>
     <w:p>
@@ -1621,13 +1851,15 @@
           <w:rFonts w:ascii="Times New Roman" w:hAnsi="Times New Roman" w:cs="Times New Roman"/>
           <w:sz w:val="28"/>
           <w:szCs w:val="28"/>
-        </w:rPr>
-      </w:pPr>
-      <w:r>
-        <w:rPr>
-          <w:rFonts w:ascii="Times New Roman" w:hAnsi="Times New Roman" w:cs="Times New Roman"/>
-          <w:sz w:val="28"/>
-          <w:szCs w:val="28"/>
+          <w:lang w:val="fr-FR"/>
+        </w:rPr>
+      </w:pPr>
+      <w:r>
+        <w:rPr>
+          <w:rFonts w:ascii="Times New Roman" w:hAnsi="Times New Roman" w:cs="Times New Roman"/>
+          <w:sz w:val="28"/>
+          <w:szCs w:val="28"/>
+          <w:lang w:val="fr-FR"/>
         </w:rPr>
         <w:t>BusinessPassenger.java</w:t>
       </w:r>
@@ -1637,20 +1869,38 @@
         <w:ind w:left="1440"/>
         <w:rPr>
           <w:rFonts w:ascii="Times New Roman" w:hAnsi="Times New Roman" w:cs="Times New Roman"/>
-        </w:rPr>
-      </w:pPr>
-      <w:r>
-        <w:rPr>
-          <w:rFonts w:ascii="Times New Roman" w:hAnsi="Times New Roman" w:cs="Times New Roman"/>
+          <w:lang w:val="fr-FR"/>
+        </w:rPr>
+      </w:pPr>
+      <w:r>
+        <w:rPr>
+          <w:rFonts w:ascii="Times New Roman" w:hAnsi="Times New Roman" w:cs="Times New Roman"/>
+          <w:lang w:val="fr-FR"/>
         </w:rPr>
         <w:tab/>
       </w:r>
       <w:r>
         <w:rPr>
           <w:rFonts w:ascii="Times New Roman" w:hAnsi="Times New Roman" w:cs="Times New Roman"/>
+          <w:lang w:val="fr-FR"/>
         </w:rPr>
         <w:tab/>
-        <w:t>Extends Passenger</w:t>
+      </w:r>
+      <w:proofErr w:type="spellStart"/>
+      <w:r>
+        <w:rPr>
+          <w:rFonts w:ascii="Times New Roman" w:hAnsi="Times New Roman" w:cs="Times New Roman"/>
+          <w:lang w:val="fr-FR"/>
+        </w:rPr>
+        <w:t>Extends</w:t>
+      </w:r>
+      <w:proofErr w:type="spellEnd"/>
+      <w:r>
+        <w:rPr>
+          <w:rFonts w:ascii="Times New Roman" w:hAnsi="Times New Roman" w:cs="Times New Roman"/>
+          <w:lang w:val="fr-FR"/>
+        </w:rPr>
+        <w:t xml:space="preserve"> Passenger</w:t>
       </w:r>
     </w:p>
     <w:p>
@@ -1660,13 +1910,15 @@
           <w:rFonts w:ascii="Times New Roman" w:hAnsi="Times New Roman" w:cs="Times New Roman"/>
           <w:sz w:val="28"/>
           <w:szCs w:val="28"/>
-        </w:rPr>
-      </w:pPr>
-      <w:r>
-        <w:rPr>
-          <w:rFonts w:ascii="Times New Roman" w:hAnsi="Times New Roman" w:cs="Times New Roman"/>
-          <w:sz w:val="28"/>
-          <w:szCs w:val="28"/>
+          <w:lang w:val="fr-FR"/>
+        </w:rPr>
+      </w:pPr>
+      <w:r>
+        <w:rPr>
+          <w:rFonts w:ascii="Times New Roman" w:hAnsi="Times New Roman" w:cs="Times New Roman"/>
+          <w:sz w:val="28"/>
+          <w:szCs w:val="28"/>
+          <w:lang w:val="fr-FR"/>
         </w:rPr>
         <w:t>FirstClassPassenger.java</w:t>
       </w:r>
@@ -1676,20 +1928,38 @@
         <w:ind w:left="1440"/>
         <w:rPr>
           <w:rFonts w:ascii="Times New Roman" w:hAnsi="Times New Roman" w:cs="Times New Roman"/>
-        </w:rPr>
-      </w:pPr>
-      <w:r>
-        <w:rPr>
-          <w:rFonts w:ascii="Times New Roman" w:hAnsi="Times New Roman" w:cs="Times New Roman"/>
+          <w:lang w:val="fr-FR"/>
+        </w:rPr>
+      </w:pPr>
+      <w:r>
+        <w:rPr>
+          <w:rFonts w:ascii="Times New Roman" w:hAnsi="Times New Roman" w:cs="Times New Roman"/>
+          <w:lang w:val="fr-FR"/>
         </w:rPr>
         <w:tab/>
       </w:r>
       <w:r>
         <w:rPr>
           <w:rFonts w:ascii="Times New Roman" w:hAnsi="Times New Roman" w:cs="Times New Roman"/>
+          <w:lang w:val="fr-FR"/>
         </w:rPr>
         <w:tab/>
-        <w:t>Extends Passenger</w:t>
+      </w:r>
+      <w:proofErr w:type="spellStart"/>
+      <w:r>
+        <w:rPr>
+          <w:rFonts w:ascii="Times New Roman" w:hAnsi="Times New Roman" w:cs="Times New Roman"/>
+          <w:lang w:val="fr-FR"/>
+        </w:rPr>
+        <w:t>Extends</w:t>
+      </w:r>
+      <w:proofErr w:type="spellEnd"/>
+      <w:r>
+        <w:rPr>
+          <w:rFonts w:ascii="Times New Roman" w:hAnsi="Times New Roman" w:cs="Times New Roman"/>
+          <w:lang w:val="fr-FR"/>
+        </w:rPr>
+        <w:t xml:space="preserve"> Passenger</w:t>
       </w:r>
     </w:p>
     <w:p>
@@ -1699,13 +1969,15 @@
           <w:rFonts w:ascii="Times New Roman" w:hAnsi="Times New Roman" w:cs="Times New Roman"/>
           <w:sz w:val="28"/>
           <w:szCs w:val="28"/>
-        </w:rPr>
-      </w:pPr>
-      <w:r>
-        <w:rPr>
-          <w:rFonts w:ascii="Times New Roman" w:hAnsi="Times New Roman" w:cs="Times New Roman"/>
-          <w:sz w:val="28"/>
-          <w:szCs w:val="28"/>
+          <w:lang w:val="fr-FR"/>
+        </w:rPr>
+      </w:pPr>
+      <w:r>
+        <w:rPr>
+          <w:rFonts w:ascii="Times New Roman" w:hAnsi="Times New Roman" w:cs="Times New Roman"/>
+          <w:sz w:val="28"/>
+          <w:szCs w:val="28"/>
+          <w:lang w:val="fr-FR"/>
         </w:rPr>
         <w:t>LuxuryPassenger.java</w:t>
       </w:r>
@@ -1715,26 +1987,45 @@
         <w:ind w:left="1440"/>
         <w:rPr>
           <w:rFonts w:ascii="Times New Roman" w:hAnsi="Times New Roman" w:cs="Times New Roman"/>
-        </w:rPr>
-      </w:pPr>
-      <w:r>
-        <w:rPr>
-          <w:rFonts w:ascii="Times New Roman" w:hAnsi="Times New Roman" w:cs="Times New Roman"/>
+          <w:lang w:val="fr-FR"/>
+        </w:rPr>
+      </w:pPr>
+      <w:r>
+        <w:rPr>
+          <w:rFonts w:ascii="Times New Roman" w:hAnsi="Times New Roman" w:cs="Times New Roman"/>
+          <w:lang w:val="fr-FR"/>
         </w:rPr>
         <w:tab/>
       </w:r>
       <w:r>
         <w:rPr>
           <w:rFonts w:ascii="Times New Roman" w:hAnsi="Times New Roman" w:cs="Times New Roman"/>
+          <w:lang w:val="fr-FR"/>
         </w:rPr>
         <w:tab/>
-        <w:t>Extends Passenger</w:t>
-      </w:r>
-      <w:r>
-        <w:rPr>
-          <w:rFonts w:ascii="Times New Roman" w:hAnsi="Times New Roman" w:cs="Times New Roman"/>
-          <w:sz w:val="28"/>
-          <w:szCs w:val="28"/>
+      </w:r>
+      <w:proofErr w:type="spellStart"/>
+      <w:r>
+        <w:rPr>
+          <w:rFonts w:ascii="Times New Roman" w:hAnsi="Times New Roman" w:cs="Times New Roman"/>
+          <w:lang w:val="fr-FR"/>
+        </w:rPr>
+        <w:t>Extends</w:t>
+      </w:r>
+      <w:proofErr w:type="spellEnd"/>
+      <w:r>
+        <w:rPr>
+          <w:rFonts w:ascii="Times New Roman" w:hAnsi="Times New Roman" w:cs="Times New Roman"/>
+          <w:lang w:val="fr-FR"/>
+        </w:rPr>
+        <w:t xml:space="preserve"> Passenger</w:t>
+      </w:r>
+      <w:r>
+        <w:rPr>
+          <w:rFonts w:ascii="Times New Roman" w:hAnsi="Times New Roman" w:cs="Times New Roman"/>
+          <w:sz w:val="28"/>
+          <w:szCs w:val="28"/>
+          <w:lang w:val="fr-FR"/>
         </w:rPr>
         <w:tab/>
       </w:r>
@@ -1747,6 +2038,7 @@
           <w:sz w:val="28"/>
           <w:szCs w:val="28"/>
           <w:u w:val="single"/>
+          <w:lang w:val="fr-FR"/>
         </w:rPr>
       </w:pPr>
       <w:r>
@@ -1755,6 +2047,7 @@
           <w:sz w:val="28"/>
           <w:szCs w:val="28"/>
           <w:u w:val="single"/>
+          <w:lang w:val="fr-FR"/>
         </w:rPr>
         <w:t>interfaces container:</w:t>
       </w:r>
@@ -1766,13 +2059,15 @@
           <w:rFonts w:ascii="Times New Roman" w:hAnsi="Times New Roman" w:cs="Times New Roman"/>
           <w:sz w:val="28"/>
           <w:szCs w:val="28"/>
-        </w:rPr>
-      </w:pPr>
-      <w:r>
-        <w:rPr>
-          <w:rFonts w:ascii="Times New Roman" w:hAnsi="Times New Roman" w:cs="Times New Roman"/>
-          <w:sz w:val="28"/>
-          <w:szCs w:val="28"/>
+          <w:lang w:val="fr-FR"/>
+        </w:rPr>
+      </w:pPr>
+      <w:r>
+        <w:rPr>
+          <w:rFonts w:ascii="Times New Roman" w:hAnsi="Times New Roman" w:cs="Times New Roman"/>
+          <w:sz w:val="28"/>
+          <w:szCs w:val="28"/>
+          <w:lang w:val="fr-FR"/>
         </w:rPr>
         <w:tab/>
         <w:t>AircraftInterface.java</w:t>
@@ -1785,13 +2080,15 @@
           <w:rFonts w:ascii="Times New Roman" w:hAnsi="Times New Roman" w:cs="Times New Roman"/>
           <w:sz w:val="28"/>
           <w:szCs w:val="28"/>
-        </w:rPr>
-      </w:pPr>
-      <w:r>
-        <w:rPr>
-          <w:rFonts w:ascii="Times New Roman" w:hAnsi="Times New Roman" w:cs="Times New Roman"/>
-          <w:sz w:val="28"/>
-          <w:szCs w:val="28"/>
+          <w:lang w:val="fr-FR"/>
+        </w:rPr>
+      </w:pPr>
+      <w:r>
+        <w:rPr>
+          <w:rFonts w:ascii="Times New Roman" w:hAnsi="Times New Roman" w:cs="Times New Roman"/>
+          <w:sz w:val="28"/>
+          <w:szCs w:val="28"/>
+          <w:lang w:val="fr-FR"/>
         </w:rPr>
         <w:tab/>
         <w:t>PassengerInterface.java</w:t>
@@ -2331,7 +2628,43 @@
           <w:b/>
           <w:bCs/>
         </w:rPr>
-        <w:t>boolean loadPassenger(Passenger passenger, Airport airport, int aircraftIndex)</w:t>
+        <w:t xml:space="preserve">boolean loadPassenger(Passenger </w:t>
+      </w:r>
+      <w:proofErr w:type="spellStart"/>
+      <w:r>
+        <w:rPr>
+          <w:rFonts w:ascii="Times New Roman" w:hAnsi="Times New Roman" w:cs="Times New Roman"/>
+          <w:b/>
+          <w:bCs/>
+        </w:rPr>
+        <w:t>passenger</w:t>
+      </w:r>
+      <w:proofErr w:type="spellEnd"/>
+      <w:r>
+        <w:rPr>
+          <w:rFonts w:ascii="Times New Roman" w:hAnsi="Times New Roman" w:cs="Times New Roman"/>
+          <w:b/>
+          <w:bCs/>
+        </w:rPr>
+        <w:t xml:space="preserve">, Airport </w:t>
+      </w:r>
+      <w:proofErr w:type="spellStart"/>
+      <w:r>
+        <w:rPr>
+          <w:rFonts w:ascii="Times New Roman" w:hAnsi="Times New Roman" w:cs="Times New Roman"/>
+          <w:b/>
+          <w:bCs/>
+        </w:rPr>
+        <w:t>airport</w:t>
+      </w:r>
+      <w:proofErr w:type="spellEnd"/>
+      <w:r>
+        <w:rPr>
+          <w:rFonts w:ascii="Times New Roman" w:hAnsi="Times New Roman" w:cs="Times New Roman"/>
+          <w:b/>
+          <w:bCs/>
+        </w:rPr>
+        <w:t>, int aircraftIndex)</w:t>
       </w:r>
     </w:p>
     <w:p>
@@ -2379,7 +2712,35 @@
         <w:rPr>
           <w:rFonts w:ascii="Times New Roman" w:hAnsi="Times New Roman" w:cs="Times New Roman"/>
         </w:rPr>
-        <w:t xml:space="preserve">A load operation cannot happen when the aircraft and the passenger are not in the same airport or the passenger cannot be loaded into the aircraft. A passenger cannot be loaded into an aircraft if the aircraft does not have seats for that passenger or if the aircraft exceeds the maximum weight limit with the addition of that passenger. Passenger weight calculation will be explained in the passenger class. (TODO) Passengers cannot sit in seats of higher class. However, if they have to, they can sit in lower-class seats. Do not forget that the priority is always the seat of higher class when a passenger is assigned a seat.  </w:t>
+        <w:t xml:space="preserve">A load operation cannot happen when the aircraft and the passenger are not in the same </w:t>
+      </w:r>
+      <w:proofErr w:type="gramStart"/>
+      <w:r>
+        <w:rPr>
+          <w:rFonts w:ascii="Times New Roman" w:hAnsi="Times New Roman" w:cs="Times New Roman"/>
+        </w:rPr>
+        <w:t>airport</w:t>
+      </w:r>
+      <w:proofErr w:type="gramEnd"/>
+      <w:r>
+        <w:rPr>
+          <w:rFonts w:ascii="Times New Roman" w:hAnsi="Times New Roman" w:cs="Times New Roman"/>
+        </w:rPr>
+        <w:t xml:space="preserve"> or the passenger cannot be loaded into the aircraft. A passenger cannot be loaded into an aircraft if the aircraft does not have seats for that passenger or if the aircraft exceeds the maximum weight limit with the addition of that passenger. Passenger weight calculation will be explained in the passenger class. (TODO) Passengers cannot sit in seats of higher class. However, if they </w:t>
+      </w:r>
+      <w:proofErr w:type="gramStart"/>
+      <w:r>
+        <w:rPr>
+          <w:rFonts w:ascii="Times New Roman" w:hAnsi="Times New Roman" w:cs="Times New Roman"/>
+        </w:rPr>
+        <w:t>have to</w:t>
+      </w:r>
+      <w:proofErr w:type="gramEnd"/>
+      <w:r>
+        <w:rPr>
+          <w:rFonts w:ascii="Times New Roman" w:hAnsi="Times New Roman" w:cs="Times New Roman"/>
+        </w:rPr>
+        <w:t xml:space="preserve">, they can sit in lower-class seats. Do not forget that the priority is always the seat of higher class when a passenger is assigned a seat.  </w:t>
       </w:r>
     </w:p>
     <w:p>
@@ -2423,7 +2784,25 @@
           <w:b/>
           <w:bCs/>
         </w:rPr>
-        <w:t>boolean unloadPassenger(Passenger passenger, int aircraftIndex)</w:t>
+        <w:t xml:space="preserve">boolean unloadPassenger(Passenger </w:t>
+      </w:r>
+      <w:proofErr w:type="spellStart"/>
+      <w:r>
+        <w:rPr>
+          <w:rFonts w:ascii="Times New Roman" w:hAnsi="Times New Roman" w:cs="Times New Roman"/>
+          <w:b/>
+          <w:bCs/>
+        </w:rPr>
+        <w:t>passenger</w:t>
+      </w:r>
+      <w:proofErr w:type="spellEnd"/>
+      <w:r>
+        <w:rPr>
+          <w:rFonts w:ascii="Times New Roman" w:hAnsi="Times New Roman" w:cs="Times New Roman"/>
+          <w:b/>
+          <w:bCs/>
+        </w:rPr>
+        <w:t>, int aircraftIndex)</w:t>
       </w:r>
     </w:p>
     <w:p>
@@ -2819,7 +3198,27 @@
           <w:bCs/>
           <w:lang w:val="fr-FR"/>
         </w:rPr>
-        <w:t>public double disembark(Airport airport, double aircraftTypeMultiplier)</w:t>
+        <w:t xml:space="preserve">public double disembark(Airport </w:t>
+      </w:r>
+      <w:proofErr w:type="spellStart"/>
+      <w:r>
+        <w:rPr>
+          <w:rFonts w:ascii="Times New Roman" w:hAnsi="Times New Roman" w:cs="Times New Roman"/>
+          <w:b/>
+          <w:bCs/>
+          <w:lang w:val="fr-FR"/>
+        </w:rPr>
+        <w:t>airport</w:t>
+      </w:r>
+      <w:proofErr w:type="spellEnd"/>
+      <w:r>
+        <w:rPr>
+          <w:rFonts w:ascii="Times New Roman" w:hAnsi="Times New Roman" w:cs="Times New Roman"/>
+          <w:b/>
+          <w:bCs/>
+          <w:lang w:val="fr-FR"/>
+        </w:rPr>
+        <w:t>, double aircraftTypeMultiplier)</w:t>
       </w:r>
     </w:p>
     <w:p>
@@ -2994,7 +3393,25 @@
           <w:b/>
           <w:bCs/>
         </w:rPr>
-        <w:t>bstract double calculateTicketPrice(Airport airport, double aircraftTypeMultiplier)</w:t>
+        <w:t xml:space="preserve">bstract double calculateTicketPrice(Airport </w:t>
+      </w:r>
+      <w:proofErr w:type="spellStart"/>
+      <w:r>
+        <w:rPr>
+          <w:rFonts w:ascii="Times New Roman" w:hAnsi="Times New Roman" w:cs="Times New Roman"/>
+          <w:b/>
+          <w:bCs/>
+        </w:rPr>
+        <w:t>airport</w:t>
+      </w:r>
+      <w:proofErr w:type="spellEnd"/>
+      <w:r>
+        <w:rPr>
+          <w:rFonts w:ascii="Times New Roman" w:hAnsi="Times New Roman" w:cs="Times New Roman"/>
+          <w:b/>
+          <w:bCs/>
+        </w:rPr>
+        <w:t>, double aircraftTypeMultiplier)</w:t>
       </w:r>
     </w:p>
     <w:p>
@@ -4373,7 +4790,21 @@
         <w:rPr>
           <w:rFonts w:ascii="Times New Roman" w:hAnsi="Times New Roman" w:cs="Times New Roman"/>
         </w:rPr>
-        <w:t xml:space="preserve">You can add any helper functions of your liking to this class. Some helpful functions are: boolean equals(Airport other), boolean isFull(), double </w:t>
+        <w:t xml:space="preserve">You can add any helper functions of your liking to this class. Some helpful functions are: boolean equals(Airport other), boolean </w:t>
+      </w:r>
+      <w:proofErr w:type="spellStart"/>
+      <w:r>
+        <w:rPr>
+          <w:rFonts w:ascii="Times New Roman" w:hAnsi="Times New Roman" w:cs="Times New Roman"/>
+        </w:rPr>
+        <w:t>isFull</w:t>
+      </w:r>
+      <w:proofErr w:type="spellEnd"/>
+      <w:r>
+        <w:rPr>
+          <w:rFonts w:ascii="Times New Roman" w:hAnsi="Times New Roman" w:cs="Times New Roman"/>
+        </w:rPr>
+        <w:t xml:space="preserve">(), double </w:t>
       </w:r>
       <w:r>
         <w:rPr>
@@ -5684,7 +6115,27 @@
           <w:bCs/>
           <w:lang w:val="fr-FR"/>
         </w:rPr>
-        <w:t>double loadPassenger(Passenger passenger)</w:t>
+        <w:t xml:space="preserve">double loadPassenger(Passenger </w:t>
+      </w:r>
+      <w:proofErr w:type="spellStart"/>
+      <w:r>
+        <w:rPr>
+          <w:rFonts w:ascii="Times New Roman" w:hAnsi="Times New Roman" w:cs="Times New Roman"/>
+          <w:b/>
+          <w:bCs/>
+          <w:lang w:val="fr-FR"/>
+        </w:rPr>
+        <w:t>passenger</w:t>
+      </w:r>
+      <w:proofErr w:type="spellEnd"/>
+      <w:r>
+        <w:rPr>
+          <w:rFonts w:ascii="Times New Roman" w:hAnsi="Times New Roman" w:cs="Times New Roman"/>
+          <w:b/>
+          <w:bCs/>
+          <w:lang w:val="fr-FR"/>
+        </w:rPr>
+        <w:t>)</w:t>
       </w:r>
     </w:p>
     <w:p>
@@ -5788,6 +6239,7 @@
           <w:rFonts w:ascii="Times New Roman" w:hAnsi="Times New Roman" w:cs="Times New Roman"/>
         </w:rPr>
       </w:pPr>
+      <w:proofErr w:type="spellStart"/>
       <w:r>
         <w:rPr>
           <w:rFonts w:ascii="Times New Roman" w:hAnsi="Times New Roman" w:cs="Times New Roman"/>
@@ -5795,6 +6247,7 @@
         </w:rPr>
         <w:t>Thi</w:t>
       </w:r>
+      <w:proofErr w:type="spellEnd"/>
       <w:r>
         <w:rPr>
           <w:rFonts w:ascii="Times New Roman" w:hAnsi="Times New Roman" w:cs="Times New Roman"/>
@@ -5892,7 +6345,27 @@
           <w:bCs/>
           <w:lang w:val="fr-FR"/>
         </w:rPr>
-        <w:t>double transferPassenger(Passenger passenger, PassengerAircraft toAircraft)</w:t>
+        <w:t xml:space="preserve">double transferPassenger(Passenger </w:t>
+      </w:r>
+      <w:proofErr w:type="spellStart"/>
+      <w:r>
+        <w:rPr>
+          <w:rFonts w:ascii="Times New Roman" w:hAnsi="Times New Roman" w:cs="Times New Roman"/>
+          <w:b/>
+          <w:bCs/>
+          <w:lang w:val="fr-FR"/>
+        </w:rPr>
+        <w:t>passenger</w:t>
+      </w:r>
+      <w:proofErr w:type="spellEnd"/>
+      <w:r>
+        <w:rPr>
+          <w:rFonts w:ascii="Times New Roman" w:hAnsi="Times New Roman" w:cs="Times New Roman"/>
+          <w:b/>
+          <w:bCs/>
+          <w:lang w:val="fr-FR"/>
+        </w:rPr>
+        <w:t>, PassengerAircraft toAircraft)</w:t>
       </w:r>
     </w:p>
     <w:p>
@@ -9183,7 +9656,25 @@
           <w:b/>
           <w:bCs/>
         </w:rPr>
-        <w:t>boolean addFuel(double fuel)</w:t>
+        <w:t xml:space="preserve">boolean </w:t>
+      </w:r>
+      <w:proofErr w:type="spellStart"/>
+      <w:r>
+        <w:rPr>
+          <w:rFonts w:ascii="Times New Roman" w:hAnsi="Times New Roman" w:cs="Times New Roman"/>
+          <w:b/>
+          <w:bCs/>
+        </w:rPr>
+        <w:t>addFuel</w:t>
+      </w:r>
+      <w:proofErr w:type="spellEnd"/>
+      <w:r>
+        <w:rPr>
+          <w:rFonts w:ascii="Times New Roman" w:hAnsi="Times New Roman" w:cs="Times New Roman"/>
+          <w:b/>
+          <w:bCs/>
+        </w:rPr>
+        <w:t>(double fuel)</w:t>
       </w:r>
     </w:p>
     <w:p>
@@ -9206,7 +9697,25 @@
           <w:bCs/>
         </w:rPr>
         <w:lastRenderedPageBreak/>
-        <w:t>boolean fillUp() OR boolean fulle()</w:t>
+        <w:t xml:space="preserve">boolean </w:t>
+      </w:r>
+      <w:proofErr w:type="spellStart"/>
+      <w:r>
+        <w:rPr>
+          <w:rFonts w:ascii="Times New Roman" w:hAnsi="Times New Roman" w:cs="Times New Roman"/>
+          <w:b/>
+          <w:bCs/>
+        </w:rPr>
+        <w:t>fillUp</w:t>
+      </w:r>
+      <w:proofErr w:type="spellEnd"/>
+      <w:r>
+        <w:rPr>
+          <w:rFonts w:ascii="Times New Roman" w:hAnsi="Times New Roman" w:cs="Times New Roman"/>
+          <w:b/>
+          <w:bCs/>
+        </w:rPr>
+        <w:t>() OR boolean fulle()</w:t>
       </w:r>
     </w:p>
     <w:p>
@@ -9243,7 +9752,25 @@
           <w:b/>
           <w:bCs/>
         </w:rPr>
-        <w:t>boolean hasFuel(double fuel)</w:t>
+        <w:t xml:space="preserve">boolean </w:t>
+      </w:r>
+      <w:proofErr w:type="spellStart"/>
+      <w:r>
+        <w:rPr>
+          <w:rFonts w:ascii="Times New Roman" w:hAnsi="Times New Roman" w:cs="Times New Roman"/>
+          <w:b/>
+          <w:bCs/>
+        </w:rPr>
+        <w:t>hasFuel</w:t>
+      </w:r>
+      <w:proofErr w:type="spellEnd"/>
+      <w:r>
+        <w:rPr>
+          <w:rFonts w:ascii="Times New Roman" w:hAnsi="Times New Roman" w:cs="Times New Roman"/>
+          <w:b/>
+          <w:bCs/>
+        </w:rPr>
+        <w:t>(double fuel)</w:t>
       </w:r>
     </w:p>
     <w:p>
@@ -9280,7 +9807,25 @@
           <w:b/>
           <w:bCs/>
         </w:rPr>
-        <w:t>double getWeightRatio()</w:t>
+        <w:t xml:space="preserve">double </w:t>
+      </w:r>
+      <w:proofErr w:type="spellStart"/>
+      <w:r>
+        <w:rPr>
+          <w:rFonts w:ascii="Times New Roman" w:hAnsi="Times New Roman" w:cs="Times New Roman"/>
+          <w:b/>
+          <w:bCs/>
+        </w:rPr>
+        <w:t>getWeightRatio</w:t>
+      </w:r>
+      <w:proofErr w:type="spellEnd"/>
+      <w:r>
+        <w:rPr>
+          <w:rFonts w:ascii="Times New Roman" w:hAnsi="Times New Roman" w:cs="Times New Roman"/>
+          <w:b/>
+          <w:bCs/>
+        </w:rPr>
+        <w:t>()</w:t>
       </w:r>
     </w:p>
     <w:p>
@@ -9361,6 +9906,7 @@
           <w:rFonts w:ascii="Times New Roman" w:hAnsi="Times New Roman" w:cs="Times New Roman"/>
           <w:b/>
           <w:bCs/>
+          <w:lang w:val="fr-FR"/>
         </w:rPr>
       </w:pPr>
       <w:r>
@@ -9936,7 +10482,19 @@
         <w:rPr>
           <w:rFonts w:ascii="Times New Roman" w:hAnsi="Times New Roman" w:cs="Times New Roman"/>
         </w:rPr>
-        <w:t>Input will be given as a text file. The file will be given as the second command</w:t>
+        <w:t xml:space="preserve">Input will be given as a text file. The file will be given as the </w:t>
+      </w:r>
+      <w:r>
+        <w:rPr>
+          <w:rFonts w:ascii="Times New Roman" w:hAnsi="Times New Roman" w:cs="Times New Roman"/>
+        </w:rPr>
+        <w:t>first</w:t>
+      </w:r>
+      <w:r>
+        <w:rPr>
+          <w:rFonts w:ascii="Times New Roman" w:hAnsi="Times New Roman" w:cs="Times New Roman"/>
+        </w:rPr>
+        <w:t xml:space="preserve"> command</w:t>
       </w:r>
       <w:r>
         <w:rPr>
@@ -9950,6 +10508,12 @@
         </w:rPr>
         <w:t>line argument.</w:t>
       </w:r>
+      <w:r>
+        <w:rPr>
+          <w:rFonts w:ascii="Times New Roman" w:hAnsi="Times New Roman" w:cs="Times New Roman"/>
+        </w:rPr>
+        <w:t xml:space="preserve"> Input format is given below. Details on how inputs are generated will be given later. </w:t>
+      </w:r>
     </w:p>
     <w:p>
       <w:pPr>
@@ -9972,7 +10536,6 @@
         <w:rPr>
           <w:rFonts w:ascii="Times New Roman" w:hAnsi="Times New Roman" w:cs="Times New Roman"/>
         </w:rPr>
-        <w:lastRenderedPageBreak/>
         <w:t>The f</w:t>
       </w:r>
       <w:r>
@@ -10562,6 +11125,37 @@
           <w:rFonts w:ascii="Times New Roman" w:hAnsi="Times New Roman" w:cs="Times New Roman"/>
         </w:rPr>
         <w:t xml:space="preserve"> ≤ 200</w:t>
+      </w:r>
+    </w:p>
+    <w:p>
+      <w:pPr>
+        <w:spacing w:line="360" w:lineRule="auto"/>
+        <w:ind w:left="1440" w:firstLine="720"/>
+        <w:rPr>
+          <w:rFonts w:ascii="Times New Roman" w:hAnsi="Times New Roman" w:cs="Times New Roman"/>
+        </w:rPr>
+      </w:pPr>
+      <w:r>
+        <w:rPr>
+          <w:rFonts w:ascii="Times New Roman" w:hAnsi="Times New Roman" w:cs="Times New Roman"/>
+        </w:rPr>
+        <w:t xml:space="preserve">0 ≤ </w:t>
+      </w:r>
+      <w:r>
+        <w:rPr>
+          <w:rFonts w:ascii="Times New Roman" w:hAnsi="Times New Roman" w:cs="Times New Roman"/>
+          <w:b/>
+          <w:bCs/>
+          <w:i/>
+          <w:iCs/>
+        </w:rPr>
+        <w:t xml:space="preserve">baggageCount </w:t>
+      </w:r>
+      <w:r>
+        <w:rPr>
+          <w:rFonts w:ascii="Times New Roman" w:hAnsi="Times New Roman" w:cs="Times New Roman"/>
+        </w:rPr>
+        <w:t>≤ 10</w:t>
       </w:r>
     </w:p>
     <w:p>
@@ -10909,7 +11503,16 @@
           <w:b/>
           <w:bCs/>
         </w:rPr>
-        <w:t>“0 &lt;initial_airpor</w:t>
+        <w:t>“0 &lt;</w:t>
+      </w:r>
+      <w:proofErr w:type="spellStart"/>
+      <w:r>
+        <w:rPr>
+          <w:rFonts w:ascii="Times New Roman" w:hAnsi="Times New Roman" w:cs="Times New Roman"/>
+          <w:b/>
+          <w:bCs/>
+        </w:rPr>
+        <w:t>initial_airpor</w:t>
       </w:r>
       <w:r>
         <w:rPr>
@@ -10919,13 +11522,32 @@
         </w:rPr>
         <w:t>t</w:t>
       </w:r>
-      <w:r>
-        <w:rPr>
-          <w:rFonts w:ascii="Times New Roman" w:hAnsi="Times New Roman" w:cs="Times New Roman"/>
-          <w:b/>
-          <w:bCs/>
-        </w:rPr>
-        <w:t>&gt; &lt;aircraft_type&gt;”</w:t>
+      <w:proofErr w:type="spellEnd"/>
+      <w:r>
+        <w:rPr>
+          <w:rFonts w:ascii="Times New Roman" w:hAnsi="Times New Roman" w:cs="Times New Roman"/>
+          <w:b/>
+          <w:bCs/>
+        </w:rPr>
+        <w:t>&gt; &lt;</w:t>
+      </w:r>
+      <w:proofErr w:type="spellStart"/>
+      <w:r>
+        <w:rPr>
+          <w:rFonts w:ascii="Times New Roman" w:hAnsi="Times New Roman" w:cs="Times New Roman"/>
+          <w:b/>
+          <w:bCs/>
+        </w:rPr>
+        <w:t>aircraft_type</w:t>
+      </w:r>
+      <w:proofErr w:type="spellEnd"/>
+      <w:r>
+        <w:rPr>
+          <w:rFonts w:ascii="Times New Roman" w:hAnsi="Times New Roman" w:cs="Times New Roman"/>
+          <w:b/>
+          <w:bCs/>
+        </w:rPr>
+        <w:t>&gt;”</w:t>
       </w:r>
     </w:p>
     <w:p>
@@ -10979,7 +11601,26 @@
           <w:b/>
           <w:bCs/>
         </w:rPr>
-        <w:t>&lt;initial_airport&gt;</w:t>
+        <w:lastRenderedPageBreak/>
+        <w:t>&lt;</w:t>
+      </w:r>
+      <w:proofErr w:type="spellStart"/>
+      <w:r>
+        <w:rPr>
+          <w:rFonts w:ascii="Times New Roman" w:hAnsi="Times New Roman" w:cs="Times New Roman"/>
+          <w:b/>
+          <w:bCs/>
+        </w:rPr>
+        <w:t>initial_airport</w:t>
+      </w:r>
+      <w:proofErr w:type="spellEnd"/>
+      <w:r>
+        <w:rPr>
+          <w:rFonts w:ascii="Times New Roman" w:hAnsi="Times New Roman" w:cs="Times New Roman"/>
+          <w:b/>
+          <w:bCs/>
+        </w:rPr>
+        <w:t>&gt;</w:t>
       </w:r>
       <w:r>
         <w:rPr>
@@ -11017,8 +11658,25 @@
           <w:b/>
           <w:bCs/>
         </w:rPr>
-        <w:lastRenderedPageBreak/>
-        <w:t>&lt;aircraft_type&gt;</w:t>
+        <w:t>&lt;</w:t>
+      </w:r>
+      <w:proofErr w:type="spellStart"/>
+      <w:r>
+        <w:rPr>
+          <w:rFonts w:ascii="Times New Roman" w:hAnsi="Times New Roman" w:cs="Times New Roman"/>
+          <w:b/>
+          <w:bCs/>
+        </w:rPr>
+        <w:t>aircraft_type</w:t>
+      </w:r>
+      <w:proofErr w:type="spellEnd"/>
+      <w:r>
+        <w:rPr>
+          <w:rFonts w:ascii="Times New Roman" w:hAnsi="Times New Roman" w:cs="Times New Roman"/>
+          <w:b/>
+          <w:bCs/>
+        </w:rPr>
+        <w:t>&gt;</w:t>
       </w:r>
       <w:r>
         <w:rPr>
@@ -11032,7 +11690,63 @@
         <w:rPr>
           <w:rFonts w:ascii="Times New Roman" w:hAnsi="Times New Roman" w:cs="Times New Roman"/>
         </w:rPr>
-        <w:t xml:space="preserve"> type value of the aircraft. This value should be 0 for PropPassengerAircraft, 1 for WidebodyPassengerAircraft, 2 for RapidPassengerAircraft, 3 for JetPassengerAircraft.</w:t>
+        <w:t xml:space="preserve"> type value of the aircraft. This value should be 0 for </w:t>
+      </w:r>
+      <w:proofErr w:type="spellStart"/>
+      <w:r>
+        <w:rPr>
+          <w:rFonts w:ascii="Times New Roman" w:hAnsi="Times New Roman" w:cs="Times New Roman"/>
+        </w:rPr>
+        <w:t>PropPassengerAircraft</w:t>
+      </w:r>
+      <w:proofErr w:type="spellEnd"/>
+      <w:r>
+        <w:rPr>
+          <w:rFonts w:ascii="Times New Roman" w:hAnsi="Times New Roman" w:cs="Times New Roman"/>
+        </w:rPr>
+        <w:t xml:space="preserve">, 1 for </w:t>
+      </w:r>
+      <w:proofErr w:type="spellStart"/>
+      <w:r>
+        <w:rPr>
+          <w:rFonts w:ascii="Times New Roman" w:hAnsi="Times New Roman" w:cs="Times New Roman"/>
+        </w:rPr>
+        <w:t>WidebodyPassengerAircraft</w:t>
+      </w:r>
+      <w:proofErr w:type="spellEnd"/>
+      <w:r>
+        <w:rPr>
+          <w:rFonts w:ascii="Times New Roman" w:hAnsi="Times New Roman" w:cs="Times New Roman"/>
+        </w:rPr>
+        <w:t xml:space="preserve">, 2 for </w:t>
+      </w:r>
+      <w:proofErr w:type="spellStart"/>
+      <w:r>
+        <w:rPr>
+          <w:rFonts w:ascii="Times New Roman" w:hAnsi="Times New Roman" w:cs="Times New Roman"/>
+        </w:rPr>
+        <w:t>RapidPassengerAircraft</w:t>
+      </w:r>
+      <w:proofErr w:type="spellEnd"/>
+      <w:r>
+        <w:rPr>
+          <w:rFonts w:ascii="Times New Roman" w:hAnsi="Times New Roman" w:cs="Times New Roman"/>
+        </w:rPr>
+        <w:t xml:space="preserve">, 3 for </w:t>
+      </w:r>
+      <w:proofErr w:type="spellStart"/>
+      <w:r>
+        <w:rPr>
+          <w:rFonts w:ascii="Times New Roman" w:hAnsi="Times New Roman" w:cs="Times New Roman"/>
+        </w:rPr>
+        <w:t>JetPassengerAircraft</w:t>
+      </w:r>
+      <w:proofErr w:type="spellEnd"/>
+      <w:r>
+        <w:rPr>
+          <w:rFonts w:ascii="Times New Roman" w:hAnsi="Times New Roman" w:cs="Times New Roman"/>
+        </w:rPr>
+        <w:t>.</w:t>
       </w:r>
     </w:p>
     <w:p>
@@ -11109,7 +11823,25 @@
           <w:b/>
           <w:bCs/>
         </w:rPr>
-        <w:t>“1 &lt;destination_airport&gt; &lt;aircraft&gt;</w:t>
+        <w:t>“1 &lt;</w:t>
+      </w:r>
+      <w:proofErr w:type="spellStart"/>
+      <w:r>
+        <w:rPr>
+          <w:rFonts w:ascii="Times New Roman" w:hAnsi="Times New Roman" w:cs="Times New Roman"/>
+          <w:b/>
+          <w:bCs/>
+        </w:rPr>
+        <w:t>destination_airport</w:t>
+      </w:r>
+      <w:proofErr w:type="spellEnd"/>
+      <w:r>
+        <w:rPr>
+          <w:rFonts w:ascii="Times New Roman" w:hAnsi="Times New Roman" w:cs="Times New Roman"/>
+          <w:b/>
+          <w:bCs/>
+        </w:rPr>
+        <w:t>&gt; &lt;aircraft&gt;</w:t>
       </w:r>
       <w:r>
         <w:rPr>
@@ -11171,7 +11903,25 @@
           <w:b/>
           <w:bCs/>
         </w:rPr>
-        <w:t xml:space="preserve">&lt;destination_airport&gt; : </w:t>
+        <w:t>&lt;</w:t>
+      </w:r>
+      <w:proofErr w:type="spellStart"/>
+      <w:r>
+        <w:rPr>
+          <w:rFonts w:ascii="Times New Roman" w:hAnsi="Times New Roman" w:cs="Times New Roman"/>
+          <w:b/>
+          <w:bCs/>
+        </w:rPr>
+        <w:t>destination_airport</w:t>
+      </w:r>
+      <w:proofErr w:type="spellEnd"/>
+      <w:r>
+        <w:rPr>
+          <w:rFonts w:ascii="Times New Roman" w:hAnsi="Times New Roman" w:cs="Times New Roman"/>
+          <w:b/>
+          <w:bCs/>
+        </w:rPr>
+        <w:t xml:space="preserve">&gt; : </w:t>
       </w:r>
       <w:r>
         <w:rPr>
@@ -11258,7 +12008,25 @@
           <w:b/>
           <w:bCs/>
         </w:rPr>
-        <w:t>“2 &lt;aircraft&gt; &lt;economy&gt; &lt;business&gt; &lt;first_class&gt;”</w:t>
+        <w:t>“2 &lt;aircraft&gt; &lt;economy&gt; &lt;business&gt; &lt;</w:t>
+      </w:r>
+      <w:proofErr w:type="spellStart"/>
+      <w:r>
+        <w:rPr>
+          <w:rFonts w:ascii="Times New Roman" w:hAnsi="Times New Roman" w:cs="Times New Roman"/>
+          <w:b/>
+          <w:bCs/>
+        </w:rPr>
+        <w:t>first_class</w:t>
+      </w:r>
+      <w:proofErr w:type="spellEnd"/>
+      <w:r>
+        <w:rPr>
+          <w:rFonts w:ascii="Times New Roman" w:hAnsi="Times New Roman" w:cs="Times New Roman"/>
+          <w:b/>
+          <w:bCs/>
+        </w:rPr>
+        <w:t>&gt;”</w:t>
       </w:r>
     </w:p>
     <w:p>
@@ -11384,7 +12152,25 @@
           <w:b/>
           <w:bCs/>
         </w:rPr>
-        <w:t xml:space="preserve">&lt;first_class&gt; : </w:t>
+        <w:t>&lt;</w:t>
+      </w:r>
+      <w:proofErr w:type="spellStart"/>
+      <w:r>
+        <w:rPr>
+          <w:rFonts w:ascii="Times New Roman" w:hAnsi="Times New Roman" w:cs="Times New Roman"/>
+          <w:b/>
+          <w:bCs/>
+        </w:rPr>
+        <w:t>first_class</w:t>
+      </w:r>
+      <w:proofErr w:type="spellEnd"/>
+      <w:r>
+        <w:rPr>
+          <w:rFonts w:ascii="Times New Roman" w:hAnsi="Times New Roman" w:cs="Times New Roman"/>
+          <w:b/>
+          <w:bCs/>
+        </w:rPr>
+        <w:t xml:space="preserve">&gt; : </w:t>
       </w:r>
       <w:r>
         <w:rPr>
@@ -11449,7 +12235,25 @@
           <w:b/>
           <w:bCs/>
         </w:rPr>
-        <w:t>“3 &lt;aircraft&gt; &lt;fuel_amount&gt;”</w:t>
+        <w:t>“3 &lt;aircraft&gt; &lt;</w:t>
+      </w:r>
+      <w:proofErr w:type="spellStart"/>
+      <w:r>
+        <w:rPr>
+          <w:rFonts w:ascii="Times New Roman" w:hAnsi="Times New Roman" w:cs="Times New Roman"/>
+          <w:b/>
+          <w:bCs/>
+        </w:rPr>
+        <w:t>fuel_amount</w:t>
+      </w:r>
+      <w:proofErr w:type="spellEnd"/>
+      <w:r>
+        <w:rPr>
+          <w:rFonts w:ascii="Times New Roman" w:hAnsi="Times New Roman" w:cs="Times New Roman"/>
+          <w:b/>
+          <w:bCs/>
+        </w:rPr>
+        <w:t>&gt;”</w:t>
       </w:r>
     </w:p>
     <w:p>
@@ -11475,7 +12279,21 @@
         <w:rPr>
           <w:rFonts w:ascii="Times New Roman" w:hAnsi="Times New Roman" w:cs="Times New Roman"/>
         </w:rPr>
-        <w:t>This line must be written when an aircraft loads fuel. If you plan on dumping fuel, give the &lt;fuel_amount&gt; with a negative sign in front of it.</w:t>
+        <w:t>This line must be written when an aircraft loads fuel. If you plan on dumping fuel, give the &lt;</w:t>
+      </w:r>
+      <w:proofErr w:type="spellStart"/>
+      <w:r>
+        <w:rPr>
+          <w:rFonts w:ascii="Times New Roman" w:hAnsi="Times New Roman" w:cs="Times New Roman"/>
+        </w:rPr>
+        <w:t>fuel_amount</w:t>
+      </w:r>
+      <w:proofErr w:type="spellEnd"/>
+      <w:r>
+        <w:rPr>
+          <w:rFonts w:ascii="Times New Roman" w:hAnsi="Times New Roman" w:cs="Times New Roman"/>
+        </w:rPr>
+        <w:t>&gt; with a negative sign in front of it.</w:t>
       </w:r>
     </w:p>
     <w:p>
@@ -11535,7 +12353,25 @@
           <w:b/>
           <w:bCs/>
         </w:rPr>
-        <w:t xml:space="preserve">&lt;fuel_amount&gt; : </w:t>
+        <w:t>&lt;</w:t>
+      </w:r>
+      <w:proofErr w:type="spellStart"/>
+      <w:r>
+        <w:rPr>
+          <w:rFonts w:ascii="Times New Roman" w:hAnsi="Times New Roman" w:cs="Times New Roman"/>
+          <w:b/>
+          <w:bCs/>
+        </w:rPr>
+        <w:t>fuel_amount</w:t>
+      </w:r>
+      <w:proofErr w:type="spellEnd"/>
+      <w:r>
+        <w:rPr>
+          <w:rFonts w:ascii="Times New Roman" w:hAnsi="Times New Roman" w:cs="Times New Roman"/>
+          <w:b/>
+          <w:bCs/>
+        </w:rPr>
+        <w:t xml:space="preserve">&gt; : </w:t>
       </w:r>
       <w:r>
         <w:rPr>
@@ -11660,6 +12496,7 @@
           <w:b/>
           <w:bCs/>
         </w:rPr>
+        <w:lastRenderedPageBreak/>
         <w:t xml:space="preserve">&lt;passenger&gt; : </w:t>
       </w:r>
       <w:r>
@@ -11684,7 +12521,6 @@
           <w:b/>
           <w:bCs/>
         </w:rPr>
-        <w:lastRenderedPageBreak/>
         <w:t xml:space="preserve">&lt;aircraft&gt; : </w:t>
       </w:r>
       <w:r>
@@ -11967,7 +12803,43 @@
           <w:b/>
           <w:bCs/>
         </w:rPr>
-        <w:t>“6 &lt;passenger&gt; &lt;from_aircraft&gt; &lt;to_aircraft&gt; &lt;airport&gt;</w:t>
+        <w:t>“6 &lt;passenger&gt; &lt;</w:t>
+      </w:r>
+      <w:proofErr w:type="spellStart"/>
+      <w:r>
+        <w:rPr>
+          <w:rFonts w:ascii="Times New Roman" w:hAnsi="Times New Roman" w:cs="Times New Roman"/>
+          <w:b/>
+          <w:bCs/>
+        </w:rPr>
+        <w:t>from_aircraft</w:t>
+      </w:r>
+      <w:proofErr w:type="spellEnd"/>
+      <w:r>
+        <w:rPr>
+          <w:rFonts w:ascii="Times New Roman" w:hAnsi="Times New Roman" w:cs="Times New Roman"/>
+          <w:b/>
+          <w:bCs/>
+        </w:rPr>
+        <w:t>&gt; &lt;</w:t>
+      </w:r>
+      <w:proofErr w:type="spellStart"/>
+      <w:r>
+        <w:rPr>
+          <w:rFonts w:ascii="Times New Roman" w:hAnsi="Times New Roman" w:cs="Times New Roman"/>
+          <w:b/>
+          <w:bCs/>
+        </w:rPr>
+        <w:t>to_aircraft</w:t>
+      </w:r>
+      <w:proofErr w:type="spellEnd"/>
+      <w:r>
+        <w:rPr>
+          <w:rFonts w:ascii="Times New Roman" w:hAnsi="Times New Roman" w:cs="Times New Roman"/>
+          <w:b/>
+          <w:bCs/>
+        </w:rPr>
+        <w:t>&gt; &lt;airport&gt;</w:t>
       </w:r>
     </w:p>
     <w:p>
@@ -12045,7 +12917,25 @@
           <w:b/>
           <w:bCs/>
         </w:rPr>
-        <w:t>&lt;from_aircraft&gt; :</w:t>
+        <w:t>&lt;</w:t>
+      </w:r>
+      <w:proofErr w:type="spellStart"/>
+      <w:r>
+        <w:rPr>
+          <w:rFonts w:ascii="Times New Roman" w:hAnsi="Times New Roman" w:cs="Times New Roman"/>
+          <w:b/>
+          <w:bCs/>
+        </w:rPr>
+        <w:t>from_aircraft</w:t>
+      </w:r>
+      <w:proofErr w:type="spellEnd"/>
+      <w:r>
+        <w:rPr>
+          <w:rFonts w:ascii="Times New Roman" w:hAnsi="Times New Roman" w:cs="Times New Roman"/>
+          <w:b/>
+          <w:bCs/>
+        </w:rPr>
+        <w:t>&gt; :</w:t>
       </w:r>
       <w:r>
         <w:rPr>
@@ -12069,7 +12959,25 @@
           <w:b/>
           <w:bCs/>
         </w:rPr>
-        <w:t xml:space="preserve">&lt;to_aircraft&gt; : </w:t>
+        <w:t>&lt;</w:t>
+      </w:r>
+      <w:proofErr w:type="spellStart"/>
+      <w:r>
+        <w:rPr>
+          <w:rFonts w:ascii="Times New Roman" w:hAnsi="Times New Roman" w:cs="Times New Roman"/>
+          <w:b/>
+          <w:bCs/>
+        </w:rPr>
+        <w:t>to_aircraft</w:t>
+      </w:r>
+      <w:proofErr w:type="spellEnd"/>
+      <w:r>
+        <w:rPr>
+          <w:rFonts w:ascii="Times New Roman" w:hAnsi="Times New Roman" w:cs="Times New Roman"/>
+          <w:b/>
+          <w:bCs/>
+        </w:rPr>
+        <w:t xml:space="preserve">&gt; : </w:t>
       </w:r>
       <w:r>
         <w:rPr>
@@ -12130,7 +13038,7 @@
           <w:sz w:val="44"/>
           <w:szCs w:val="44"/>
         </w:rPr>
-        <w:t>Examples</w:t>
+        <w:t>Submission</w:t>
       </w:r>
     </w:p>
     <w:p>
@@ -12189,31 +13097,399 @@
     </w:p>
     <w:p>
       <w:pPr>
+        <w:rPr>
+          <w:rFonts w:ascii="Times New Roman" w:hAnsi="Times New Roman" w:cs="Times New Roman"/>
+        </w:rPr>
+      </w:pPr>
+    </w:p>
+    <w:p>
+      <w:pPr>
+        <w:pStyle w:val="ListParagraph"/>
+        <w:numPr>
+          <w:ilvl w:val="0"/>
+          <w:numId w:val="45"/>
+        </w:numPr>
+        <w:rPr>
+          <w:rFonts w:ascii="Times New Roman" w:hAnsi="Times New Roman" w:cs="Times New Roman"/>
+        </w:rPr>
+      </w:pPr>
+      <w:r>
+        <w:rPr>
+          <w:rFonts w:ascii="Times New Roman" w:hAnsi="Times New Roman" w:cs="Times New Roman"/>
+        </w:rPr>
+        <w:t>Any revenue generated or fee paid should be written to the output. You will not get any points if your output and operation log do not match.</w:t>
+      </w:r>
+    </w:p>
+    <w:p>
+      <w:pPr>
+        <w:pStyle w:val="ListParagraph"/>
+        <w:ind w:left="1636"/>
+        <w:rPr>
+          <w:rFonts w:ascii="Times New Roman" w:hAnsi="Times New Roman" w:cs="Times New Roman"/>
+        </w:rPr>
+      </w:pPr>
+    </w:p>
+    <w:p>
+      <w:pPr>
+        <w:pStyle w:val="ListParagraph"/>
+        <w:numPr>
+          <w:ilvl w:val="0"/>
+          <w:numId w:val="45"/>
+        </w:numPr>
+        <w:rPr>
+          <w:rFonts w:ascii="Times New Roman" w:hAnsi="Times New Roman" w:cs="Times New Roman"/>
+        </w:rPr>
+      </w:pPr>
+      <w:r>
+        <w:rPr>
+          <w:rFonts w:ascii="Times New Roman" w:hAnsi="Times New Roman" w:cs="Times New Roman"/>
+        </w:rPr>
+        <w:t>This is an individual project.</w:t>
+      </w:r>
+    </w:p>
+    <w:p>
+      <w:pPr>
+        <w:pStyle w:val="ListParagraph"/>
+        <w:rPr>
+          <w:rFonts w:ascii="Times New Roman" w:hAnsi="Times New Roman" w:cs="Times New Roman"/>
+        </w:rPr>
+      </w:pPr>
+    </w:p>
+    <w:p>
+      <w:pPr>
+        <w:pStyle w:val="ListParagraph"/>
+        <w:numPr>
+          <w:ilvl w:val="0"/>
+          <w:numId w:val="45"/>
+        </w:numPr>
+        <w:rPr>
+          <w:rFonts w:ascii="Times New Roman" w:hAnsi="Times New Roman" w:cs="Times New Roman"/>
+        </w:rPr>
+      </w:pPr>
+      <w:r>
+        <w:rPr>
+          <w:rFonts w:ascii="Times New Roman" w:hAnsi="Times New Roman" w:cs="Times New Roman"/>
+        </w:rPr>
+        <w:t xml:space="preserve">All source codes are checked automatically for similarity  with other submissions. </w:t>
+      </w:r>
+      <w:r>
+        <w:rPr>
+          <w:rFonts w:ascii="Times New Roman" w:hAnsi="Times New Roman" w:cs="Times New Roman"/>
+        </w:rPr>
+        <w:t xml:space="preserve">Make sure you write and submit your own code. Any sign of cheating will be penalized. </w:t>
+      </w:r>
+    </w:p>
+    <w:p>
+      <w:pPr>
+        <w:pStyle w:val="ListParagraph"/>
+        <w:rPr>
+          <w:rFonts w:ascii="Times New Roman" w:hAnsi="Times New Roman" w:cs="Times New Roman"/>
+        </w:rPr>
+      </w:pPr>
+    </w:p>
+    <w:p>
+      <w:pPr>
+        <w:pStyle w:val="ListParagraph"/>
+        <w:numPr>
+          <w:ilvl w:val="0"/>
+          <w:numId w:val="45"/>
+        </w:numPr>
+        <w:rPr>
+          <w:rFonts w:ascii="Times New Roman" w:hAnsi="Times New Roman" w:cs="Times New Roman"/>
+        </w:rPr>
+      </w:pPr>
+      <w:r>
+        <w:rPr>
+          <w:rFonts w:ascii="Times New Roman" w:hAnsi="Times New Roman" w:cs="Times New Roman"/>
+        </w:rPr>
+        <w:lastRenderedPageBreak/>
+        <w:t xml:space="preserve">Make sure you document your code with necessary inline comments and use meaningful variable names. Do not over-comment or make your variable names unnecessarily long. This is especially important in the main class. These will be </w:t>
+      </w:r>
+      <w:proofErr w:type="gramStart"/>
+      <w:r>
+        <w:rPr>
+          <w:rFonts w:ascii="Times New Roman" w:hAnsi="Times New Roman" w:cs="Times New Roman"/>
+        </w:rPr>
+        <w:t>taken</w:t>
+      </w:r>
+      <w:r>
+        <w:rPr>
+          <w:rFonts w:ascii="Times New Roman" w:hAnsi="Times New Roman" w:cs="Times New Roman"/>
+        </w:rPr>
+        <w:t xml:space="preserve"> into account</w:t>
+      </w:r>
+      <w:proofErr w:type="gramEnd"/>
+      <w:r>
+        <w:rPr>
+          <w:rFonts w:ascii="Times New Roman" w:hAnsi="Times New Roman" w:cs="Times New Roman"/>
+        </w:rPr>
+        <w:t xml:space="preserve"> for partial grading.</w:t>
+      </w:r>
+    </w:p>
+    <w:p>
+      <w:pPr>
+        <w:pStyle w:val="ListParagraph"/>
+        <w:rPr>
+          <w:rFonts w:ascii="Times New Roman" w:hAnsi="Times New Roman" w:cs="Times New Roman"/>
+        </w:rPr>
+      </w:pPr>
+    </w:p>
+    <w:p>
+      <w:pPr>
+        <w:pStyle w:val="ListParagraph"/>
+        <w:numPr>
+          <w:ilvl w:val="0"/>
+          <w:numId w:val="45"/>
+        </w:numPr>
+        <w:rPr>
+          <w:rFonts w:ascii="Times New Roman" w:hAnsi="Times New Roman" w:cs="Times New Roman"/>
+        </w:rPr>
+      </w:pPr>
+      <w:r>
+        <w:rPr>
+          <w:rFonts w:ascii="Times New Roman" w:hAnsi="Times New Roman" w:cs="Times New Roman"/>
+        </w:rPr>
+        <w:t>Please do not forget that providing the proper visibility and accessibility is important. You should not implement  everything as public. Use proper access modifiers.</w:t>
+      </w:r>
+    </w:p>
+    <w:p>
+      <w:pPr>
+        <w:pStyle w:val="ListParagraph"/>
+        <w:rPr>
+          <w:rFonts w:ascii="Times New Roman" w:hAnsi="Times New Roman" w:cs="Times New Roman"/>
+        </w:rPr>
+      </w:pPr>
+    </w:p>
+    <w:p>
+      <w:pPr>
+        <w:pStyle w:val="ListParagraph"/>
+        <w:numPr>
+          <w:ilvl w:val="0"/>
+          <w:numId w:val="45"/>
+        </w:numPr>
+        <w:rPr>
+          <w:rFonts w:ascii="Times New Roman" w:hAnsi="Times New Roman" w:cs="Times New Roman"/>
+        </w:rPr>
+      </w:pPr>
+      <w:r>
+        <w:rPr>
+          <w:rFonts w:ascii="Times New Roman" w:hAnsi="Times New Roman" w:cs="Times New Roman"/>
+        </w:rPr>
+        <w:t xml:space="preserve">You need to </w:t>
+      </w:r>
+      <w:r>
+        <w:rPr>
+          <w:rFonts w:ascii="Times New Roman" w:hAnsi="Times New Roman" w:cs="Times New Roman"/>
+        </w:rPr>
+        <w:t xml:space="preserve">document the Airline.java class with proper Javadoc style documentation. </w:t>
+      </w:r>
+    </w:p>
+    <w:p>
+      <w:pPr>
+        <w:pStyle w:val="ListParagraph"/>
+        <w:rPr>
+          <w:rFonts w:ascii="Times New Roman" w:hAnsi="Times New Roman" w:cs="Times New Roman"/>
+        </w:rPr>
+      </w:pPr>
+    </w:p>
+    <w:p>
+      <w:pPr>
+        <w:pStyle w:val="ListParagraph"/>
+        <w:numPr>
+          <w:ilvl w:val="0"/>
+          <w:numId w:val="45"/>
+        </w:numPr>
+        <w:rPr>
+          <w:rFonts w:ascii="Times New Roman" w:hAnsi="Times New Roman" w:cs="Times New Roman"/>
+        </w:rPr>
+      </w:pPr>
+      <w:r>
+        <w:rPr>
+          <w:rFonts w:ascii="Times New Roman" w:hAnsi="Times New Roman" w:cs="Times New Roman"/>
+        </w:rPr>
+        <w:t xml:space="preserve">If </w:t>
+      </w:r>
+      <w:r>
+        <w:rPr>
+          <w:rFonts w:ascii="Times New Roman" w:hAnsi="Times New Roman" w:cs="Times New Roman"/>
+        </w:rPr>
+        <w:t>you want to implement a method for every child, e</w:t>
+      </w:r>
+      <w:r>
+        <w:rPr>
+          <w:rFonts w:ascii="Times New Roman" w:hAnsi="Times New Roman" w:cs="Times New Roman"/>
+        </w:rPr>
+        <w:t xml:space="preserve">nsure </w:t>
+      </w:r>
+      <w:r>
+        <w:rPr>
+          <w:rFonts w:ascii="Times New Roman" w:hAnsi="Times New Roman" w:cs="Times New Roman"/>
+        </w:rPr>
+        <w:t xml:space="preserve">that the parent class enforces the implementation for </w:t>
+      </w:r>
+      <w:r>
+        <w:rPr>
+          <w:rFonts w:ascii="Times New Roman" w:hAnsi="Times New Roman" w:cs="Times New Roman"/>
+        </w:rPr>
+        <w:t>that</w:t>
+      </w:r>
+      <w:r>
+        <w:rPr>
+          <w:rFonts w:ascii="Times New Roman" w:hAnsi="Times New Roman" w:cs="Times New Roman"/>
+        </w:rPr>
+        <w:t xml:space="preserve"> method.</w:t>
+      </w:r>
+      <w:r>
+        <w:rPr>
+          <w:rFonts w:ascii="Times New Roman" w:hAnsi="Times New Roman" w:cs="Times New Roman"/>
+        </w:rPr>
+        <w:t xml:space="preserve"> </w:t>
+      </w:r>
+    </w:p>
+    <w:p>
+      <w:pPr>
+        <w:pStyle w:val="ListParagraph"/>
+        <w:rPr>
+          <w:rFonts w:ascii="Times New Roman" w:hAnsi="Times New Roman" w:cs="Times New Roman"/>
+        </w:rPr>
+      </w:pPr>
+    </w:p>
+    <w:p>
+      <w:pPr>
+        <w:pStyle w:val="ListParagraph"/>
+        <w:numPr>
+          <w:ilvl w:val="0"/>
+          <w:numId w:val="45"/>
+        </w:numPr>
+        <w:rPr>
+          <w:rFonts w:ascii="Times New Roman" w:hAnsi="Times New Roman" w:cs="Times New Roman"/>
+        </w:rPr>
+      </w:pPr>
+      <w:r>
+        <w:rPr>
+          <w:rFonts w:ascii="Times New Roman" w:hAnsi="Times New Roman" w:cs="Times New Roman"/>
+        </w:rPr>
+        <w:t>Every method must be generated in the appropriate class.</w:t>
+      </w:r>
+      <w:r>
+        <w:rPr>
+          <w:rFonts w:ascii="Times New Roman" w:hAnsi="Times New Roman" w:cs="Times New Roman"/>
+        </w:rPr>
+        <w:t xml:space="preserve"> Do not pass down unnecessary fields in every method.</w:t>
+      </w:r>
+      <w:r>
+        <w:rPr>
+          <w:rFonts w:ascii="Times New Roman" w:hAnsi="Times New Roman" w:cs="Times New Roman"/>
+        </w:rPr>
+        <w:t xml:space="preserve"> </w:t>
+      </w:r>
+    </w:p>
+    <w:p>
+      <w:pPr>
+        <w:pStyle w:val="ListParagraph"/>
+        <w:rPr>
+          <w:rFonts w:ascii="Times New Roman" w:hAnsi="Times New Roman" w:cs="Times New Roman"/>
+        </w:rPr>
+      </w:pPr>
+    </w:p>
+    <w:p>
+      <w:pPr>
+        <w:pStyle w:val="ListParagraph"/>
+        <w:numPr>
+          <w:ilvl w:val="0"/>
+          <w:numId w:val="45"/>
+        </w:numPr>
+        <w:rPr>
+          <w:rFonts w:ascii="Times New Roman" w:hAnsi="Times New Roman" w:cs="Times New Roman"/>
+        </w:rPr>
+      </w:pPr>
+      <w:r>
+        <w:rPr>
+          <w:rFonts w:ascii="Times New Roman" w:hAnsi="Times New Roman" w:cs="Times New Roman"/>
+        </w:rPr>
+        <w:t xml:space="preserve">Please direct </w:t>
+      </w:r>
+      <w:r>
+        <w:rPr>
+          <w:rFonts w:ascii="Times New Roman" w:hAnsi="Times New Roman" w:cs="Times New Roman"/>
+        </w:rPr>
+        <w:t>all</w:t>
+      </w:r>
+      <w:r>
+        <w:rPr>
+          <w:rFonts w:ascii="Times New Roman" w:hAnsi="Times New Roman" w:cs="Times New Roman"/>
+        </w:rPr>
+        <w:t xml:space="preserve"> questions to the email address given in the first page. </w:t>
+      </w:r>
+    </w:p>
+    <w:p>
+      <w:pPr>
+        <w:pStyle w:val="ListParagraph"/>
+        <w:rPr>
+          <w:rFonts w:ascii="Times New Roman" w:hAnsi="Times New Roman" w:cs="Times New Roman"/>
+        </w:rPr>
+      </w:pPr>
+    </w:p>
+    <w:p>
+      <w:pPr>
+        <w:pStyle w:val="ListParagraph"/>
+        <w:numPr>
+          <w:ilvl w:val="0"/>
+          <w:numId w:val="45"/>
+        </w:numPr>
+        <w:rPr>
+          <w:rFonts w:ascii="Times New Roman" w:hAnsi="Times New Roman" w:cs="Times New Roman"/>
+        </w:rPr>
+      </w:pPr>
+      <w:r>
+        <w:rPr>
+          <w:rFonts w:ascii="Times New Roman" w:hAnsi="Times New Roman" w:cs="Times New Roman"/>
+        </w:rPr>
+        <w:t>I suggest you start the project right away, do not leave it to the last</w:t>
+      </w:r>
+      <w:r>
+        <w:rPr>
+          <w:rFonts w:ascii="Times New Roman" w:hAnsi="Times New Roman" w:cs="Times New Roman"/>
+        </w:rPr>
+        <w:t xml:space="preserve"> week</w:t>
+      </w:r>
+      <w:r>
+        <w:rPr>
+          <w:rFonts w:ascii="Times New Roman" w:hAnsi="Times New Roman" w:cs="Times New Roman"/>
+        </w:rPr>
+        <w:t>.</w:t>
+      </w:r>
+    </w:p>
+    <w:p>
+      <w:pPr>
+        <w:pStyle w:val="ListParagraph"/>
+        <w:rPr>
+          <w:rFonts w:ascii="Times New Roman" w:hAnsi="Times New Roman" w:cs="Times New Roman"/>
+        </w:rPr>
+      </w:pPr>
+    </w:p>
+    <w:p>
+      <w:pPr>
+        <w:pStyle w:val="ListParagraph"/>
+        <w:rPr>
+          <w:rFonts w:ascii="Times New Roman" w:hAnsi="Times New Roman" w:cs="Times New Roman"/>
+        </w:rPr>
+      </w:pPr>
+    </w:p>
+    <w:p>
+      <w:pPr>
+        <w:rPr>
+          <w:rFonts w:ascii="Times New Roman" w:hAnsi="Times New Roman" w:cs="Times New Roman"/>
+        </w:rPr>
+      </w:pPr>
+    </w:p>
+    <w:p>
+      <w:pPr>
         <w:ind w:left="720" w:firstLine="720"/>
         <w:rPr>
           <w:rFonts w:ascii="Times New Roman" w:hAnsi="Times New Roman" w:cs="Times New Roman"/>
         </w:rPr>
       </w:pPr>
-      <w:r>
-        <w:rPr>
-          <w:rFonts w:ascii="Times New Roman" w:hAnsi="Times New Roman" w:cs="Times New Roman"/>
-        </w:rPr>
-        <w:t>Any revenue generated or fee paid should be written to the output. You will not get any points if your output and operation log do not match.</w:t>
-      </w:r>
-    </w:p>
-    <w:p>
-      <w:pPr>
-        <w:ind w:left="720" w:firstLine="720"/>
-        <w:rPr>
-          <w:rFonts w:ascii="Times New Roman" w:hAnsi="Times New Roman" w:cs="Times New Roman"/>
-        </w:rPr>
-      </w:pPr>
-      <w:r>
-        <w:rPr>
-          <w:rFonts w:ascii="Times New Roman" w:hAnsi="Times New Roman" w:cs="Times New Roman"/>
-        </w:rPr>
-        <w:t>Ensure that a child method implements the methods by using abstract keywords in parent classes. Every method must be generated in the appropriate class. Do not write every function in the last concrete class.</w:t>
-      </w:r>
     </w:p>
     <w:p/>
     <w:sectPr>
@@ -12711,6 +13987,119 @@
     </w:lvl>
   </w:abstractNum>
   <w:abstractNum w:abstractNumId="3" w15:restartNumberingAfterBreak="0">
+    <w:nsid w:val="087C307A"/>
+    <w:multiLevelType w:val="hybridMultilevel"/>
+    <w:tmpl w:val="027E1402"/>
+    <w:lvl w:ilvl="0" w:tplc="04090005">
+      <w:start w:val="1"/>
+      <w:numFmt w:val="bullet"/>
+      <w:lvlText w:val=""/>
+      <w:lvlJc w:val="left"/>
+      <w:pPr>
+        <w:ind w:left="1636" w:hanging="360"/>
+      </w:pPr>
+      <w:rPr>
+        <w:rFonts w:ascii="Wingdings" w:hAnsi="Wingdings" w:hint="default"/>
+      </w:rPr>
+    </w:lvl>
+    <w:lvl w:ilvl="1" w:tplc="04090003" w:tentative="1">
+      <w:start w:val="1"/>
+      <w:numFmt w:val="bullet"/>
+      <w:lvlText w:val="o"/>
+      <w:lvlJc w:val="left"/>
+      <w:pPr>
+        <w:ind w:left="2356" w:hanging="360"/>
+      </w:pPr>
+      <w:rPr>
+        <w:rFonts w:ascii="Courier New" w:hAnsi="Courier New" w:cs="Courier New" w:hint="default"/>
+      </w:rPr>
+    </w:lvl>
+    <w:lvl w:ilvl="2" w:tplc="04090005" w:tentative="1">
+      <w:start w:val="1"/>
+      <w:numFmt w:val="bullet"/>
+      <w:lvlText w:val=""/>
+      <w:lvlJc w:val="left"/>
+      <w:pPr>
+        <w:ind w:left="3076" w:hanging="360"/>
+      </w:pPr>
+      <w:rPr>
+        <w:rFonts w:ascii="Wingdings" w:hAnsi="Wingdings" w:hint="default"/>
+      </w:rPr>
+    </w:lvl>
+    <w:lvl w:ilvl="3" w:tplc="04090001" w:tentative="1">
+      <w:start w:val="1"/>
+      <w:numFmt w:val="bullet"/>
+      <w:lvlText w:val=""/>
+      <w:lvlJc w:val="left"/>
+      <w:pPr>
+        <w:ind w:left="3796" w:hanging="360"/>
+      </w:pPr>
+      <w:rPr>
+        <w:rFonts w:ascii="Symbol" w:hAnsi="Symbol" w:hint="default"/>
+      </w:rPr>
+    </w:lvl>
+    <w:lvl w:ilvl="4" w:tplc="04090003" w:tentative="1">
+      <w:start w:val="1"/>
+      <w:numFmt w:val="bullet"/>
+      <w:lvlText w:val="o"/>
+      <w:lvlJc w:val="left"/>
+      <w:pPr>
+        <w:ind w:left="4516" w:hanging="360"/>
+      </w:pPr>
+      <w:rPr>
+        <w:rFonts w:ascii="Courier New" w:hAnsi="Courier New" w:cs="Courier New" w:hint="default"/>
+      </w:rPr>
+    </w:lvl>
+    <w:lvl w:ilvl="5" w:tplc="04090005" w:tentative="1">
+      <w:start w:val="1"/>
+      <w:numFmt w:val="bullet"/>
+      <w:lvlText w:val=""/>
+      <w:lvlJc w:val="left"/>
+      <w:pPr>
+        <w:ind w:left="5236" w:hanging="360"/>
+      </w:pPr>
+      <w:rPr>
+        <w:rFonts w:ascii="Wingdings" w:hAnsi="Wingdings" w:hint="default"/>
+      </w:rPr>
+    </w:lvl>
+    <w:lvl w:ilvl="6" w:tplc="04090001" w:tentative="1">
+      <w:start w:val="1"/>
+      <w:numFmt w:val="bullet"/>
+      <w:lvlText w:val=""/>
+      <w:lvlJc w:val="left"/>
+      <w:pPr>
+        <w:ind w:left="5956" w:hanging="360"/>
+      </w:pPr>
+      <w:rPr>
+        <w:rFonts w:ascii="Symbol" w:hAnsi="Symbol" w:hint="default"/>
+      </w:rPr>
+    </w:lvl>
+    <w:lvl w:ilvl="7" w:tplc="04090003" w:tentative="1">
+      <w:start w:val="1"/>
+      <w:numFmt w:val="bullet"/>
+      <w:lvlText w:val="o"/>
+      <w:lvlJc w:val="left"/>
+      <w:pPr>
+        <w:ind w:left="6676" w:hanging="360"/>
+      </w:pPr>
+      <w:rPr>
+        <w:rFonts w:ascii="Courier New" w:hAnsi="Courier New" w:cs="Courier New" w:hint="default"/>
+      </w:rPr>
+    </w:lvl>
+    <w:lvl w:ilvl="8" w:tplc="04090005" w:tentative="1">
+      <w:start w:val="1"/>
+      <w:numFmt w:val="bullet"/>
+      <w:lvlText w:val=""/>
+      <w:lvlJc w:val="left"/>
+      <w:pPr>
+        <w:ind w:left="7396" w:hanging="360"/>
+      </w:pPr>
+      <w:rPr>
+        <w:rFonts w:ascii="Wingdings" w:hAnsi="Wingdings" w:hint="default"/>
+      </w:rPr>
+    </w:lvl>
+  </w:abstractNum>
+  <w:abstractNum w:abstractNumId="4" w15:restartNumberingAfterBreak="0">
     <w:nsid w:val="08BD6647"/>
     <w:multiLevelType w:val="hybridMultilevel"/>
     <w:tmpl w:val="F5A69B94"/>
@@ -12825,7 +14214,7 @@
       </w:rPr>
     </w:lvl>
   </w:abstractNum>
-  <w:abstractNum w:abstractNumId="4" w15:restartNumberingAfterBreak="0">
+  <w:abstractNum w:abstractNumId="5" w15:restartNumberingAfterBreak="0">
     <w:nsid w:val="0ACE30E6"/>
     <w:multiLevelType w:val="hybridMultilevel"/>
     <w:tmpl w:val="5E0426BC"/>
@@ -12938,7 +14327,7 @@
       </w:rPr>
     </w:lvl>
   </w:abstractNum>
-  <w:abstractNum w:abstractNumId="5" w15:restartNumberingAfterBreak="0">
+  <w:abstractNum w:abstractNumId="6" w15:restartNumberingAfterBreak="0">
     <w:nsid w:val="0EAE5E78"/>
     <w:multiLevelType w:val="hybridMultilevel"/>
     <w:tmpl w:val="C0C8490C"/>
@@ -13027,7 +14416,7 @@
       </w:pPr>
     </w:lvl>
   </w:abstractNum>
-  <w:abstractNum w:abstractNumId="6" w15:restartNumberingAfterBreak="0">
+  <w:abstractNum w:abstractNumId="7" w15:restartNumberingAfterBreak="0">
     <w:nsid w:val="0EFD3896"/>
     <w:multiLevelType w:val="hybridMultilevel"/>
     <w:tmpl w:val="9312A5CA"/>
@@ -13142,7 +14531,7 @@
       </w:rPr>
     </w:lvl>
   </w:abstractNum>
-  <w:abstractNum w:abstractNumId="7" w15:restartNumberingAfterBreak="0">
+  <w:abstractNum w:abstractNumId="8" w15:restartNumberingAfterBreak="0">
     <w:nsid w:val="148C0388"/>
     <w:multiLevelType w:val="hybridMultilevel"/>
     <w:tmpl w:val="542438F8"/>
@@ -13257,7 +14646,7 @@
       </w:rPr>
     </w:lvl>
   </w:abstractNum>
-  <w:abstractNum w:abstractNumId="8" w15:restartNumberingAfterBreak="0">
+  <w:abstractNum w:abstractNumId="9" w15:restartNumberingAfterBreak="0">
     <w:nsid w:val="1B3F6A41"/>
     <w:multiLevelType w:val="hybridMultilevel"/>
     <w:tmpl w:val="08621034"/>
@@ -13343,7 +14732,7 @@
       </w:pPr>
     </w:lvl>
   </w:abstractNum>
-  <w:abstractNum w:abstractNumId="9" w15:restartNumberingAfterBreak="0">
+  <w:abstractNum w:abstractNumId="10" w15:restartNumberingAfterBreak="0">
     <w:nsid w:val="1C6508CC"/>
     <w:multiLevelType w:val="hybridMultilevel"/>
     <w:tmpl w:val="610456F0"/>
@@ -13456,7 +14845,7 @@
       </w:rPr>
     </w:lvl>
   </w:abstractNum>
-  <w:abstractNum w:abstractNumId="10" w15:restartNumberingAfterBreak="0">
+  <w:abstractNum w:abstractNumId="11" w15:restartNumberingAfterBreak="0">
     <w:nsid w:val="25F1503E"/>
     <w:multiLevelType w:val="hybridMultilevel"/>
     <w:tmpl w:val="66D6920A"/>
@@ -13545,7 +14934,7 @@
       </w:pPr>
     </w:lvl>
   </w:abstractNum>
-  <w:abstractNum w:abstractNumId="11" w15:restartNumberingAfterBreak="0">
+  <w:abstractNum w:abstractNumId="12" w15:restartNumberingAfterBreak="0">
     <w:nsid w:val="29155363"/>
     <w:multiLevelType w:val="hybridMultilevel"/>
     <w:tmpl w:val="6300811A"/>
@@ -13658,7 +15047,7 @@
       </w:rPr>
     </w:lvl>
   </w:abstractNum>
-  <w:abstractNum w:abstractNumId="12" w15:restartNumberingAfterBreak="0">
+  <w:abstractNum w:abstractNumId="13" w15:restartNumberingAfterBreak="0">
     <w:nsid w:val="29392AAC"/>
     <w:multiLevelType w:val="hybridMultilevel"/>
     <w:tmpl w:val="95C05368"/>
@@ -13773,7 +15162,7 @@
       </w:rPr>
     </w:lvl>
   </w:abstractNum>
-  <w:abstractNum w:abstractNumId="13" w15:restartNumberingAfterBreak="0">
+  <w:abstractNum w:abstractNumId="14" w15:restartNumberingAfterBreak="0">
     <w:nsid w:val="29FB3D31"/>
     <w:multiLevelType w:val="hybridMultilevel"/>
     <w:tmpl w:val="84AEA7D4"/>
@@ -13862,7 +15251,7 @@
       </w:pPr>
     </w:lvl>
   </w:abstractNum>
-  <w:abstractNum w:abstractNumId="14" w15:restartNumberingAfterBreak="0">
+  <w:abstractNum w:abstractNumId="15" w15:restartNumberingAfterBreak="0">
     <w:nsid w:val="2A4A019D"/>
     <w:multiLevelType w:val="hybridMultilevel"/>
     <w:tmpl w:val="1E8E994A"/>
@@ -13948,7 +15337,7 @@
       </w:pPr>
     </w:lvl>
   </w:abstractNum>
-  <w:abstractNum w:abstractNumId="15" w15:restartNumberingAfterBreak="0">
+  <w:abstractNum w:abstractNumId="16" w15:restartNumberingAfterBreak="0">
     <w:nsid w:val="2A6B13D3"/>
     <w:multiLevelType w:val="hybridMultilevel"/>
     <w:tmpl w:val="5348631E"/>
@@ -14039,7 +15428,7 @@
       </w:pPr>
     </w:lvl>
   </w:abstractNum>
-  <w:abstractNum w:abstractNumId="16" w15:restartNumberingAfterBreak="0">
+  <w:abstractNum w:abstractNumId="17" w15:restartNumberingAfterBreak="0">
     <w:nsid w:val="2AEA04D9"/>
     <w:multiLevelType w:val="hybridMultilevel"/>
     <w:tmpl w:val="497EF4E4"/>
@@ -14128,7 +15517,7 @@
       </w:pPr>
     </w:lvl>
   </w:abstractNum>
-  <w:abstractNum w:abstractNumId="17" w15:restartNumberingAfterBreak="0">
+  <w:abstractNum w:abstractNumId="18" w15:restartNumberingAfterBreak="0">
     <w:nsid w:val="2C601D07"/>
     <w:multiLevelType w:val="hybridMultilevel"/>
     <w:tmpl w:val="80D8564C"/>
@@ -14217,7 +15606,7 @@
       </w:pPr>
     </w:lvl>
   </w:abstractNum>
-  <w:abstractNum w:abstractNumId="18" w15:restartNumberingAfterBreak="0">
+  <w:abstractNum w:abstractNumId="19" w15:restartNumberingAfterBreak="0">
     <w:nsid w:val="36F04187"/>
     <w:multiLevelType w:val="hybridMultilevel"/>
     <w:tmpl w:val="4216C24E"/>
@@ -14306,7 +15695,7 @@
       </w:pPr>
     </w:lvl>
   </w:abstractNum>
-  <w:abstractNum w:abstractNumId="19" w15:restartNumberingAfterBreak="0">
+  <w:abstractNum w:abstractNumId="20" w15:restartNumberingAfterBreak="0">
     <w:nsid w:val="3BB133C7"/>
     <w:multiLevelType w:val="hybridMultilevel"/>
     <w:tmpl w:val="386C13EE"/>
@@ -14395,7 +15784,7 @@
       </w:pPr>
     </w:lvl>
   </w:abstractNum>
-  <w:abstractNum w:abstractNumId="20" w15:restartNumberingAfterBreak="0">
+  <w:abstractNum w:abstractNumId="21" w15:restartNumberingAfterBreak="0">
     <w:nsid w:val="3D326FA9"/>
     <w:multiLevelType w:val="hybridMultilevel"/>
     <w:tmpl w:val="FCE6A272"/>
@@ -14510,7 +15899,7 @@
       </w:rPr>
     </w:lvl>
   </w:abstractNum>
-  <w:abstractNum w:abstractNumId="21" w15:restartNumberingAfterBreak="0">
+  <w:abstractNum w:abstractNumId="22" w15:restartNumberingAfterBreak="0">
     <w:nsid w:val="3E2B2687"/>
     <w:multiLevelType w:val="hybridMultilevel"/>
     <w:tmpl w:val="B5B2E8BE"/>
@@ -14623,7 +16012,7 @@
       </w:rPr>
     </w:lvl>
   </w:abstractNum>
-  <w:abstractNum w:abstractNumId="22" w15:restartNumberingAfterBreak="0">
+  <w:abstractNum w:abstractNumId="23" w15:restartNumberingAfterBreak="0">
     <w:nsid w:val="41DF5047"/>
     <w:multiLevelType w:val="hybridMultilevel"/>
     <w:tmpl w:val="64EAD0A0"/>
@@ -14714,7 +16103,7 @@
       </w:pPr>
     </w:lvl>
   </w:abstractNum>
-  <w:abstractNum w:abstractNumId="23" w15:restartNumberingAfterBreak="0">
+  <w:abstractNum w:abstractNumId="24" w15:restartNumberingAfterBreak="0">
     <w:nsid w:val="42021AFE"/>
     <w:multiLevelType w:val="hybridMultilevel"/>
     <w:tmpl w:val="11180F96"/>
@@ -14827,7 +16216,7 @@
       </w:rPr>
     </w:lvl>
   </w:abstractNum>
-  <w:abstractNum w:abstractNumId="24" w15:restartNumberingAfterBreak="0">
+  <w:abstractNum w:abstractNumId="25" w15:restartNumberingAfterBreak="0">
     <w:nsid w:val="45C67BED"/>
     <w:multiLevelType w:val="hybridMultilevel"/>
     <w:tmpl w:val="F3627CDC"/>
@@ -14940,7 +16329,7 @@
       </w:rPr>
     </w:lvl>
   </w:abstractNum>
-  <w:abstractNum w:abstractNumId="25" w15:restartNumberingAfterBreak="0">
+  <w:abstractNum w:abstractNumId="26" w15:restartNumberingAfterBreak="0">
     <w:nsid w:val="46893FC6"/>
     <w:multiLevelType w:val="hybridMultilevel"/>
     <w:tmpl w:val="4156E1AC"/>
@@ -15029,7 +16418,7 @@
       </w:pPr>
     </w:lvl>
   </w:abstractNum>
-  <w:abstractNum w:abstractNumId="26" w15:restartNumberingAfterBreak="0">
+  <w:abstractNum w:abstractNumId="27" w15:restartNumberingAfterBreak="0">
     <w:nsid w:val="48DE2BD7"/>
     <w:multiLevelType w:val="hybridMultilevel"/>
     <w:tmpl w:val="45484C8A"/>
@@ -15118,7 +16507,7 @@
       </w:pPr>
     </w:lvl>
   </w:abstractNum>
-  <w:abstractNum w:abstractNumId="27" w15:restartNumberingAfterBreak="0">
+  <w:abstractNum w:abstractNumId="28" w15:restartNumberingAfterBreak="0">
     <w:nsid w:val="4A0B3C23"/>
     <w:multiLevelType w:val="hybridMultilevel"/>
     <w:tmpl w:val="8D7C6B70"/>
@@ -15212,7 +16601,7 @@
       </w:pPr>
     </w:lvl>
   </w:abstractNum>
-  <w:abstractNum w:abstractNumId="28" w15:restartNumberingAfterBreak="0">
+  <w:abstractNum w:abstractNumId="29" w15:restartNumberingAfterBreak="0">
     <w:nsid w:val="4ADB6E73"/>
     <w:multiLevelType w:val="hybridMultilevel"/>
     <w:tmpl w:val="5A04A54E"/>
@@ -15325,7 +16714,7 @@
       </w:rPr>
     </w:lvl>
   </w:abstractNum>
-  <w:abstractNum w:abstractNumId="29" w15:restartNumberingAfterBreak="0">
+  <w:abstractNum w:abstractNumId="30" w15:restartNumberingAfterBreak="0">
     <w:nsid w:val="4F217CFE"/>
     <w:multiLevelType w:val="hybridMultilevel"/>
     <w:tmpl w:val="C518C852"/>
@@ -15438,7 +16827,7 @@
       </w:rPr>
     </w:lvl>
   </w:abstractNum>
-  <w:abstractNum w:abstractNumId="30" w15:restartNumberingAfterBreak="0">
+  <w:abstractNum w:abstractNumId="31" w15:restartNumberingAfterBreak="0">
     <w:nsid w:val="52415B2B"/>
     <w:multiLevelType w:val="hybridMultilevel"/>
     <w:tmpl w:val="5528689E"/>
@@ -15530,7 +16919,7 @@
       </w:pPr>
     </w:lvl>
   </w:abstractNum>
-  <w:abstractNum w:abstractNumId="31" w15:restartNumberingAfterBreak="0">
+  <w:abstractNum w:abstractNumId="32" w15:restartNumberingAfterBreak="0">
     <w:nsid w:val="5B8D74A3"/>
     <w:multiLevelType w:val="hybridMultilevel"/>
     <w:tmpl w:val="0E4A6C96"/>
@@ -15621,7 +17010,7 @@
       </w:pPr>
     </w:lvl>
   </w:abstractNum>
-  <w:abstractNum w:abstractNumId="32" w15:restartNumberingAfterBreak="0">
+  <w:abstractNum w:abstractNumId="33" w15:restartNumberingAfterBreak="0">
     <w:nsid w:val="612C12B3"/>
     <w:multiLevelType w:val="multilevel"/>
     <w:tmpl w:val="04090025"/>
@@ -15716,7 +17105,7 @@
       </w:pPr>
     </w:lvl>
   </w:abstractNum>
-  <w:abstractNum w:abstractNumId="33" w15:restartNumberingAfterBreak="0">
+  <w:abstractNum w:abstractNumId="34" w15:restartNumberingAfterBreak="0">
     <w:nsid w:val="619C7263"/>
     <w:multiLevelType w:val="hybridMultilevel"/>
     <w:tmpl w:val="1ABCE416"/>
@@ -15805,7 +17194,7 @@
       </w:pPr>
     </w:lvl>
   </w:abstractNum>
-  <w:abstractNum w:abstractNumId="34" w15:restartNumberingAfterBreak="0">
+  <w:abstractNum w:abstractNumId="35" w15:restartNumberingAfterBreak="0">
     <w:nsid w:val="62C315E5"/>
     <w:multiLevelType w:val="hybridMultilevel"/>
     <w:tmpl w:val="C1046028"/>
@@ -15918,7 +17307,7 @@
       </w:rPr>
     </w:lvl>
   </w:abstractNum>
-  <w:abstractNum w:abstractNumId="35" w15:restartNumberingAfterBreak="0">
+  <w:abstractNum w:abstractNumId="36" w15:restartNumberingAfterBreak="0">
     <w:nsid w:val="64734A88"/>
     <w:multiLevelType w:val="hybridMultilevel"/>
     <w:tmpl w:val="68760202"/>
@@ -16009,7 +17398,7 @@
       </w:pPr>
     </w:lvl>
   </w:abstractNum>
-  <w:abstractNum w:abstractNumId="36" w15:restartNumberingAfterBreak="0">
+  <w:abstractNum w:abstractNumId="37" w15:restartNumberingAfterBreak="0">
     <w:nsid w:val="658E45C8"/>
     <w:multiLevelType w:val="hybridMultilevel"/>
     <w:tmpl w:val="9306B1B2"/>
@@ -16098,7 +17487,7 @@
       </w:pPr>
     </w:lvl>
   </w:abstractNum>
-  <w:abstractNum w:abstractNumId="37" w15:restartNumberingAfterBreak="0">
+  <w:abstractNum w:abstractNumId="38" w15:restartNumberingAfterBreak="0">
     <w:nsid w:val="6C5B1C42"/>
     <w:multiLevelType w:val="hybridMultilevel"/>
     <w:tmpl w:val="9FC26F9E"/>
@@ -16187,7 +17576,7 @@
       </w:pPr>
     </w:lvl>
   </w:abstractNum>
-  <w:abstractNum w:abstractNumId="38" w15:restartNumberingAfterBreak="0">
+  <w:abstractNum w:abstractNumId="39" w15:restartNumberingAfterBreak="0">
     <w:nsid w:val="6E365617"/>
     <w:multiLevelType w:val="hybridMultilevel"/>
     <w:tmpl w:val="0D10815E"/>
@@ -16276,7 +17665,7 @@
       </w:pPr>
     </w:lvl>
   </w:abstractNum>
-  <w:abstractNum w:abstractNumId="39" w15:restartNumberingAfterBreak="0">
+  <w:abstractNum w:abstractNumId="40" w15:restartNumberingAfterBreak="0">
     <w:nsid w:val="70692DEA"/>
     <w:multiLevelType w:val="hybridMultilevel"/>
     <w:tmpl w:val="49E414F4"/>
@@ -16391,7 +17780,7 @@
       </w:rPr>
     </w:lvl>
   </w:abstractNum>
-  <w:abstractNum w:abstractNumId="40" w15:restartNumberingAfterBreak="0">
+  <w:abstractNum w:abstractNumId="41" w15:restartNumberingAfterBreak="0">
     <w:nsid w:val="70FC41F1"/>
     <w:multiLevelType w:val="hybridMultilevel"/>
     <w:tmpl w:val="F814B8DE"/>
@@ -16506,7 +17895,7 @@
       </w:rPr>
     </w:lvl>
   </w:abstractNum>
-  <w:abstractNum w:abstractNumId="41" w15:restartNumberingAfterBreak="0">
+  <w:abstractNum w:abstractNumId="42" w15:restartNumberingAfterBreak="0">
     <w:nsid w:val="71D009C6"/>
     <w:multiLevelType w:val="hybridMultilevel"/>
     <w:tmpl w:val="54908DB0"/>
@@ -16595,7 +17984,7 @@
       </w:pPr>
     </w:lvl>
   </w:abstractNum>
-  <w:abstractNum w:abstractNumId="42" w15:restartNumberingAfterBreak="0">
+  <w:abstractNum w:abstractNumId="43" w15:restartNumberingAfterBreak="0">
     <w:nsid w:val="71EF2F84"/>
     <w:multiLevelType w:val="hybridMultilevel"/>
     <w:tmpl w:val="3FC4BBE6"/>
@@ -16681,7 +18070,7 @@
       </w:pPr>
     </w:lvl>
   </w:abstractNum>
-  <w:abstractNum w:abstractNumId="43" w15:restartNumberingAfterBreak="0">
+  <w:abstractNum w:abstractNumId="44" w15:restartNumberingAfterBreak="0">
     <w:nsid w:val="72E934BF"/>
     <w:multiLevelType w:val="hybridMultilevel"/>
     <w:tmpl w:val="0DD29B1A"/>
@@ -16797,136 +18186,139 @@
     </w:lvl>
   </w:abstractNum>
   <w:num w:numId="1" w16cid:durableId="1025864261">
+    <w:abstractNumId w:val="10"/>
+  </w:num>
+  <w:num w:numId="2" w16cid:durableId="1767069041">
+    <w:abstractNumId w:val="15"/>
+  </w:num>
+  <w:num w:numId="3" w16cid:durableId="302777874">
     <w:abstractNumId w:val="9"/>
   </w:num>
-  <w:num w:numId="2" w16cid:durableId="1767069041">
-    <w:abstractNumId w:val="14"/>
-  </w:num>
-  <w:num w:numId="3" w16cid:durableId="302777874">
-    <w:abstractNumId w:val="8"/>
-  </w:num>
   <w:num w:numId="4" w16cid:durableId="1223056185">
-    <w:abstractNumId w:val="42"/>
+    <w:abstractNumId w:val="43"/>
   </w:num>
   <w:num w:numId="5" w16cid:durableId="609774456">
-    <w:abstractNumId w:val="16"/>
+    <w:abstractNumId w:val="17"/>
   </w:num>
   <w:num w:numId="6" w16cid:durableId="1246652834">
-    <w:abstractNumId w:val="25"/>
+    <w:abstractNumId w:val="26"/>
   </w:num>
   <w:num w:numId="7" w16cid:durableId="407652270">
-    <w:abstractNumId w:val="19"/>
+    <w:abstractNumId w:val="20"/>
   </w:num>
   <w:num w:numId="8" w16cid:durableId="694229874">
+    <w:abstractNumId w:val="6"/>
+  </w:num>
+  <w:num w:numId="9" w16cid:durableId="1199782904">
+    <w:abstractNumId w:val="33"/>
+  </w:num>
+  <w:num w:numId="10" w16cid:durableId="151603273">
+    <w:abstractNumId w:val="34"/>
+  </w:num>
+  <w:num w:numId="11" w16cid:durableId="4207934">
+    <w:abstractNumId w:val="31"/>
+  </w:num>
+  <w:num w:numId="12" w16cid:durableId="1258246946">
     <w:abstractNumId w:val="5"/>
   </w:num>
-  <w:num w:numId="9" w16cid:durableId="1199782904">
-    <w:abstractNumId w:val="32"/>
-  </w:num>
-  <w:num w:numId="10" w16cid:durableId="151603273">
-    <w:abstractNumId w:val="33"/>
-  </w:num>
-  <w:num w:numId="11" w16cid:durableId="4207934">
+  <w:num w:numId="13" w16cid:durableId="1402289297">
     <w:abstractNumId w:val="30"/>
-  </w:num>
-  <w:num w:numId="12" w16cid:durableId="1258246946">
-    <w:abstractNumId w:val="4"/>
-  </w:num>
-  <w:num w:numId="13" w16cid:durableId="1402289297">
-    <w:abstractNumId w:val="29"/>
   </w:num>
   <w:num w:numId="14" w16cid:durableId="1298029890">
     <w:abstractNumId w:val="2"/>
   </w:num>
   <w:num w:numId="15" w16cid:durableId="1640108498">
-    <w:abstractNumId w:val="26"/>
+    <w:abstractNumId w:val="27"/>
   </w:num>
   <w:num w:numId="16" w16cid:durableId="760685379">
     <w:abstractNumId w:val="1"/>
   </w:num>
   <w:num w:numId="17" w16cid:durableId="1589540174">
+    <w:abstractNumId w:val="42"/>
+  </w:num>
+  <w:num w:numId="18" w16cid:durableId="1017122171">
+    <w:abstractNumId w:val="37"/>
+  </w:num>
+  <w:num w:numId="19" w16cid:durableId="762530077">
+    <w:abstractNumId w:val="18"/>
+  </w:num>
+  <w:num w:numId="20" w16cid:durableId="1314791663">
+    <w:abstractNumId w:val="12"/>
+  </w:num>
+  <w:num w:numId="21" w16cid:durableId="1172066055">
+    <w:abstractNumId w:val="8"/>
+  </w:num>
+  <w:num w:numId="22" w16cid:durableId="856429624">
+    <w:abstractNumId w:val="35"/>
+  </w:num>
+  <w:num w:numId="23" w16cid:durableId="275215933">
+    <w:abstractNumId w:val="25"/>
+  </w:num>
+  <w:num w:numId="24" w16cid:durableId="2131438829">
+    <w:abstractNumId w:val="22"/>
+  </w:num>
+  <w:num w:numId="25" w16cid:durableId="1457021252">
+    <w:abstractNumId w:val="11"/>
+  </w:num>
+  <w:num w:numId="26" w16cid:durableId="1172112352">
+    <w:abstractNumId w:val="28"/>
+  </w:num>
+  <w:num w:numId="27" w16cid:durableId="943995671">
+    <w:abstractNumId w:val="16"/>
+  </w:num>
+  <w:num w:numId="28" w16cid:durableId="2005279447">
+    <w:abstractNumId w:val="29"/>
+  </w:num>
+  <w:num w:numId="29" w16cid:durableId="1203861543">
+    <w:abstractNumId w:val="21"/>
+  </w:num>
+  <w:num w:numId="30" w16cid:durableId="1980108250">
+    <w:abstractNumId w:val="4"/>
+  </w:num>
+  <w:num w:numId="31" w16cid:durableId="1008172463">
+    <w:abstractNumId w:val="40"/>
+  </w:num>
+  <w:num w:numId="32" w16cid:durableId="1211696394">
     <w:abstractNumId w:val="41"/>
   </w:num>
-  <w:num w:numId="18" w16cid:durableId="1017122171">
+  <w:num w:numId="33" w16cid:durableId="1349479054">
+    <w:abstractNumId w:val="7"/>
+  </w:num>
+  <w:num w:numId="34" w16cid:durableId="358704010">
+    <w:abstractNumId w:val="39"/>
+  </w:num>
+  <w:num w:numId="35" w16cid:durableId="832381169">
     <w:abstractNumId w:val="36"/>
   </w:num>
-  <w:num w:numId="19" w16cid:durableId="762530077">
-    <w:abstractNumId w:val="17"/>
-  </w:num>
-  <w:num w:numId="20" w16cid:durableId="1314791663">
-    <w:abstractNumId w:val="11"/>
-  </w:num>
-  <w:num w:numId="21" w16cid:durableId="1172066055">
-    <w:abstractNumId w:val="7"/>
-  </w:num>
-  <w:num w:numId="22" w16cid:durableId="856429624">
-    <w:abstractNumId w:val="34"/>
-  </w:num>
-  <w:num w:numId="23" w16cid:durableId="275215933">
-    <w:abstractNumId w:val="24"/>
-  </w:num>
-  <w:num w:numId="24" w16cid:durableId="2131438829">
-    <w:abstractNumId w:val="21"/>
-  </w:num>
-  <w:num w:numId="25" w16cid:durableId="1457021252">
-    <w:abstractNumId w:val="10"/>
-  </w:num>
-  <w:num w:numId="26" w16cid:durableId="1172112352">
-    <w:abstractNumId w:val="27"/>
-  </w:num>
-  <w:num w:numId="27" w16cid:durableId="943995671">
-    <w:abstractNumId w:val="15"/>
-  </w:num>
-  <w:num w:numId="28" w16cid:durableId="2005279447">
-    <w:abstractNumId w:val="28"/>
-  </w:num>
-  <w:num w:numId="29" w16cid:durableId="1203861543">
-    <w:abstractNumId w:val="20"/>
-  </w:num>
-  <w:num w:numId="30" w16cid:durableId="1980108250">
-    <w:abstractNumId w:val="3"/>
-  </w:num>
-  <w:num w:numId="31" w16cid:durableId="1008172463">
-    <w:abstractNumId w:val="39"/>
-  </w:num>
-  <w:num w:numId="32" w16cid:durableId="1211696394">
-    <w:abstractNumId w:val="40"/>
-  </w:num>
-  <w:num w:numId="33" w16cid:durableId="1349479054">
-    <w:abstractNumId w:val="6"/>
-  </w:num>
-  <w:num w:numId="34" w16cid:durableId="358704010">
-    <w:abstractNumId w:val="38"/>
-  </w:num>
-  <w:num w:numId="35" w16cid:durableId="832381169">
-    <w:abstractNumId w:val="35"/>
-  </w:num>
   <w:num w:numId="36" w16cid:durableId="1532649390">
-    <w:abstractNumId w:val="31"/>
+    <w:abstractNumId w:val="32"/>
   </w:num>
   <w:num w:numId="37" w16cid:durableId="985861455">
-    <w:abstractNumId w:val="22"/>
+    <w:abstractNumId w:val="23"/>
   </w:num>
   <w:num w:numId="38" w16cid:durableId="34626843">
-    <w:abstractNumId w:val="12"/>
+    <w:abstractNumId w:val="13"/>
   </w:num>
   <w:num w:numId="39" w16cid:durableId="918758896">
-    <w:abstractNumId w:val="13"/>
+    <w:abstractNumId w:val="14"/>
   </w:num>
   <w:num w:numId="40" w16cid:durableId="2016303361">
-    <w:abstractNumId w:val="18"/>
+    <w:abstractNumId w:val="19"/>
   </w:num>
   <w:num w:numId="41" w16cid:durableId="461651193">
-    <w:abstractNumId w:val="37"/>
+    <w:abstractNumId w:val="38"/>
   </w:num>
   <w:num w:numId="42" w16cid:durableId="1634486012">
     <w:abstractNumId w:val="0"/>
   </w:num>
   <w:num w:numId="43" w16cid:durableId="1102260965">
-    <w:abstractNumId w:val="23"/>
+    <w:abstractNumId w:val="24"/>
   </w:num>
   <w:num w:numId="44" w16cid:durableId="566116629">
-    <w:abstractNumId w:val="43"/>
+    <w:abstractNumId w:val="44"/>
+  </w:num>
+  <w:num w:numId="45" w16cid:durableId="1940942835">
+    <w:abstractNumId w:val="3"/>
   </w:num>
 </w:numbering>
 </file>

</xml_diff>